<commit_message>
Cập nhật file mô tả chức năng
</commit_message>
<xml_diff>
--- a/Document/Mô tả chức năng.docx
+++ b/Document/Mô tả chức năng.docx
@@ -390,8 +390,6 @@
         </w:rPr>
         <w:t>About</w:t>
       </w:r>
-      <w:bookmarkStart w:id="0" w:name="_GoBack"/>
-      <w:bookmarkEnd w:id="0"/>
     </w:p>
     <w:p>
       <w:pPr>
@@ -1590,6 +1588,1863 @@
           </wp:inline>
         </w:drawing>
       </w:r>
+    </w:p>
+    <w:p>
+      <w:pPr>
+        <w:pStyle w:val="ListParagraph"/>
+        <w:numPr>
+          <w:ilvl w:val="1"/>
+          <w:numId w:val="3"/>
+        </w:numPr>
+        <w:rPr>
+          <w:rFonts w:ascii="Arial" w:hAnsi="Arial" w:cs="Arial"/>
+        </w:rPr>
+      </w:pPr>
+      <w:proofErr w:type="spellStart"/>
+      <w:r>
+        <w:rPr>
+          <w:rFonts w:ascii="Arial" w:hAnsi="Arial" w:cs="Arial"/>
+        </w:rPr>
+        <w:t>Khai</w:t>
+      </w:r>
+      <w:proofErr w:type="spellEnd"/>
+      <w:r>
+        <w:rPr>
+          <w:rFonts w:ascii="Arial" w:hAnsi="Arial" w:cs="Arial"/>
+        </w:rPr>
+        <w:t xml:space="preserve"> </w:t>
+      </w:r>
+      <w:proofErr w:type="spellStart"/>
+      <w:r>
+        <w:rPr>
+          <w:rFonts w:ascii="Arial" w:hAnsi="Arial" w:cs="Arial"/>
+        </w:rPr>
+        <w:t>báo</w:t>
+      </w:r>
+      <w:proofErr w:type="spellEnd"/>
+      <w:r>
+        <w:rPr>
+          <w:rFonts w:ascii="Arial" w:hAnsi="Arial" w:cs="Arial"/>
+        </w:rPr>
+        <w:t xml:space="preserve"> </w:t>
+      </w:r>
+      <w:proofErr w:type="spellStart"/>
+      <w:r>
+        <w:rPr>
+          <w:rFonts w:ascii="Arial" w:hAnsi="Arial" w:cs="Arial"/>
+        </w:rPr>
+        <w:t>lịch</w:t>
+      </w:r>
+      <w:proofErr w:type="spellEnd"/>
+      <w:r>
+        <w:rPr>
+          <w:rFonts w:ascii="Arial" w:hAnsi="Arial" w:cs="Arial"/>
+        </w:rPr>
+        <w:t xml:space="preserve"> </w:t>
+      </w:r>
+      <w:proofErr w:type="spellStart"/>
+      <w:r>
+        <w:rPr>
+          <w:rFonts w:ascii="Arial" w:hAnsi="Arial" w:cs="Arial"/>
+        </w:rPr>
+        <w:t>trình</w:t>
+      </w:r>
+      <w:proofErr w:type="spellEnd"/>
+      <w:r>
+        <w:rPr>
+          <w:rFonts w:ascii="Arial" w:hAnsi="Arial" w:cs="Arial"/>
+        </w:rPr>
+        <w:t xml:space="preserve"> </w:t>
+      </w:r>
+      <w:proofErr w:type="spellStart"/>
+      <w:r>
+        <w:rPr>
+          <w:rFonts w:ascii="Arial" w:hAnsi="Arial" w:cs="Arial"/>
+        </w:rPr>
+        <w:t>làm</w:t>
+      </w:r>
+      <w:proofErr w:type="spellEnd"/>
+      <w:r>
+        <w:rPr>
+          <w:rFonts w:ascii="Arial" w:hAnsi="Arial" w:cs="Arial"/>
+        </w:rPr>
+        <w:t xml:space="preserve"> </w:t>
+      </w:r>
+      <w:proofErr w:type="spellStart"/>
+      <w:r>
+        <w:rPr>
+          <w:rFonts w:ascii="Arial" w:hAnsi="Arial" w:cs="Arial"/>
+        </w:rPr>
+        <w:t>việc</w:t>
+      </w:r>
+      <w:proofErr w:type="spellEnd"/>
+    </w:p>
+    <w:p>
+      <w:pPr>
+        <w:pStyle w:val="ListParagraph"/>
+        <w:numPr>
+          <w:ilvl w:val="2"/>
+          <w:numId w:val="3"/>
+        </w:numPr>
+        <w:rPr>
+          <w:rFonts w:ascii="Arial" w:hAnsi="Arial" w:cs="Arial"/>
+        </w:rPr>
+      </w:pPr>
+      <w:proofErr w:type="spellStart"/>
+      <w:r>
+        <w:rPr>
+          <w:rFonts w:ascii="Arial" w:hAnsi="Arial" w:cs="Arial"/>
+        </w:rPr>
+        <w:t>Khai</w:t>
+      </w:r>
+      <w:proofErr w:type="spellEnd"/>
+      <w:r>
+        <w:rPr>
+          <w:rFonts w:ascii="Arial" w:hAnsi="Arial" w:cs="Arial"/>
+        </w:rPr>
+        <w:t xml:space="preserve"> </w:t>
+      </w:r>
+      <w:proofErr w:type="spellStart"/>
+      <w:r>
+        <w:rPr>
+          <w:rFonts w:ascii="Arial" w:hAnsi="Arial" w:cs="Arial"/>
+        </w:rPr>
+        <w:t>báo</w:t>
+      </w:r>
+      <w:proofErr w:type="spellEnd"/>
+      <w:r>
+        <w:rPr>
+          <w:rFonts w:ascii="Arial" w:hAnsi="Arial" w:cs="Arial"/>
+        </w:rPr>
+        <w:t xml:space="preserve"> ca </w:t>
+      </w:r>
+      <w:proofErr w:type="spellStart"/>
+      <w:r>
+        <w:rPr>
+          <w:rFonts w:ascii="Arial" w:hAnsi="Arial" w:cs="Arial"/>
+        </w:rPr>
+        <w:t>làm</w:t>
+      </w:r>
+      <w:proofErr w:type="spellEnd"/>
+      <w:r>
+        <w:rPr>
+          <w:rFonts w:ascii="Arial" w:hAnsi="Arial" w:cs="Arial"/>
+        </w:rPr>
+        <w:t xml:space="preserve"> </w:t>
+      </w:r>
+      <w:proofErr w:type="spellStart"/>
+      <w:r>
+        <w:rPr>
+          <w:rFonts w:ascii="Arial" w:hAnsi="Arial" w:cs="Arial"/>
+        </w:rPr>
+        <w:t>việc</w:t>
+      </w:r>
+      <w:proofErr w:type="spellEnd"/>
+      <w:r>
+        <w:rPr>
+          <w:rFonts w:ascii="Arial" w:hAnsi="Arial" w:cs="Arial"/>
+        </w:rPr>
+        <w:t xml:space="preserve"> </w:t>
+      </w:r>
+      <w:proofErr w:type="spellStart"/>
+      <w:r>
+        <w:rPr>
+          <w:rFonts w:ascii="Arial" w:hAnsi="Arial" w:cs="Arial"/>
+        </w:rPr>
+        <w:t>cho</w:t>
+      </w:r>
+      <w:proofErr w:type="spellEnd"/>
+      <w:r>
+        <w:rPr>
+          <w:rFonts w:ascii="Arial" w:hAnsi="Arial" w:cs="Arial"/>
+        </w:rPr>
+        <w:t xml:space="preserve"> </w:t>
+      </w:r>
+      <w:proofErr w:type="spellStart"/>
+      <w:r>
+        <w:rPr>
+          <w:rFonts w:ascii="Arial" w:hAnsi="Arial" w:cs="Arial"/>
+        </w:rPr>
+        <w:t>chu</w:t>
+      </w:r>
+      <w:proofErr w:type="spellEnd"/>
+      <w:r>
+        <w:rPr>
+          <w:rFonts w:ascii="Arial" w:hAnsi="Arial" w:cs="Arial"/>
+        </w:rPr>
+        <w:t xml:space="preserve"> </w:t>
+      </w:r>
+      <w:proofErr w:type="spellStart"/>
+      <w:r>
+        <w:rPr>
+          <w:rFonts w:ascii="Arial" w:hAnsi="Arial" w:cs="Arial"/>
+        </w:rPr>
+        <w:t>kỳ</w:t>
+      </w:r>
+      <w:proofErr w:type="spellEnd"/>
+      <w:r>
+        <w:rPr>
+          <w:rFonts w:ascii="Arial" w:hAnsi="Arial" w:cs="Arial"/>
+        </w:rPr>
+        <w:t xml:space="preserve"> </w:t>
+      </w:r>
+      <w:proofErr w:type="spellStart"/>
+      <w:r>
+        <w:rPr>
+          <w:rFonts w:ascii="Arial" w:hAnsi="Arial" w:cs="Arial"/>
+        </w:rPr>
+        <w:t>tuần</w:t>
+      </w:r>
+      <w:proofErr w:type="spellEnd"/>
+    </w:p>
+    <w:p>
+      <w:pPr>
+        <w:rPr>
+          <w:rFonts w:ascii="Arial" w:hAnsi="Arial" w:cs="Arial"/>
+        </w:rPr>
+      </w:pPr>
+      <w:r>
+        <w:rPr>
+          <w:rFonts w:ascii="Arial" w:hAnsi="Arial" w:cs="Arial"/>
+          <w:noProof/>
+        </w:rPr>
+        <w:lastRenderedPageBreak/>
+        <w:drawing>
+          <wp:inline distT="0" distB="0" distL="0" distR="0">
+            <wp:extent cx="5271715" cy="3177221"/>
+            <wp:effectExtent l="0" t="0" r="5715" b="4445"/>
+            <wp:docPr id="5" name="Picture 5" descr="C:\Users\dodan\Desktop\BS\4.3.1.jpg"/>
+            <wp:cNvGraphicFramePr>
+              <a:graphicFrameLocks xmlns:a="http://schemas.openxmlformats.org/drawingml/2006/main" noChangeAspect="1"/>
+            </wp:cNvGraphicFramePr>
+            <a:graphic xmlns:a="http://schemas.openxmlformats.org/drawingml/2006/main">
+              <a:graphicData uri="http://schemas.openxmlformats.org/drawingml/2006/picture">
+                <pic:pic xmlns:pic="http://schemas.openxmlformats.org/drawingml/2006/picture">
+                  <pic:nvPicPr>
+                    <pic:cNvPr id="0" name="Picture 1" descr="C:\Users\dodan\Desktop\BS\4.3.1.jpg"/>
+                    <pic:cNvPicPr>
+                      <a:picLocks noChangeAspect="1" noChangeArrowheads="1"/>
+                    </pic:cNvPicPr>
+                  </pic:nvPicPr>
+                  <pic:blipFill>
+                    <a:blip r:embed="rId9" cstate="print">
+                      <a:extLst>
+                        <a:ext uri="{28A0092B-C50C-407E-A947-70E740481C1C}">
+                          <a14:useLocalDpi xmlns:a14="http://schemas.microsoft.com/office/drawing/2010/main" val="0"/>
+                        </a:ext>
+                      </a:extLst>
+                    </a:blip>
+                    <a:srcRect/>
+                    <a:stretch>
+                      <a:fillRect/>
+                    </a:stretch>
+                  </pic:blipFill>
+                  <pic:spPr bwMode="auto">
+                    <a:xfrm>
+                      <a:off x="0" y="0"/>
+                      <a:ext cx="5276951" cy="3180376"/>
+                    </a:xfrm>
+                    <a:prstGeom prst="rect">
+                      <a:avLst/>
+                    </a:prstGeom>
+                    <a:noFill/>
+                    <a:ln>
+                      <a:noFill/>
+                    </a:ln>
+                  </pic:spPr>
+                </pic:pic>
+              </a:graphicData>
+            </a:graphic>
+          </wp:inline>
+        </w:drawing>
+      </w:r>
+    </w:p>
+    <w:p>
+      <w:pPr>
+        <w:rPr>
+          <w:rFonts w:ascii="Arial" w:hAnsi="Arial" w:cs="Arial"/>
+        </w:rPr>
+      </w:pPr>
+      <w:r>
+        <w:rPr>
+          <w:rFonts w:ascii="Arial" w:hAnsi="Arial" w:cs="Arial"/>
+          <w:noProof/>
+        </w:rPr>
+        <w:drawing>
+          <wp:inline distT="0" distB="0" distL="0" distR="0">
+            <wp:extent cx="5255812" cy="4180857"/>
+            <wp:effectExtent l="0" t="0" r="2540" b="0"/>
+            <wp:docPr id="6" name="Picture 6" descr="C:\Users\dodan\Desktop\BS\4.3.3.jpg"/>
+            <wp:cNvGraphicFramePr>
+              <a:graphicFrameLocks xmlns:a="http://schemas.openxmlformats.org/drawingml/2006/main" noChangeAspect="1"/>
+            </wp:cNvGraphicFramePr>
+            <a:graphic xmlns:a="http://schemas.openxmlformats.org/drawingml/2006/main">
+              <a:graphicData uri="http://schemas.openxmlformats.org/drawingml/2006/picture">
+                <pic:pic xmlns:pic="http://schemas.openxmlformats.org/drawingml/2006/picture">
+                  <pic:nvPicPr>
+                    <pic:cNvPr id="0" name="Picture 2" descr="C:\Users\dodan\Desktop\BS\4.3.3.jpg"/>
+                    <pic:cNvPicPr>
+                      <a:picLocks noChangeAspect="1" noChangeArrowheads="1"/>
+                    </pic:cNvPicPr>
+                  </pic:nvPicPr>
+                  <pic:blipFill>
+                    <a:blip r:embed="rId10">
+                      <a:extLst>
+                        <a:ext uri="{28A0092B-C50C-407E-A947-70E740481C1C}">
+                          <a14:useLocalDpi xmlns:a14="http://schemas.microsoft.com/office/drawing/2010/main" val="0"/>
+                        </a:ext>
+                      </a:extLst>
+                    </a:blip>
+                    <a:srcRect/>
+                    <a:stretch>
+                      <a:fillRect/>
+                    </a:stretch>
+                  </pic:blipFill>
+                  <pic:spPr bwMode="auto">
+                    <a:xfrm>
+                      <a:off x="0" y="0"/>
+                      <a:ext cx="5266027" cy="4188983"/>
+                    </a:xfrm>
+                    <a:prstGeom prst="rect">
+                      <a:avLst/>
+                    </a:prstGeom>
+                    <a:noFill/>
+                    <a:ln>
+                      <a:noFill/>
+                    </a:ln>
+                  </pic:spPr>
+                </pic:pic>
+              </a:graphicData>
+            </a:graphic>
+          </wp:inline>
+        </w:drawing>
+      </w:r>
+    </w:p>
+    <w:p>
+      <w:pPr>
+        <w:rPr>
+          <w:rFonts w:ascii="Arial" w:hAnsi="Arial" w:cs="Arial"/>
+        </w:rPr>
+      </w:pPr>
+      <w:r>
+        <w:rPr>
+          <w:rFonts w:ascii="Arial" w:hAnsi="Arial" w:cs="Arial"/>
+          <w:noProof/>
+        </w:rPr>
+        <w:lastRenderedPageBreak/>
+        <w:drawing>
+          <wp:inline distT="0" distB="0" distL="0" distR="0">
+            <wp:extent cx="5335325" cy="3442034"/>
+            <wp:effectExtent l="0" t="0" r="0" b="6350"/>
+            <wp:docPr id="7" name="Picture 7" descr="C:\Users\dodan\Desktop\BS\4.3.4.jpg"/>
+            <wp:cNvGraphicFramePr>
+              <a:graphicFrameLocks xmlns:a="http://schemas.openxmlformats.org/drawingml/2006/main" noChangeAspect="1"/>
+            </wp:cNvGraphicFramePr>
+            <a:graphic xmlns:a="http://schemas.openxmlformats.org/drawingml/2006/main">
+              <a:graphicData uri="http://schemas.openxmlformats.org/drawingml/2006/picture">
+                <pic:pic xmlns:pic="http://schemas.openxmlformats.org/drawingml/2006/picture">
+                  <pic:nvPicPr>
+                    <pic:cNvPr id="0" name="Picture 3" descr="C:\Users\dodan\Desktop\BS\4.3.4.jpg"/>
+                    <pic:cNvPicPr>
+                      <a:picLocks noChangeAspect="1" noChangeArrowheads="1"/>
+                    </pic:cNvPicPr>
+                  </pic:nvPicPr>
+                  <pic:blipFill>
+                    <a:blip r:embed="rId11">
+                      <a:extLst>
+                        <a:ext uri="{28A0092B-C50C-407E-A947-70E740481C1C}">
+                          <a14:useLocalDpi xmlns:a14="http://schemas.microsoft.com/office/drawing/2010/main" val="0"/>
+                        </a:ext>
+                      </a:extLst>
+                    </a:blip>
+                    <a:srcRect/>
+                    <a:stretch>
+                      <a:fillRect/>
+                    </a:stretch>
+                  </pic:blipFill>
+                  <pic:spPr bwMode="auto">
+                    <a:xfrm>
+                      <a:off x="0" y="0"/>
+                      <a:ext cx="5340607" cy="3445441"/>
+                    </a:xfrm>
+                    <a:prstGeom prst="rect">
+                      <a:avLst/>
+                    </a:prstGeom>
+                    <a:noFill/>
+                    <a:ln>
+                      <a:noFill/>
+                    </a:ln>
+                  </pic:spPr>
+                </pic:pic>
+              </a:graphicData>
+            </a:graphic>
+          </wp:inline>
+        </w:drawing>
+      </w:r>
+    </w:p>
+    <w:p>
+      <w:pPr>
+        <w:pStyle w:val="ListParagraph"/>
+        <w:numPr>
+          <w:ilvl w:val="2"/>
+          <w:numId w:val="3"/>
+        </w:numPr>
+        <w:rPr>
+          <w:rFonts w:ascii="Arial" w:hAnsi="Arial" w:cs="Arial"/>
+        </w:rPr>
+      </w:pPr>
+      <w:proofErr w:type="spellStart"/>
+      <w:r>
+        <w:rPr>
+          <w:rFonts w:ascii="Arial" w:hAnsi="Arial" w:cs="Arial"/>
+        </w:rPr>
+        <w:t>Khai</w:t>
+      </w:r>
+      <w:proofErr w:type="spellEnd"/>
+      <w:r>
+        <w:rPr>
+          <w:rFonts w:ascii="Arial" w:hAnsi="Arial" w:cs="Arial"/>
+        </w:rPr>
+        <w:t xml:space="preserve"> </w:t>
+      </w:r>
+      <w:proofErr w:type="spellStart"/>
+      <w:r>
+        <w:rPr>
+          <w:rFonts w:ascii="Arial" w:hAnsi="Arial" w:cs="Arial"/>
+        </w:rPr>
+        <w:t>báo</w:t>
+      </w:r>
+      <w:proofErr w:type="spellEnd"/>
+      <w:r>
+        <w:rPr>
+          <w:rFonts w:ascii="Arial" w:hAnsi="Arial" w:cs="Arial"/>
+        </w:rPr>
+        <w:t xml:space="preserve"> ca </w:t>
+      </w:r>
+      <w:proofErr w:type="spellStart"/>
+      <w:r>
+        <w:rPr>
+          <w:rFonts w:ascii="Arial" w:hAnsi="Arial" w:cs="Arial"/>
+        </w:rPr>
+        <w:t>làm</w:t>
+      </w:r>
+      <w:proofErr w:type="spellEnd"/>
+      <w:r>
+        <w:rPr>
+          <w:rFonts w:ascii="Arial" w:hAnsi="Arial" w:cs="Arial"/>
+        </w:rPr>
+        <w:t xml:space="preserve"> </w:t>
+      </w:r>
+      <w:proofErr w:type="spellStart"/>
+      <w:r>
+        <w:rPr>
+          <w:rFonts w:ascii="Arial" w:hAnsi="Arial" w:cs="Arial"/>
+        </w:rPr>
+        <w:t>việc</w:t>
+      </w:r>
+      <w:proofErr w:type="spellEnd"/>
+      <w:r>
+        <w:rPr>
+          <w:rFonts w:ascii="Arial" w:hAnsi="Arial" w:cs="Arial"/>
+        </w:rPr>
+        <w:t xml:space="preserve"> </w:t>
+      </w:r>
+      <w:proofErr w:type="spellStart"/>
+      <w:r>
+        <w:rPr>
+          <w:rFonts w:ascii="Arial" w:hAnsi="Arial" w:cs="Arial"/>
+        </w:rPr>
+        <w:t>theo</w:t>
+      </w:r>
+      <w:proofErr w:type="spellEnd"/>
+      <w:r>
+        <w:rPr>
+          <w:rFonts w:ascii="Arial" w:hAnsi="Arial" w:cs="Arial"/>
+        </w:rPr>
+        <w:t xml:space="preserve"> </w:t>
+      </w:r>
+      <w:proofErr w:type="spellStart"/>
+      <w:r>
+        <w:rPr>
+          <w:rFonts w:ascii="Arial" w:hAnsi="Arial" w:cs="Arial"/>
+        </w:rPr>
+        <w:t>chu</w:t>
+      </w:r>
+      <w:proofErr w:type="spellEnd"/>
+      <w:r>
+        <w:rPr>
+          <w:rFonts w:ascii="Arial" w:hAnsi="Arial" w:cs="Arial"/>
+        </w:rPr>
+        <w:t xml:space="preserve"> </w:t>
+      </w:r>
+      <w:proofErr w:type="spellStart"/>
+      <w:r>
+        <w:rPr>
+          <w:rFonts w:ascii="Arial" w:hAnsi="Arial" w:cs="Arial"/>
+        </w:rPr>
+        <w:t>kỳ</w:t>
+      </w:r>
+      <w:proofErr w:type="spellEnd"/>
+      <w:r>
+        <w:rPr>
+          <w:rFonts w:ascii="Arial" w:hAnsi="Arial" w:cs="Arial"/>
+        </w:rPr>
+        <w:t xml:space="preserve"> </w:t>
+      </w:r>
+      <w:proofErr w:type="spellStart"/>
+      <w:r>
+        <w:rPr>
+          <w:rFonts w:ascii="Arial" w:hAnsi="Arial" w:cs="Arial"/>
+        </w:rPr>
+        <w:t>tháng</w:t>
+      </w:r>
+      <w:proofErr w:type="spellEnd"/>
+    </w:p>
+    <w:p>
+      <w:pPr>
+        <w:ind w:left="1440"/>
+        <w:rPr>
+          <w:rFonts w:ascii="Arial" w:hAnsi="Arial" w:cs="Arial"/>
+        </w:rPr>
+      </w:pPr>
+      <w:proofErr w:type="spellStart"/>
+      <w:r>
+        <w:rPr>
+          <w:rFonts w:ascii="Arial" w:hAnsi="Arial" w:cs="Arial"/>
+        </w:rPr>
+        <w:t>Tương</w:t>
+      </w:r>
+      <w:proofErr w:type="spellEnd"/>
+      <w:r>
+        <w:rPr>
+          <w:rFonts w:ascii="Arial" w:hAnsi="Arial" w:cs="Arial"/>
+        </w:rPr>
+        <w:t xml:space="preserve"> </w:t>
+      </w:r>
+      <w:proofErr w:type="spellStart"/>
+      <w:r>
+        <w:rPr>
+          <w:rFonts w:ascii="Arial" w:hAnsi="Arial" w:cs="Arial"/>
+        </w:rPr>
+        <w:t>tự</w:t>
+      </w:r>
+      <w:proofErr w:type="spellEnd"/>
+      <w:r>
+        <w:rPr>
+          <w:rFonts w:ascii="Arial" w:hAnsi="Arial" w:cs="Arial"/>
+        </w:rPr>
+        <w:t xml:space="preserve"> </w:t>
+      </w:r>
+      <w:proofErr w:type="spellStart"/>
+      <w:r>
+        <w:rPr>
+          <w:rFonts w:ascii="Arial" w:hAnsi="Arial" w:cs="Arial"/>
+        </w:rPr>
+        <w:t>khai</w:t>
+      </w:r>
+      <w:proofErr w:type="spellEnd"/>
+      <w:r>
+        <w:rPr>
+          <w:rFonts w:ascii="Arial" w:hAnsi="Arial" w:cs="Arial"/>
+        </w:rPr>
+        <w:t xml:space="preserve"> </w:t>
+      </w:r>
+      <w:proofErr w:type="spellStart"/>
+      <w:r>
+        <w:rPr>
+          <w:rFonts w:ascii="Arial" w:hAnsi="Arial" w:cs="Arial"/>
+        </w:rPr>
+        <w:t>báo</w:t>
+      </w:r>
+      <w:proofErr w:type="spellEnd"/>
+      <w:r>
+        <w:rPr>
+          <w:rFonts w:ascii="Arial" w:hAnsi="Arial" w:cs="Arial"/>
+        </w:rPr>
+        <w:t xml:space="preserve"> ca </w:t>
+      </w:r>
+      <w:proofErr w:type="spellStart"/>
+      <w:proofErr w:type="gramStart"/>
+      <w:r>
+        <w:rPr>
+          <w:rFonts w:ascii="Arial" w:hAnsi="Arial" w:cs="Arial"/>
+        </w:rPr>
+        <w:t>chu</w:t>
+      </w:r>
+      <w:proofErr w:type="spellEnd"/>
+      <w:proofErr w:type="gramEnd"/>
+      <w:r>
+        <w:rPr>
+          <w:rFonts w:ascii="Arial" w:hAnsi="Arial" w:cs="Arial"/>
+        </w:rPr>
+        <w:t xml:space="preserve"> </w:t>
+      </w:r>
+      <w:proofErr w:type="spellStart"/>
+      <w:r>
+        <w:rPr>
+          <w:rFonts w:ascii="Arial" w:hAnsi="Arial" w:cs="Arial"/>
+        </w:rPr>
+        <w:t>kỳ</w:t>
+      </w:r>
+      <w:proofErr w:type="spellEnd"/>
+      <w:r>
+        <w:rPr>
+          <w:rFonts w:ascii="Arial" w:hAnsi="Arial" w:cs="Arial"/>
+        </w:rPr>
+        <w:t xml:space="preserve"> </w:t>
+      </w:r>
+      <w:proofErr w:type="spellStart"/>
+      <w:r>
+        <w:rPr>
+          <w:rFonts w:ascii="Arial" w:hAnsi="Arial" w:cs="Arial"/>
+        </w:rPr>
+        <w:t>tuần</w:t>
+      </w:r>
+      <w:proofErr w:type="spellEnd"/>
+    </w:p>
+    <w:p>
+      <w:pPr>
+        <w:ind w:left="1440"/>
+        <w:rPr>
+          <w:rFonts w:ascii="Arial" w:hAnsi="Arial" w:cs="Arial"/>
+        </w:rPr>
+      </w:pPr>
+      <w:proofErr w:type="spellStart"/>
+      <w:r>
+        <w:rPr>
+          <w:rFonts w:ascii="Arial" w:hAnsi="Arial" w:cs="Arial"/>
+        </w:rPr>
+        <w:t>Dbo.LichTrinh</w:t>
+      </w:r>
+      <w:proofErr w:type="spellEnd"/>
+      <w:r>
+        <w:rPr>
+          <w:rFonts w:ascii="Arial" w:hAnsi="Arial" w:cs="Arial"/>
+        </w:rPr>
+        <w:t xml:space="preserve"> + </w:t>
+      </w:r>
+      <w:proofErr w:type="spellStart"/>
+      <w:r>
+        <w:rPr>
+          <w:rFonts w:ascii="Arial" w:hAnsi="Arial" w:cs="Arial"/>
+        </w:rPr>
+        <w:t>dbo.ChukyThang</w:t>
+      </w:r>
+      <w:proofErr w:type="spellEnd"/>
+      <w:r>
+        <w:rPr>
+          <w:rFonts w:ascii="Arial" w:hAnsi="Arial" w:cs="Arial"/>
+        </w:rPr>
+        <w:t xml:space="preserve"> + </w:t>
+      </w:r>
+      <w:proofErr w:type="spellStart"/>
+      <w:r>
+        <w:rPr>
+          <w:rFonts w:ascii="Arial" w:hAnsi="Arial" w:cs="Arial"/>
+        </w:rPr>
+        <w:t>dbo.CaLamViec</w:t>
+      </w:r>
+      <w:proofErr w:type="spellEnd"/>
+      <w:r>
+        <w:rPr>
+          <w:rFonts w:ascii="Arial" w:hAnsi="Arial" w:cs="Arial"/>
+        </w:rPr>
+        <w:t xml:space="preserve"> </w:t>
+      </w:r>
+    </w:p>
+    <w:p>
+      <w:pPr>
+        <w:pStyle w:val="ListParagraph"/>
+        <w:numPr>
+          <w:ilvl w:val="2"/>
+          <w:numId w:val="3"/>
+        </w:numPr>
+        <w:rPr>
+          <w:rFonts w:ascii="Arial" w:hAnsi="Arial" w:cs="Arial"/>
+        </w:rPr>
+      </w:pPr>
+      <w:proofErr w:type="spellStart"/>
+      <w:r>
+        <w:rPr>
+          <w:rFonts w:ascii="Arial" w:hAnsi="Arial" w:cs="Arial"/>
+        </w:rPr>
+        <w:t>Khai</w:t>
+      </w:r>
+      <w:proofErr w:type="spellEnd"/>
+      <w:r>
+        <w:rPr>
+          <w:rFonts w:ascii="Arial" w:hAnsi="Arial" w:cs="Arial"/>
+        </w:rPr>
+        <w:t xml:space="preserve"> </w:t>
+      </w:r>
+      <w:proofErr w:type="spellStart"/>
+      <w:r>
+        <w:rPr>
+          <w:rFonts w:ascii="Arial" w:hAnsi="Arial" w:cs="Arial"/>
+        </w:rPr>
+        <w:t>báo</w:t>
+      </w:r>
+      <w:proofErr w:type="spellEnd"/>
+      <w:r>
+        <w:rPr>
+          <w:rFonts w:ascii="Arial" w:hAnsi="Arial" w:cs="Arial"/>
+        </w:rPr>
+        <w:t xml:space="preserve"> ca </w:t>
+      </w:r>
+      <w:proofErr w:type="spellStart"/>
+      <w:r>
+        <w:rPr>
+          <w:rFonts w:ascii="Arial" w:hAnsi="Arial" w:cs="Arial"/>
+        </w:rPr>
+        <w:t>làm</w:t>
+      </w:r>
+      <w:proofErr w:type="spellEnd"/>
+      <w:r>
+        <w:rPr>
+          <w:rFonts w:ascii="Arial" w:hAnsi="Arial" w:cs="Arial"/>
+        </w:rPr>
+        <w:t xml:space="preserve"> </w:t>
+      </w:r>
+      <w:proofErr w:type="spellStart"/>
+      <w:r>
+        <w:rPr>
+          <w:rFonts w:ascii="Arial" w:hAnsi="Arial" w:cs="Arial"/>
+        </w:rPr>
+        <w:t>việc</w:t>
+      </w:r>
+      <w:proofErr w:type="spellEnd"/>
+      <w:r>
+        <w:rPr>
+          <w:rFonts w:ascii="Arial" w:hAnsi="Arial" w:cs="Arial"/>
+        </w:rPr>
+        <w:t xml:space="preserve"> </w:t>
+      </w:r>
+      <w:proofErr w:type="spellStart"/>
+      <w:r>
+        <w:rPr>
+          <w:rFonts w:ascii="Arial" w:hAnsi="Arial" w:cs="Arial"/>
+        </w:rPr>
+        <w:t>theo</w:t>
+      </w:r>
+      <w:proofErr w:type="spellEnd"/>
+      <w:r>
+        <w:rPr>
+          <w:rFonts w:ascii="Arial" w:hAnsi="Arial" w:cs="Arial"/>
+        </w:rPr>
+        <w:t xml:space="preserve"> </w:t>
+      </w:r>
+      <w:proofErr w:type="spellStart"/>
+      <w:r>
+        <w:rPr>
+          <w:rFonts w:ascii="Arial" w:hAnsi="Arial" w:cs="Arial"/>
+        </w:rPr>
+        <w:t>chu</w:t>
+      </w:r>
+      <w:proofErr w:type="spellEnd"/>
+      <w:r>
+        <w:rPr>
+          <w:rFonts w:ascii="Arial" w:hAnsi="Arial" w:cs="Arial"/>
+        </w:rPr>
+        <w:t xml:space="preserve"> </w:t>
+      </w:r>
+      <w:proofErr w:type="spellStart"/>
+      <w:r>
+        <w:rPr>
+          <w:rFonts w:ascii="Arial" w:hAnsi="Arial" w:cs="Arial"/>
+        </w:rPr>
+        <w:t>kỳ</w:t>
+      </w:r>
+      <w:proofErr w:type="spellEnd"/>
+      <w:r>
+        <w:rPr>
+          <w:rFonts w:ascii="Arial" w:hAnsi="Arial" w:cs="Arial"/>
+        </w:rPr>
+        <w:t xml:space="preserve"> </w:t>
+      </w:r>
+      <w:proofErr w:type="spellStart"/>
+      <w:r>
+        <w:rPr>
+          <w:rFonts w:ascii="Arial" w:hAnsi="Arial" w:cs="Arial"/>
+        </w:rPr>
+        <w:t>năm</w:t>
+      </w:r>
+      <w:proofErr w:type="spellEnd"/>
+    </w:p>
+    <w:p>
+      <w:pPr>
+        <w:ind w:left="1440"/>
+        <w:rPr>
+          <w:rFonts w:ascii="Arial" w:hAnsi="Arial" w:cs="Arial"/>
+        </w:rPr>
+      </w:pPr>
+      <w:proofErr w:type="spellStart"/>
+      <w:r>
+        <w:rPr>
+          <w:rFonts w:ascii="Arial" w:hAnsi="Arial" w:cs="Arial"/>
+        </w:rPr>
+        <w:t>Tương</w:t>
+      </w:r>
+      <w:proofErr w:type="spellEnd"/>
+      <w:r>
+        <w:rPr>
+          <w:rFonts w:ascii="Arial" w:hAnsi="Arial" w:cs="Arial"/>
+        </w:rPr>
+        <w:t xml:space="preserve"> </w:t>
+      </w:r>
+      <w:proofErr w:type="spellStart"/>
+      <w:r>
+        <w:rPr>
+          <w:rFonts w:ascii="Arial" w:hAnsi="Arial" w:cs="Arial"/>
+        </w:rPr>
+        <w:t>tự</w:t>
+      </w:r>
+      <w:proofErr w:type="spellEnd"/>
+      <w:r>
+        <w:rPr>
+          <w:rFonts w:ascii="Arial" w:hAnsi="Arial" w:cs="Arial"/>
+        </w:rPr>
+        <w:t xml:space="preserve"> </w:t>
+      </w:r>
+      <w:proofErr w:type="spellStart"/>
+      <w:r>
+        <w:rPr>
+          <w:rFonts w:ascii="Arial" w:hAnsi="Arial" w:cs="Arial"/>
+        </w:rPr>
+        <w:t>khai</w:t>
+      </w:r>
+      <w:proofErr w:type="spellEnd"/>
+      <w:r>
+        <w:rPr>
+          <w:rFonts w:ascii="Arial" w:hAnsi="Arial" w:cs="Arial"/>
+        </w:rPr>
+        <w:t xml:space="preserve"> </w:t>
+      </w:r>
+      <w:proofErr w:type="spellStart"/>
+      <w:r>
+        <w:rPr>
+          <w:rFonts w:ascii="Arial" w:hAnsi="Arial" w:cs="Arial"/>
+        </w:rPr>
+        <w:t>báo</w:t>
+      </w:r>
+      <w:proofErr w:type="spellEnd"/>
+      <w:r>
+        <w:rPr>
+          <w:rFonts w:ascii="Arial" w:hAnsi="Arial" w:cs="Arial"/>
+        </w:rPr>
+        <w:t xml:space="preserve"> ca </w:t>
+      </w:r>
+      <w:proofErr w:type="spellStart"/>
+      <w:proofErr w:type="gramStart"/>
+      <w:r>
+        <w:rPr>
+          <w:rFonts w:ascii="Arial" w:hAnsi="Arial" w:cs="Arial"/>
+        </w:rPr>
+        <w:t>chu</w:t>
+      </w:r>
+      <w:proofErr w:type="spellEnd"/>
+      <w:proofErr w:type="gramEnd"/>
+      <w:r>
+        <w:rPr>
+          <w:rFonts w:ascii="Arial" w:hAnsi="Arial" w:cs="Arial"/>
+        </w:rPr>
+        <w:t xml:space="preserve"> </w:t>
+      </w:r>
+      <w:proofErr w:type="spellStart"/>
+      <w:r>
+        <w:rPr>
+          <w:rFonts w:ascii="Arial" w:hAnsi="Arial" w:cs="Arial"/>
+        </w:rPr>
+        <w:t>kỳ</w:t>
+      </w:r>
+      <w:proofErr w:type="spellEnd"/>
+      <w:r>
+        <w:rPr>
+          <w:rFonts w:ascii="Arial" w:hAnsi="Arial" w:cs="Arial"/>
+        </w:rPr>
+        <w:t xml:space="preserve"> </w:t>
+      </w:r>
+      <w:proofErr w:type="spellStart"/>
+      <w:r>
+        <w:rPr>
+          <w:rFonts w:ascii="Arial" w:hAnsi="Arial" w:cs="Arial"/>
+        </w:rPr>
+        <w:t>tuần</w:t>
+      </w:r>
+      <w:proofErr w:type="spellEnd"/>
+    </w:p>
+    <w:p>
+      <w:pPr>
+        <w:ind w:left="1440"/>
+        <w:rPr>
+          <w:rFonts w:ascii="Arial" w:hAnsi="Arial" w:cs="Arial"/>
+        </w:rPr>
+      </w:pPr>
+      <w:proofErr w:type="spellStart"/>
+      <w:r>
+        <w:rPr>
+          <w:rFonts w:ascii="Arial" w:hAnsi="Arial" w:cs="Arial"/>
+        </w:rPr>
+        <w:t>Dbo.LichTrinh</w:t>
+      </w:r>
+      <w:proofErr w:type="spellEnd"/>
+      <w:r>
+        <w:rPr>
+          <w:rFonts w:ascii="Arial" w:hAnsi="Arial" w:cs="Arial"/>
+        </w:rPr>
+        <w:t xml:space="preserve"> + </w:t>
+      </w:r>
+      <w:proofErr w:type="spellStart"/>
+      <w:r>
+        <w:rPr>
+          <w:rFonts w:ascii="Arial" w:hAnsi="Arial" w:cs="Arial"/>
+        </w:rPr>
+        <w:t>dbo.Chuky</w:t>
+      </w:r>
+      <w:r>
+        <w:rPr>
+          <w:rFonts w:ascii="Arial" w:hAnsi="Arial" w:cs="Arial"/>
+        </w:rPr>
+        <w:t>Nam</w:t>
+      </w:r>
+      <w:proofErr w:type="spellEnd"/>
+      <w:r>
+        <w:rPr>
+          <w:rFonts w:ascii="Arial" w:hAnsi="Arial" w:cs="Arial"/>
+        </w:rPr>
+        <w:t xml:space="preserve">+ </w:t>
+      </w:r>
+      <w:proofErr w:type="spellStart"/>
+      <w:r>
+        <w:rPr>
+          <w:rFonts w:ascii="Arial" w:hAnsi="Arial" w:cs="Arial"/>
+        </w:rPr>
+        <w:t>dbo.CaLamViec</w:t>
+      </w:r>
+      <w:proofErr w:type="spellEnd"/>
+      <w:r>
+        <w:rPr>
+          <w:rFonts w:ascii="Arial" w:hAnsi="Arial" w:cs="Arial"/>
+        </w:rPr>
+        <w:t xml:space="preserve"> </w:t>
+      </w:r>
+    </w:p>
+    <w:p>
+      <w:pPr>
+        <w:ind w:left="720"/>
+        <w:rPr>
+          <w:rFonts w:ascii="Arial" w:hAnsi="Arial" w:cs="Arial"/>
+        </w:rPr>
+      </w:pPr>
+    </w:p>
+    <w:p>
+      <w:pPr>
+        <w:rPr>
+          <w:rFonts w:ascii="Arial" w:hAnsi="Arial" w:cs="Arial"/>
+        </w:rPr>
+      </w:pPr>
+      <w:r>
+        <w:rPr>
+          <w:rFonts w:ascii="Arial" w:hAnsi="Arial" w:cs="Arial"/>
+        </w:rPr>
+        <w:t xml:space="preserve">Note: </w:t>
+      </w:r>
+      <w:proofErr w:type="spellStart"/>
+      <w:r>
+        <w:rPr>
+          <w:rFonts w:ascii="Arial" w:hAnsi="Arial" w:cs="Arial"/>
+        </w:rPr>
+        <w:t>Trong</w:t>
+      </w:r>
+      <w:proofErr w:type="spellEnd"/>
+      <w:r>
+        <w:rPr>
+          <w:rFonts w:ascii="Arial" w:hAnsi="Arial" w:cs="Arial"/>
+        </w:rPr>
+        <w:t xml:space="preserve"> </w:t>
+      </w:r>
+      <w:proofErr w:type="spellStart"/>
+      <w:r>
+        <w:rPr>
+          <w:rFonts w:ascii="Arial" w:hAnsi="Arial" w:cs="Arial"/>
+        </w:rPr>
+        <w:t>một</w:t>
+      </w:r>
+      <w:proofErr w:type="spellEnd"/>
+      <w:r>
+        <w:rPr>
+          <w:rFonts w:ascii="Arial" w:hAnsi="Arial" w:cs="Arial"/>
+        </w:rPr>
+        <w:t xml:space="preserve"> </w:t>
+      </w:r>
+      <w:proofErr w:type="spellStart"/>
+      <w:r>
+        <w:rPr>
+          <w:rFonts w:ascii="Arial" w:hAnsi="Arial" w:cs="Arial"/>
+        </w:rPr>
+        <w:t>lịch</w:t>
+      </w:r>
+      <w:proofErr w:type="spellEnd"/>
+      <w:r>
+        <w:rPr>
+          <w:rFonts w:ascii="Arial" w:hAnsi="Arial" w:cs="Arial"/>
+        </w:rPr>
+        <w:t xml:space="preserve"> </w:t>
+      </w:r>
+      <w:proofErr w:type="spellStart"/>
+      <w:r>
+        <w:rPr>
+          <w:rFonts w:ascii="Arial" w:hAnsi="Arial" w:cs="Arial"/>
+        </w:rPr>
+        <w:t>trình</w:t>
+      </w:r>
+      <w:proofErr w:type="spellEnd"/>
+      <w:r>
+        <w:rPr>
+          <w:rFonts w:ascii="Arial" w:hAnsi="Arial" w:cs="Arial"/>
+        </w:rPr>
+        <w:t xml:space="preserve"> (</w:t>
+      </w:r>
+      <w:proofErr w:type="spellStart"/>
+      <w:r>
+        <w:rPr>
+          <w:rFonts w:ascii="Arial" w:hAnsi="Arial" w:cs="Arial"/>
+        </w:rPr>
+        <w:t>Hành</w:t>
+      </w:r>
+      <w:proofErr w:type="spellEnd"/>
+      <w:r>
+        <w:rPr>
+          <w:rFonts w:ascii="Arial" w:hAnsi="Arial" w:cs="Arial"/>
+        </w:rPr>
+        <w:t xml:space="preserve"> </w:t>
+      </w:r>
+      <w:proofErr w:type="spellStart"/>
+      <w:r>
+        <w:rPr>
+          <w:rFonts w:ascii="Arial" w:hAnsi="Arial" w:cs="Arial"/>
+        </w:rPr>
+        <w:t>chính</w:t>
+      </w:r>
+      <w:proofErr w:type="spellEnd"/>
+      <w:r>
+        <w:rPr>
+          <w:rFonts w:ascii="Arial" w:hAnsi="Arial" w:cs="Arial"/>
+        </w:rPr>
+        <w:t xml:space="preserve"> </w:t>
+      </w:r>
+      <w:proofErr w:type="spellStart"/>
+      <w:r>
+        <w:rPr>
+          <w:rFonts w:ascii="Arial" w:hAnsi="Arial" w:cs="Arial"/>
+        </w:rPr>
+        <w:t>hoặc</w:t>
+      </w:r>
+      <w:proofErr w:type="spellEnd"/>
+      <w:r>
+        <w:rPr>
+          <w:rFonts w:ascii="Arial" w:hAnsi="Arial" w:cs="Arial"/>
+        </w:rPr>
+        <w:t xml:space="preserve"> Theo ca) </w:t>
+      </w:r>
+      <w:proofErr w:type="spellStart"/>
+      <w:r>
+        <w:rPr>
+          <w:rFonts w:ascii="Arial" w:hAnsi="Arial" w:cs="Arial"/>
+        </w:rPr>
+        <w:t>chỉ</w:t>
+      </w:r>
+      <w:proofErr w:type="spellEnd"/>
+      <w:r>
+        <w:rPr>
+          <w:rFonts w:ascii="Arial" w:hAnsi="Arial" w:cs="Arial"/>
+        </w:rPr>
+        <w:t xml:space="preserve"> </w:t>
+      </w:r>
+      <w:proofErr w:type="spellStart"/>
+      <w:r>
+        <w:rPr>
+          <w:rFonts w:ascii="Arial" w:hAnsi="Arial" w:cs="Arial"/>
+        </w:rPr>
+        <w:t>được</w:t>
+      </w:r>
+      <w:proofErr w:type="spellEnd"/>
+      <w:r>
+        <w:rPr>
+          <w:rFonts w:ascii="Arial" w:hAnsi="Arial" w:cs="Arial"/>
+        </w:rPr>
+        <w:t xml:space="preserve"> </w:t>
+      </w:r>
+      <w:proofErr w:type="spellStart"/>
+      <w:r>
+        <w:rPr>
+          <w:rFonts w:ascii="Arial" w:hAnsi="Arial" w:cs="Arial"/>
+        </w:rPr>
+        <w:t>tồn</w:t>
+      </w:r>
+      <w:proofErr w:type="spellEnd"/>
+      <w:r>
+        <w:rPr>
+          <w:rFonts w:ascii="Arial" w:hAnsi="Arial" w:cs="Arial"/>
+        </w:rPr>
+        <w:t xml:space="preserve"> </w:t>
+      </w:r>
+      <w:proofErr w:type="spellStart"/>
+      <w:r>
+        <w:rPr>
+          <w:rFonts w:ascii="Arial" w:hAnsi="Arial" w:cs="Arial"/>
+        </w:rPr>
+        <w:t>tại</w:t>
+      </w:r>
+      <w:proofErr w:type="spellEnd"/>
+      <w:r>
+        <w:rPr>
+          <w:rFonts w:ascii="Arial" w:hAnsi="Arial" w:cs="Arial"/>
+        </w:rPr>
+        <w:t xml:space="preserve"> </w:t>
+      </w:r>
+      <w:proofErr w:type="spellStart"/>
+      <w:r>
+        <w:rPr>
+          <w:rFonts w:ascii="Arial" w:hAnsi="Arial" w:cs="Arial"/>
+        </w:rPr>
+        <w:t>một</w:t>
+      </w:r>
+      <w:proofErr w:type="spellEnd"/>
+      <w:r>
+        <w:rPr>
+          <w:rFonts w:ascii="Arial" w:hAnsi="Arial" w:cs="Arial"/>
+        </w:rPr>
+        <w:t xml:space="preserve"> </w:t>
+      </w:r>
+      <w:proofErr w:type="spellStart"/>
+      <w:r>
+        <w:rPr>
+          <w:rFonts w:ascii="Arial" w:hAnsi="Arial" w:cs="Arial"/>
+        </w:rPr>
+        <w:t>loại</w:t>
+      </w:r>
+      <w:proofErr w:type="spellEnd"/>
+      <w:r>
+        <w:rPr>
+          <w:rFonts w:ascii="Arial" w:hAnsi="Arial" w:cs="Arial"/>
+        </w:rPr>
+        <w:t xml:space="preserve"> </w:t>
+      </w:r>
+      <w:proofErr w:type="spellStart"/>
+      <w:proofErr w:type="gramStart"/>
+      <w:r>
+        <w:rPr>
+          <w:rFonts w:ascii="Arial" w:hAnsi="Arial" w:cs="Arial"/>
+        </w:rPr>
+        <w:t>chu</w:t>
+      </w:r>
+      <w:proofErr w:type="spellEnd"/>
+      <w:proofErr w:type="gramEnd"/>
+      <w:r>
+        <w:rPr>
+          <w:rFonts w:ascii="Arial" w:hAnsi="Arial" w:cs="Arial"/>
+        </w:rPr>
+        <w:t xml:space="preserve"> </w:t>
+      </w:r>
+      <w:proofErr w:type="spellStart"/>
+      <w:r>
+        <w:rPr>
+          <w:rFonts w:ascii="Arial" w:hAnsi="Arial" w:cs="Arial"/>
+        </w:rPr>
+        <w:t>kỳ</w:t>
+      </w:r>
+      <w:proofErr w:type="spellEnd"/>
+      <w:r>
+        <w:rPr>
+          <w:rFonts w:ascii="Arial" w:hAnsi="Arial" w:cs="Arial"/>
+        </w:rPr>
+        <w:t xml:space="preserve"> (</w:t>
+      </w:r>
+      <w:proofErr w:type="spellStart"/>
+      <w:r>
+        <w:rPr>
+          <w:rFonts w:ascii="Arial" w:hAnsi="Arial" w:cs="Arial"/>
+        </w:rPr>
+        <w:t>theo</w:t>
+      </w:r>
+      <w:proofErr w:type="spellEnd"/>
+      <w:r>
+        <w:rPr>
+          <w:rFonts w:ascii="Arial" w:hAnsi="Arial" w:cs="Arial"/>
+        </w:rPr>
+        <w:t xml:space="preserve"> </w:t>
+      </w:r>
+      <w:proofErr w:type="spellStart"/>
+      <w:r>
+        <w:rPr>
+          <w:rFonts w:ascii="Arial" w:hAnsi="Arial" w:cs="Arial"/>
+        </w:rPr>
+        <w:t>tuần</w:t>
+      </w:r>
+      <w:proofErr w:type="spellEnd"/>
+      <w:r>
+        <w:rPr>
+          <w:rFonts w:ascii="Arial" w:hAnsi="Arial" w:cs="Arial"/>
+        </w:rPr>
+        <w:t xml:space="preserve"> </w:t>
+      </w:r>
+      <w:proofErr w:type="spellStart"/>
+      <w:r>
+        <w:rPr>
+          <w:rFonts w:ascii="Arial" w:hAnsi="Arial" w:cs="Arial"/>
+        </w:rPr>
+        <w:t>hoặc</w:t>
+      </w:r>
+      <w:proofErr w:type="spellEnd"/>
+      <w:r>
+        <w:rPr>
+          <w:rFonts w:ascii="Arial" w:hAnsi="Arial" w:cs="Arial"/>
+        </w:rPr>
+        <w:t xml:space="preserve"> </w:t>
+      </w:r>
+      <w:proofErr w:type="spellStart"/>
+      <w:r>
+        <w:rPr>
+          <w:rFonts w:ascii="Arial" w:hAnsi="Arial" w:cs="Arial"/>
+        </w:rPr>
+        <w:t>theo</w:t>
+      </w:r>
+      <w:proofErr w:type="spellEnd"/>
+      <w:r>
+        <w:rPr>
+          <w:rFonts w:ascii="Arial" w:hAnsi="Arial" w:cs="Arial"/>
+        </w:rPr>
+        <w:t xml:space="preserve"> </w:t>
+      </w:r>
+      <w:proofErr w:type="spellStart"/>
+      <w:r>
+        <w:rPr>
+          <w:rFonts w:ascii="Arial" w:hAnsi="Arial" w:cs="Arial"/>
+        </w:rPr>
+        <w:t>tháng</w:t>
+      </w:r>
+      <w:proofErr w:type="spellEnd"/>
+      <w:r>
+        <w:rPr>
+          <w:rFonts w:ascii="Arial" w:hAnsi="Arial" w:cs="Arial"/>
+        </w:rPr>
+        <w:t xml:space="preserve"> </w:t>
+      </w:r>
+      <w:proofErr w:type="spellStart"/>
+      <w:r>
+        <w:rPr>
+          <w:rFonts w:ascii="Arial" w:hAnsi="Arial" w:cs="Arial"/>
+        </w:rPr>
+        <w:t>hoặc</w:t>
+      </w:r>
+      <w:proofErr w:type="spellEnd"/>
+      <w:r>
+        <w:rPr>
+          <w:rFonts w:ascii="Arial" w:hAnsi="Arial" w:cs="Arial"/>
+        </w:rPr>
+        <w:t xml:space="preserve"> </w:t>
+      </w:r>
+      <w:proofErr w:type="spellStart"/>
+      <w:r>
+        <w:rPr>
+          <w:rFonts w:ascii="Arial" w:hAnsi="Arial" w:cs="Arial"/>
+        </w:rPr>
+        <w:t>theo</w:t>
+      </w:r>
+      <w:proofErr w:type="spellEnd"/>
+      <w:r>
+        <w:rPr>
+          <w:rFonts w:ascii="Arial" w:hAnsi="Arial" w:cs="Arial"/>
+        </w:rPr>
+        <w:t xml:space="preserve"> </w:t>
+      </w:r>
+      <w:proofErr w:type="spellStart"/>
+      <w:r>
+        <w:rPr>
+          <w:rFonts w:ascii="Arial" w:hAnsi="Arial" w:cs="Arial"/>
+        </w:rPr>
+        <w:t>năm</w:t>
+      </w:r>
+      <w:proofErr w:type="spellEnd"/>
+      <w:r>
+        <w:rPr>
+          <w:rFonts w:ascii="Arial" w:hAnsi="Arial" w:cs="Arial"/>
+        </w:rPr>
+        <w:t xml:space="preserve">), </w:t>
+      </w:r>
+      <w:proofErr w:type="spellStart"/>
+      <w:r>
+        <w:rPr>
+          <w:rFonts w:ascii="Arial" w:hAnsi="Arial" w:cs="Arial"/>
+        </w:rPr>
+        <w:t>khi</w:t>
+      </w:r>
+      <w:proofErr w:type="spellEnd"/>
+      <w:r>
+        <w:rPr>
+          <w:rFonts w:ascii="Arial" w:hAnsi="Arial" w:cs="Arial"/>
+        </w:rPr>
+        <w:t xml:space="preserve"> </w:t>
+      </w:r>
+      <w:proofErr w:type="spellStart"/>
+      <w:r>
+        <w:rPr>
+          <w:rFonts w:ascii="Arial" w:hAnsi="Arial" w:cs="Arial"/>
+        </w:rPr>
+        <w:t>đổi</w:t>
+      </w:r>
+      <w:proofErr w:type="spellEnd"/>
+      <w:r>
+        <w:rPr>
+          <w:rFonts w:ascii="Arial" w:hAnsi="Arial" w:cs="Arial"/>
+        </w:rPr>
+        <w:t xml:space="preserve"> </w:t>
+      </w:r>
+      <w:proofErr w:type="spellStart"/>
+      <w:r>
+        <w:rPr>
+          <w:rFonts w:ascii="Arial" w:hAnsi="Arial" w:cs="Arial"/>
+        </w:rPr>
+        <w:t>chu</w:t>
+      </w:r>
+      <w:proofErr w:type="spellEnd"/>
+      <w:r>
+        <w:rPr>
+          <w:rFonts w:ascii="Arial" w:hAnsi="Arial" w:cs="Arial"/>
+        </w:rPr>
+        <w:t xml:space="preserve"> </w:t>
+      </w:r>
+      <w:proofErr w:type="spellStart"/>
+      <w:r>
+        <w:rPr>
+          <w:rFonts w:ascii="Arial" w:hAnsi="Arial" w:cs="Arial"/>
+        </w:rPr>
+        <w:t>kỳ</w:t>
+      </w:r>
+      <w:proofErr w:type="spellEnd"/>
+      <w:r>
+        <w:rPr>
+          <w:rFonts w:ascii="Arial" w:hAnsi="Arial" w:cs="Arial"/>
+        </w:rPr>
+        <w:t xml:space="preserve"> </w:t>
+      </w:r>
+      <w:proofErr w:type="spellStart"/>
+      <w:r>
+        <w:rPr>
+          <w:rFonts w:ascii="Arial" w:hAnsi="Arial" w:cs="Arial"/>
+        </w:rPr>
+        <w:t>thì</w:t>
+      </w:r>
+      <w:proofErr w:type="spellEnd"/>
+      <w:r>
+        <w:rPr>
+          <w:rFonts w:ascii="Arial" w:hAnsi="Arial" w:cs="Arial"/>
+        </w:rPr>
+        <w:t xml:space="preserve"> </w:t>
+      </w:r>
+      <w:proofErr w:type="spellStart"/>
+      <w:r>
+        <w:rPr>
+          <w:rFonts w:ascii="Arial" w:hAnsi="Arial" w:cs="Arial"/>
+        </w:rPr>
+        <w:t>lịch</w:t>
+      </w:r>
+      <w:proofErr w:type="spellEnd"/>
+      <w:r>
+        <w:rPr>
+          <w:rFonts w:ascii="Arial" w:hAnsi="Arial" w:cs="Arial"/>
+        </w:rPr>
+        <w:t xml:space="preserve"> ca </w:t>
+      </w:r>
+      <w:proofErr w:type="spellStart"/>
+      <w:r>
+        <w:rPr>
+          <w:rFonts w:ascii="Arial" w:hAnsi="Arial" w:cs="Arial"/>
+        </w:rPr>
+        <w:t>cho</w:t>
+      </w:r>
+      <w:proofErr w:type="spellEnd"/>
+      <w:r>
+        <w:rPr>
+          <w:rFonts w:ascii="Arial" w:hAnsi="Arial" w:cs="Arial"/>
+        </w:rPr>
+        <w:t xml:space="preserve"> </w:t>
+      </w:r>
+      <w:proofErr w:type="spellStart"/>
+      <w:r>
+        <w:rPr>
+          <w:rFonts w:ascii="Arial" w:hAnsi="Arial" w:cs="Arial"/>
+        </w:rPr>
+        <w:t>chu</w:t>
+      </w:r>
+      <w:proofErr w:type="spellEnd"/>
+      <w:r>
+        <w:rPr>
+          <w:rFonts w:ascii="Arial" w:hAnsi="Arial" w:cs="Arial"/>
+        </w:rPr>
+        <w:t xml:space="preserve"> </w:t>
+      </w:r>
+      <w:proofErr w:type="spellStart"/>
+      <w:r>
+        <w:rPr>
+          <w:rFonts w:ascii="Arial" w:hAnsi="Arial" w:cs="Arial"/>
+        </w:rPr>
+        <w:t>kỳ</w:t>
+      </w:r>
+      <w:proofErr w:type="spellEnd"/>
+      <w:r>
+        <w:rPr>
+          <w:rFonts w:ascii="Arial" w:hAnsi="Arial" w:cs="Arial"/>
+        </w:rPr>
+        <w:t xml:space="preserve"> </w:t>
+      </w:r>
+      <w:proofErr w:type="spellStart"/>
+      <w:r>
+        <w:rPr>
+          <w:rFonts w:ascii="Arial" w:hAnsi="Arial" w:cs="Arial"/>
+        </w:rPr>
+        <w:t>trước</w:t>
+      </w:r>
+      <w:proofErr w:type="spellEnd"/>
+      <w:r>
+        <w:rPr>
+          <w:rFonts w:ascii="Arial" w:hAnsi="Arial" w:cs="Arial"/>
+        </w:rPr>
+        <w:t xml:space="preserve"> </w:t>
+      </w:r>
+      <w:proofErr w:type="spellStart"/>
+      <w:r>
+        <w:rPr>
+          <w:rFonts w:ascii="Arial" w:hAnsi="Arial" w:cs="Arial"/>
+        </w:rPr>
+        <w:t>đó</w:t>
+      </w:r>
+      <w:proofErr w:type="spellEnd"/>
+      <w:r>
+        <w:rPr>
+          <w:rFonts w:ascii="Arial" w:hAnsi="Arial" w:cs="Arial"/>
+        </w:rPr>
+        <w:t xml:space="preserve"> </w:t>
+      </w:r>
+      <w:proofErr w:type="spellStart"/>
+      <w:r>
+        <w:rPr>
+          <w:rFonts w:ascii="Arial" w:hAnsi="Arial" w:cs="Arial"/>
+        </w:rPr>
+        <w:t>phải</w:t>
+      </w:r>
+      <w:proofErr w:type="spellEnd"/>
+      <w:r>
+        <w:rPr>
+          <w:rFonts w:ascii="Arial" w:hAnsi="Arial" w:cs="Arial"/>
+        </w:rPr>
+        <w:t xml:space="preserve"> </w:t>
+      </w:r>
+      <w:proofErr w:type="spellStart"/>
+      <w:r>
+        <w:rPr>
+          <w:rFonts w:ascii="Arial" w:hAnsi="Arial" w:cs="Arial"/>
+        </w:rPr>
+        <w:t>được</w:t>
+      </w:r>
+      <w:proofErr w:type="spellEnd"/>
+      <w:r>
+        <w:rPr>
+          <w:rFonts w:ascii="Arial" w:hAnsi="Arial" w:cs="Arial"/>
+        </w:rPr>
+        <w:t xml:space="preserve"> </w:t>
+      </w:r>
+      <w:proofErr w:type="spellStart"/>
+      <w:r>
+        <w:rPr>
+          <w:rFonts w:ascii="Arial" w:hAnsi="Arial" w:cs="Arial"/>
+        </w:rPr>
+        <w:t>xóa</w:t>
+      </w:r>
+      <w:proofErr w:type="spellEnd"/>
+      <w:r>
+        <w:rPr>
+          <w:rFonts w:ascii="Arial" w:hAnsi="Arial" w:cs="Arial"/>
+        </w:rPr>
+        <w:t xml:space="preserve"> </w:t>
+      </w:r>
+      <w:proofErr w:type="spellStart"/>
+      <w:r>
+        <w:rPr>
+          <w:rFonts w:ascii="Arial" w:hAnsi="Arial" w:cs="Arial"/>
+        </w:rPr>
+        <w:t>đi</w:t>
+      </w:r>
+      <w:proofErr w:type="spellEnd"/>
+    </w:p>
+    <w:p>
+      <w:pPr>
+        <w:rPr>
+          <w:rFonts w:ascii="Arial" w:hAnsi="Arial" w:cs="Arial"/>
+        </w:rPr>
+      </w:pPr>
+      <w:r>
+        <w:rPr>
+          <w:rFonts w:ascii="Arial" w:hAnsi="Arial" w:cs="Arial"/>
+        </w:rPr>
+        <w:t xml:space="preserve">4.4 </w:t>
+      </w:r>
+      <w:proofErr w:type="spellStart"/>
+      <w:r>
+        <w:rPr>
+          <w:rFonts w:ascii="Arial" w:hAnsi="Arial" w:cs="Arial"/>
+        </w:rPr>
+        <w:t>Sắp</w:t>
+      </w:r>
+      <w:proofErr w:type="spellEnd"/>
+      <w:r>
+        <w:rPr>
+          <w:rFonts w:ascii="Arial" w:hAnsi="Arial" w:cs="Arial"/>
+        </w:rPr>
+        <w:t xml:space="preserve"> </w:t>
+      </w:r>
+      <w:proofErr w:type="spellStart"/>
+      <w:r>
+        <w:rPr>
+          <w:rFonts w:ascii="Arial" w:hAnsi="Arial" w:cs="Arial"/>
+        </w:rPr>
+        <w:t>xếp</w:t>
+      </w:r>
+      <w:proofErr w:type="spellEnd"/>
+      <w:r>
+        <w:rPr>
+          <w:rFonts w:ascii="Arial" w:hAnsi="Arial" w:cs="Arial"/>
+        </w:rPr>
+        <w:t xml:space="preserve"> </w:t>
+      </w:r>
+      <w:proofErr w:type="spellStart"/>
+      <w:r>
+        <w:rPr>
+          <w:rFonts w:ascii="Arial" w:hAnsi="Arial" w:cs="Arial"/>
+        </w:rPr>
+        <w:t>lịch</w:t>
+      </w:r>
+      <w:proofErr w:type="spellEnd"/>
+      <w:r>
+        <w:rPr>
+          <w:rFonts w:ascii="Arial" w:hAnsi="Arial" w:cs="Arial"/>
+        </w:rPr>
+        <w:t xml:space="preserve"> </w:t>
+      </w:r>
+      <w:proofErr w:type="spellStart"/>
+      <w:r>
+        <w:rPr>
+          <w:rFonts w:ascii="Arial" w:hAnsi="Arial" w:cs="Arial"/>
+        </w:rPr>
+        <w:t>trình</w:t>
+      </w:r>
+      <w:proofErr w:type="spellEnd"/>
+      <w:r>
+        <w:rPr>
+          <w:rFonts w:ascii="Arial" w:hAnsi="Arial" w:cs="Arial"/>
+        </w:rPr>
+        <w:t xml:space="preserve"> </w:t>
+      </w:r>
+      <w:proofErr w:type="spellStart"/>
+      <w:r>
+        <w:rPr>
+          <w:rFonts w:ascii="Arial" w:hAnsi="Arial" w:cs="Arial"/>
+        </w:rPr>
+        <w:t>cho</w:t>
+      </w:r>
+      <w:proofErr w:type="spellEnd"/>
+      <w:r>
+        <w:rPr>
+          <w:rFonts w:ascii="Arial" w:hAnsi="Arial" w:cs="Arial"/>
+        </w:rPr>
+        <w:t xml:space="preserve"> </w:t>
+      </w:r>
+      <w:proofErr w:type="spellStart"/>
+      <w:r>
+        <w:rPr>
+          <w:rFonts w:ascii="Arial" w:hAnsi="Arial" w:cs="Arial"/>
+        </w:rPr>
+        <w:t>nhân</w:t>
+      </w:r>
+      <w:proofErr w:type="spellEnd"/>
+      <w:r>
+        <w:rPr>
+          <w:rFonts w:ascii="Arial" w:hAnsi="Arial" w:cs="Arial"/>
+        </w:rPr>
+        <w:t xml:space="preserve"> </w:t>
+      </w:r>
+      <w:proofErr w:type="spellStart"/>
+      <w:r>
+        <w:rPr>
+          <w:rFonts w:ascii="Arial" w:hAnsi="Arial" w:cs="Arial"/>
+        </w:rPr>
+        <w:t>viên</w:t>
+      </w:r>
+      <w:proofErr w:type="spellEnd"/>
+    </w:p>
+    <w:p>
+      <w:pPr>
+        <w:rPr>
+          <w:rFonts w:ascii="Arial" w:hAnsi="Arial" w:cs="Arial"/>
+        </w:rPr>
+      </w:pPr>
+      <w:r>
+        <w:rPr>
+          <w:rFonts w:ascii="Arial" w:hAnsi="Arial" w:cs="Arial"/>
+          <w:noProof/>
+        </w:rPr>
+        <w:lastRenderedPageBreak/>
+        <w:drawing>
+          <wp:inline distT="0" distB="0" distL="0" distR="0">
+            <wp:extent cx="5943600" cy="2777589"/>
+            <wp:effectExtent l="0" t="0" r="0" b="3810"/>
+            <wp:docPr id="8" name="Picture 8" descr="C:\Users\dodan\Desktop\BS\4.4.1.jpg"/>
+            <wp:cNvGraphicFramePr>
+              <a:graphicFrameLocks xmlns:a="http://schemas.openxmlformats.org/drawingml/2006/main" noChangeAspect="1"/>
+            </wp:cNvGraphicFramePr>
+            <a:graphic xmlns:a="http://schemas.openxmlformats.org/drawingml/2006/main">
+              <a:graphicData uri="http://schemas.openxmlformats.org/drawingml/2006/picture">
+                <pic:pic xmlns:pic="http://schemas.openxmlformats.org/drawingml/2006/picture">
+                  <pic:nvPicPr>
+                    <pic:cNvPr id="0" name="Picture 4" descr="C:\Users\dodan\Desktop\BS\4.4.1.jpg"/>
+                    <pic:cNvPicPr>
+                      <a:picLocks noChangeAspect="1" noChangeArrowheads="1"/>
+                    </pic:cNvPicPr>
+                  </pic:nvPicPr>
+                  <pic:blipFill>
+                    <a:blip r:embed="rId12" cstate="print">
+                      <a:extLst>
+                        <a:ext uri="{28A0092B-C50C-407E-A947-70E740481C1C}">
+                          <a14:useLocalDpi xmlns:a14="http://schemas.microsoft.com/office/drawing/2010/main" val="0"/>
+                        </a:ext>
+                      </a:extLst>
+                    </a:blip>
+                    <a:srcRect/>
+                    <a:stretch>
+                      <a:fillRect/>
+                    </a:stretch>
+                  </pic:blipFill>
+                  <pic:spPr bwMode="auto">
+                    <a:xfrm>
+                      <a:off x="0" y="0"/>
+                      <a:ext cx="5943600" cy="2777589"/>
+                    </a:xfrm>
+                    <a:prstGeom prst="rect">
+                      <a:avLst/>
+                    </a:prstGeom>
+                    <a:noFill/>
+                    <a:ln>
+                      <a:noFill/>
+                    </a:ln>
+                  </pic:spPr>
+                </pic:pic>
+              </a:graphicData>
+            </a:graphic>
+          </wp:inline>
+        </w:drawing>
+      </w:r>
+    </w:p>
+    <w:p>
+      <w:pPr>
+        <w:pStyle w:val="ListParagraph"/>
+        <w:numPr>
+          <w:ilvl w:val="1"/>
+          <w:numId w:val="3"/>
+        </w:numPr>
+        <w:rPr>
+          <w:rFonts w:ascii="Arial" w:hAnsi="Arial" w:cs="Arial"/>
+        </w:rPr>
+      </w:pPr>
+      <w:proofErr w:type="spellStart"/>
+      <w:r>
+        <w:rPr>
+          <w:rFonts w:ascii="Arial" w:hAnsi="Arial" w:cs="Arial"/>
+        </w:rPr>
+        <w:t>Các</w:t>
+      </w:r>
+      <w:proofErr w:type="spellEnd"/>
+      <w:r>
+        <w:rPr>
+          <w:rFonts w:ascii="Arial" w:hAnsi="Arial" w:cs="Arial"/>
+        </w:rPr>
+        <w:t xml:space="preserve"> </w:t>
+      </w:r>
+      <w:proofErr w:type="spellStart"/>
+      <w:r>
+        <w:rPr>
+          <w:rFonts w:ascii="Arial" w:hAnsi="Arial" w:cs="Arial"/>
+        </w:rPr>
+        <w:t>ký</w:t>
+      </w:r>
+      <w:proofErr w:type="spellEnd"/>
+      <w:r>
+        <w:rPr>
+          <w:rFonts w:ascii="Arial" w:hAnsi="Arial" w:cs="Arial"/>
+        </w:rPr>
+        <w:t xml:space="preserve"> </w:t>
+      </w:r>
+      <w:proofErr w:type="spellStart"/>
+      <w:r>
+        <w:rPr>
+          <w:rFonts w:ascii="Arial" w:hAnsi="Arial" w:cs="Arial"/>
+        </w:rPr>
+        <w:t>hiệu</w:t>
+      </w:r>
+      <w:proofErr w:type="spellEnd"/>
+      <w:r>
+        <w:rPr>
+          <w:rFonts w:ascii="Arial" w:hAnsi="Arial" w:cs="Arial"/>
+        </w:rPr>
+        <w:t xml:space="preserve"> </w:t>
+      </w:r>
+      <w:proofErr w:type="spellStart"/>
+      <w:r>
+        <w:rPr>
+          <w:rFonts w:ascii="Arial" w:hAnsi="Arial" w:cs="Arial"/>
+        </w:rPr>
+        <w:t>chấm</w:t>
+      </w:r>
+      <w:proofErr w:type="spellEnd"/>
+      <w:r>
+        <w:rPr>
+          <w:rFonts w:ascii="Arial" w:hAnsi="Arial" w:cs="Arial"/>
+        </w:rPr>
+        <w:t xml:space="preserve"> </w:t>
+      </w:r>
+      <w:proofErr w:type="spellStart"/>
+      <w:r>
+        <w:rPr>
+          <w:rFonts w:ascii="Arial" w:hAnsi="Arial" w:cs="Arial"/>
+        </w:rPr>
+        <w:t>công</w:t>
+      </w:r>
+      <w:proofErr w:type="spellEnd"/>
+    </w:p>
+    <w:p>
+      <w:pPr>
+        <w:pStyle w:val="ListParagraph"/>
+        <w:rPr>
+          <w:rFonts w:ascii="Arial" w:hAnsi="Arial" w:cs="Arial"/>
+        </w:rPr>
+      </w:pPr>
+      <w:proofErr w:type="spellStart"/>
+      <w:r>
+        <w:rPr>
+          <w:rFonts w:ascii="Arial" w:hAnsi="Arial" w:cs="Arial"/>
+        </w:rPr>
+        <w:t>Dbo.KyHieuChamCong</w:t>
+      </w:r>
+      <w:proofErr w:type="spellEnd"/>
+    </w:p>
+    <w:p>
+      <w:pPr>
+        <w:pStyle w:val="ListParagraph"/>
+        <w:rPr>
+          <w:rFonts w:ascii="Arial" w:hAnsi="Arial" w:cs="Arial"/>
+        </w:rPr>
+      </w:pPr>
+      <w:bookmarkStart w:id="0" w:name="_GoBack"/>
+      <w:bookmarkEnd w:id="0"/>
+    </w:p>
+    <w:p>
+      <w:pPr>
+        <w:pStyle w:val="ListParagraph"/>
+        <w:numPr>
+          <w:ilvl w:val="1"/>
+          <w:numId w:val="3"/>
+        </w:numPr>
+        <w:rPr>
+          <w:rFonts w:ascii="Arial" w:hAnsi="Arial" w:cs="Arial"/>
+        </w:rPr>
+      </w:pPr>
+      <w:proofErr w:type="spellStart"/>
+      <w:r>
+        <w:rPr>
+          <w:rFonts w:ascii="Arial" w:hAnsi="Arial" w:cs="Arial"/>
+        </w:rPr>
+        <w:t>Ký</w:t>
+      </w:r>
+      <w:proofErr w:type="spellEnd"/>
+      <w:r>
+        <w:rPr>
+          <w:rFonts w:ascii="Arial" w:hAnsi="Arial" w:cs="Arial"/>
+        </w:rPr>
+        <w:t xml:space="preserve"> </w:t>
+      </w:r>
+      <w:proofErr w:type="spellStart"/>
+      <w:r>
+        <w:rPr>
+          <w:rFonts w:ascii="Arial" w:hAnsi="Arial" w:cs="Arial"/>
+        </w:rPr>
+        <w:t>hiệu</w:t>
+      </w:r>
+      <w:proofErr w:type="spellEnd"/>
+      <w:r>
+        <w:rPr>
+          <w:rFonts w:ascii="Arial" w:hAnsi="Arial" w:cs="Arial"/>
+        </w:rPr>
+        <w:t xml:space="preserve"> </w:t>
+      </w:r>
+      <w:proofErr w:type="spellStart"/>
+      <w:r>
+        <w:rPr>
+          <w:rFonts w:ascii="Arial" w:hAnsi="Arial" w:cs="Arial"/>
+        </w:rPr>
+        <w:t>các</w:t>
+      </w:r>
+      <w:proofErr w:type="spellEnd"/>
+      <w:r>
+        <w:rPr>
+          <w:rFonts w:ascii="Arial" w:hAnsi="Arial" w:cs="Arial"/>
+        </w:rPr>
+        <w:t xml:space="preserve"> </w:t>
+      </w:r>
+      <w:proofErr w:type="spellStart"/>
+      <w:r>
+        <w:rPr>
+          <w:rFonts w:ascii="Arial" w:hAnsi="Arial" w:cs="Arial"/>
+        </w:rPr>
+        <w:t>loại</w:t>
+      </w:r>
+      <w:proofErr w:type="spellEnd"/>
+      <w:r>
+        <w:rPr>
+          <w:rFonts w:ascii="Arial" w:hAnsi="Arial" w:cs="Arial"/>
+        </w:rPr>
+        <w:t xml:space="preserve"> </w:t>
+      </w:r>
+      <w:proofErr w:type="spellStart"/>
+      <w:r>
+        <w:rPr>
+          <w:rFonts w:ascii="Arial" w:hAnsi="Arial" w:cs="Arial"/>
+        </w:rPr>
+        <w:t>vắng</w:t>
+      </w:r>
+      <w:proofErr w:type="spellEnd"/>
+    </w:p>
+    <w:p>
+      <w:pPr>
+        <w:pStyle w:val="ListParagraph"/>
+        <w:rPr>
+          <w:rFonts w:ascii="Arial" w:hAnsi="Arial" w:cs="Arial"/>
+        </w:rPr>
+      </w:pPr>
+      <w:proofErr w:type="spellStart"/>
+      <w:r>
+        <w:rPr>
+          <w:rFonts w:ascii="Arial" w:hAnsi="Arial" w:cs="Arial"/>
+        </w:rPr>
+        <w:t>Dbo.KyHieuCacLoaiVang</w:t>
+      </w:r>
+      <w:proofErr w:type="spellEnd"/>
+    </w:p>
+    <w:p>
+      <w:pPr>
+        <w:pStyle w:val="ListParagraph"/>
+        <w:rPr>
+          <w:rFonts w:ascii="Arial" w:hAnsi="Arial" w:cs="Arial"/>
+        </w:rPr>
+      </w:pPr>
     </w:p>
     <w:p>
       <w:pPr>

</xml_diff>

<commit_message>
Update tài liệu và bảng cho phần máy chấm công
</commit_message>
<xml_diff>
--- a/Document/Mô tả chức năng.docx
+++ b/Document/Mô tả chức năng.docx
@@ -567,7 +567,7 @@
       <w:pPr>
         <w:pStyle w:val="ListParagraph"/>
         <w:numPr>
-          <w:ilvl w:val="0"/>
+          <w:ilvl w:val="1"/>
           <w:numId w:val="3"/>
         </w:numPr>
         <w:rPr>
@@ -581,23 +581,39 @@
           <w:rFonts w:ascii="Arial" w:hAnsi="Arial" w:cs="Arial"/>
           <w:b/>
         </w:rPr>
-        <w:t>Cài</w:t>
-      </w:r>
-      <w:proofErr w:type="spellEnd"/>
-      <w:r>
-        <w:rPr>
-          <w:rFonts w:ascii="Arial" w:hAnsi="Arial" w:cs="Arial"/>
-          <w:b/>
-        </w:rPr>
-        <w:t xml:space="preserve"> </w:t>
-      </w:r>
-      <w:proofErr w:type="spellStart"/>
-      <w:r>
-        <w:rPr>
-          <w:rFonts w:ascii="Arial" w:hAnsi="Arial" w:cs="Arial"/>
-          <w:b/>
-        </w:rPr>
-        <w:t>đặt</w:t>
+        <w:t>Khai</w:t>
+      </w:r>
+      <w:proofErr w:type="spellEnd"/>
+      <w:r>
+        <w:rPr>
+          <w:rFonts w:ascii="Arial" w:hAnsi="Arial" w:cs="Arial"/>
+          <w:b/>
+        </w:rPr>
+        <w:t xml:space="preserve"> </w:t>
+      </w:r>
+      <w:proofErr w:type="spellStart"/>
+      <w:r>
+        <w:rPr>
+          <w:rFonts w:ascii="Arial" w:hAnsi="Arial" w:cs="Arial"/>
+          <w:b/>
+        </w:rPr>
+        <w:t>báo</w:t>
+      </w:r>
+      <w:proofErr w:type="spellEnd"/>
+      <w:r>
+        <w:rPr>
+          <w:rFonts w:ascii="Arial" w:hAnsi="Arial" w:cs="Arial"/>
+          <w:b/>
+        </w:rPr>
+        <w:t xml:space="preserve"> </w:t>
+      </w:r>
+      <w:proofErr w:type="spellStart"/>
+      <w:r>
+        <w:rPr>
+          <w:rFonts w:ascii="Arial" w:hAnsi="Arial" w:cs="Arial"/>
+          <w:b/>
+        </w:rPr>
+        <w:t>máy</w:t>
       </w:r>
       <w:proofErr w:type="spellEnd"/>
       <w:r>
@@ -632,6 +648,74 @@
         <w:t>công</w:t>
       </w:r>
       <w:proofErr w:type="spellEnd"/>
+    </w:p>
+    <w:p>
+      <w:pPr>
+        <w:pStyle w:val="ListParagraph"/>
+        <w:ind w:left="0"/>
+        <w:jc w:val="center"/>
+        <w:rPr>
+          <w:rFonts w:ascii="Arial" w:hAnsi="Arial" w:cs="Arial"/>
+          <w:b/>
+        </w:rPr>
+      </w:pPr>
+      <w:bookmarkStart w:id="0" w:name="_GoBack"/>
+      <w:r>
+        <w:rPr>
+          <w:rFonts w:ascii="Arial" w:hAnsi="Arial" w:cs="Arial"/>
+          <w:b/>
+          <w:noProof/>
+        </w:rPr>
+        <w:drawing>
+          <wp:inline distT="0" distB="0" distL="0" distR="0">
+            <wp:extent cx="5943600" cy="2690928"/>
+            <wp:effectExtent l="0" t="0" r="0" b="0"/>
+            <wp:docPr id="15" name="Picture 15" descr="C:\Users\dodan\Desktop\BS\3.1.1.jpg"/>
+            <wp:cNvGraphicFramePr>
+              <a:graphicFrameLocks xmlns:a="http://schemas.openxmlformats.org/drawingml/2006/main" noChangeAspect="1"/>
+            </wp:cNvGraphicFramePr>
+            <a:graphic xmlns:a="http://schemas.openxmlformats.org/drawingml/2006/main">
+              <a:graphicData uri="http://schemas.openxmlformats.org/drawingml/2006/picture">
+                <pic:pic xmlns:pic="http://schemas.openxmlformats.org/drawingml/2006/picture">
+                  <pic:nvPicPr>
+                    <pic:cNvPr id="0" name="Picture 2" descr="C:\Users\dodan\Desktop\BS\3.1.1.jpg"/>
+                    <pic:cNvPicPr>
+                      <a:picLocks noChangeAspect="1" noChangeArrowheads="1"/>
+                    </pic:cNvPicPr>
+                  </pic:nvPicPr>
+                  <pic:blipFill>
+                    <a:blip r:embed="rId5" cstate="print">
+                      <a:extLst>
+                        <a:ext uri="{28A0092B-C50C-407E-A947-70E740481C1C}">
+                          <a14:useLocalDpi xmlns:a14="http://schemas.microsoft.com/office/drawing/2010/main" val="0"/>
+                        </a:ext>
+                      </a:extLst>
+                    </a:blip>
+                    <a:srcRect/>
+                    <a:stretch>
+                      <a:fillRect/>
+                    </a:stretch>
+                  </pic:blipFill>
+                  <pic:spPr bwMode="auto">
+                    <a:xfrm>
+                      <a:off x="0" y="0"/>
+                      <a:ext cx="5943600" cy="2690928"/>
+                    </a:xfrm>
+                    <a:prstGeom prst="rect">
+                      <a:avLst/>
+                    </a:prstGeom>
+                    <a:noFill/>
+                    <a:ln>
+                      <a:noFill/>
+                    </a:ln>
+                  </pic:spPr>
+                </pic:pic>
+              </a:graphicData>
+            </a:graphic>
+          </wp:inline>
+        </w:drawing>
+      </w:r>
+      <w:bookmarkEnd w:id="0"/>
     </w:p>
     <w:p>
       <w:pPr>
@@ -651,6 +735,618 @@
           <w:rFonts w:ascii="Arial" w:hAnsi="Arial" w:cs="Arial"/>
           <w:b/>
         </w:rPr>
+        <w:t>Tải</w:t>
+      </w:r>
+      <w:proofErr w:type="spellEnd"/>
+      <w:r>
+        <w:rPr>
+          <w:rFonts w:ascii="Arial" w:hAnsi="Arial" w:cs="Arial"/>
+          <w:b/>
+        </w:rPr>
+        <w:t xml:space="preserve"> </w:t>
+      </w:r>
+      <w:proofErr w:type="spellStart"/>
+      <w:r>
+        <w:rPr>
+          <w:rFonts w:ascii="Arial" w:hAnsi="Arial" w:cs="Arial"/>
+          <w:b/>
+        </w:rPr>
+        <w:t>dữ</w:t>
+      </w:r>
+      <w:proofErr w:type="spellEnd"/>
+      <w:r>
+        <w:rPr>
+          <w:rFonts w:ascii="Arial" w:hAnsi="Arial" w:cs="Arial"/>
+          <w:b/>
+        </w:rPr>
+        <w:t xml:space="preserve"> </w:t>
+      </w:r>
+      <w:proofErr w:type="spellStart"/>
+      <w:r>
+        <w:rPr>
+          <w:rFonts w:ascii="Arial" w:hAnsi="Arial" w:cs="Arial"/>
+          <w:b/>
+        </w:rPr>
+        <w:t>liệu</w:t>
+      </w:r>
+      <w:proofErr w:type="spellEnd"/>
+      <w:r>
+        <w:rPr>
+          <w:rFonts w:ascii="Arial" w:hAnsi="Arial" w:cs="Arial"/>
+          <w:b/>
+        </w:rPr>
+        <w:t xml:space="preserve"> </w:t>
+      </w:r>
+      <w:proofErr w:type="spellStart"/>
+      <w:r>
+        <w:rPr>
+          <w:rFonts w:ascii="Arial" w:hAnsi="Arial" w:cs="Arial"/>
+          <w:b/>
+        </w:rPr>
+        <w:t>nhân</w:t>
+      </w:r>
+      <w:proofErr w:type="spellEnd"/>
+      <w:r>
+        <w:rPr>
+          <w:rFonts w:ascii="Arial" w:hAnsi="Arial" w:cs="Arial"/>
+          <w:b/>
+        </w:rPr>
+        <w:t xml:space="preserve"> </w:t>
+      </w:r>
+      <w:proofErr w:type="spellStart"/>
+      <w:r>
+        <w:rPr>
+          <w:rFonts w:ascii="Arial" w:hAnsi="Arial" w:cs="Arial"/>
+          <w:b/>
+        </w:rPr>
+        <w:t>viên</w:t>
+      </w:r>
+      <w:proofErr w:type="spellEnd"/>
+      <w:r>
+        <w:rPr>
+          <w:rFonts w:ascii="Arial" w:hAnsi="Arial" w:cs="Arial"/>
+          <w:b/>
+        </w:rPr>
+        <w:t xml:space="preserve"> </w:t>
+      </w:r>
+      <w:proofErr w:type="spellStart"/>
+      <w:r>
+        <w:rPr>
+          <w:rFonts w:ascii="Arial" w:hAnsi="Arial" w:cs="Arial"/>
+          <w:b/>
+        </w:rPr>
+        <w:t>về</w:t>
+      </w:r>
+      <w:proofErr w:type="spellEnd"/>
+      <w:r>
+        <w:rPr>
+          <w:rFonts w:ascii="Arial" w:hAnsi="Arial" w:cs="Arial"/>
+          <w:b/>
+        </w:rPr>
+        <w:t xml:space="preserve"> </w:t>
+      </w:r>
+      <w:proofErr w:type="spellStart"/>
+      <w:r>
+        <w:rPr>
+          <w:rFonts w:ascii="Arial" w:hAnsi="Arial" w:cs="Arial"/>
+          <w:b/>
+        </w:rPr>
+        <w:t>máy</w:t>
+      </w:r>
+      <w:proofErr w:type="spellEnd"/>
+      <w:r>
+        <w:rPr>
+          <w:rFonts w:ascii="Arial" w:hAnsi="Arial" w:cs="Arial"/>
+          <w:b/>
+        </w:rPr>
+        <w:t xml:space="preserve"> </w:t>
+      </w:r>
+      <w:proofErr w:type="spellStart"/>
+      <w:r>
+        <w:rPr>
+          <w:rFonts w:ascii="Arial" w:hAnsi="Arial" w:cs="Arial"/>
+          <w:b/>
+        </w:rPr>
+        <w:t>tính</w:t>
+      </w:r>
+      <w:proofErr w:type="spellEnd"/>
+    </w:p>
+    <w:p>
+      <w:pPr>
+        <w:pStyle w:val="ListParagraph"/>
+        <w:numPr>
+          <w:ilvl w:val="1"/>
+          <w:numId w:val="3"/>
+        </w:numPr>
+        <w:rPr>
+          <w:rFonts w:ascii="Arial" w:hAnsi="Arial" w:cs="Arial"/>
+          <w:b/>
+        </w:rPr>
+      </w:pPr>
+      <w:proofErr w:type="spellStart"/>
+      <w:r>
+        <w:rPr>
+          <w:rFonts w:ascii="Arial" w:hAnsi="Arial" w:cs="Arial"/>
+          <w:b/>
+        </w:rPr>
+        <w:t>Tải</w:t>
+      </w:r>
+      <w:proofErr w:type="spellEnd"/>
+      <w:r>
+        <w:rPr>
+          <w:rFonts w:ascii="Arial" w:hAnsi="Arial" w:cs="Arial"/>
+          <w:b/>
+        </w:rPr>
+        <w:t xml:space="preserve"> </w:t>
+      </w:r>
+      <w:proofErr w:type="spellStart"/>
+      <w:r>
+        <w:rPr>
+          <w:rFonts w:ascii="Arial" w:hAnsi="Arial" w:cs="Arial"/>
+          <w:b/>
+        </w:rPr>
+        <w:t>dữ</w:t>
+      </w:r>
+      <w:proofErr w:type="spellEnd"/>
+      <w:r>
+        <w:rPr>
+          <w:rFonts w:ascii="Arial" w:hAnsi="Arial" w:cs="Arial"/>
+          <w:b/>
+        </w:rPr>
+        <w:t xml:space="preserve"> </w:t>
+      </w:r>
+      <w:proofErr w:type="spellStart"/>
+      <w:r>
+        <w:rPr>
+          <w:rFonts w:ascii="Arial" w:hAnsi="Arial" w:cs="Arial"/>
+          <w:b/>
+        </w:rPr>
+        <w:t>liệu</w:t>
+      </w:r>
+      <w:proofErr w:type="spellEnd"/>
+      <w:r>
+        <w:rPr>
+          <w:rFonts w:ascii="Arial" w:hAnsi="Arial" w:cs="Arial"/>
+          <w:b/>
+        </w:rPr>
+        <w:t xml:space="preserve"> </w:t>
+      </w:r>
+      <w:proofErr w:type="spellStart"/>
+      <w:r>
+        <w:rPr>
+          <w:rFonts w:ascii="Arial" w:hAnsi="Arial" w:cs="Arial"/>
+          <w:b/>
+        </w:rPr>
+        <w:t>nhân</w:t>
+      </w:r>
+      <w:proofErr w:type="spellEnd"/>
+      <w:r>
+        <w:rPr>
+          <w:rFonts w:ascii="Arial" w:hAnsi="Arial" w:cs="Arial"/>
+          <w:b/>
+        </w:rPr>
+        <w:t xml:space="preserve"> </w:t>
+      </w:r>
+      <w:proofErr w:type="spellStart"/>
+      <w:r>
+        <w:rPr>
+          <w:rFonts w:ascii="Arial" w:hAnsi="Arial" w:cs="Arial"/>
+          <w:b/>
+        </w:rPr>
+        <w:t>viên</w:t>
+      </w:r>
+      <w:proofErr w:type="spellEnd"/>
+      <w:r>
+        <w:rPr>
+          <w:rFonts w:ascii="Arial" w:hAnsi="Arial" w:cs="Arial"/>
+          <w:b/>
+        </w:rPr>
+        <w:t xml:space="preserve"> </w:t>
+      </w:r>
+      <w:proofErr w:type="spellStart"/>
+      <w:r>
+        <w:rPr>
+          <w:rFonts w:ascii="Arial" w:hAnsi="Arial" w:cs="Arial"/>
+          <w:b/>
+        </w:rPr>
+        <w:t>lên</w:t>
+      </w:r>
+      <w:proofErr w:type="spellEnd"/>
+      <w:r>
+        <w:rPr>
+          <w:rFonts w:ascii="Arial" w:hAnsi="Arial" w:cs="Arial"/>
+          <w:b/>
+        </w:rPr>
+        <w:t xml:space="preserve"> </w:t>
+      </w:r>
+      <w:proofErr w:type="spellStart"/>
+      <w:r>
+        <w:rPr>
+          <w:rFonts w:ascii="Arial" w:hAnsi="Arial" w:cs="Arial"/>
+          <w:b/>
+        </w:rPr>
+        <w:t>máy</w:t>
+      </w:r>
+      <w:proofErr w:type="spellEnd"/>
+      <w:r>
+        <w:rPr>
+          <w:rFonts w:ascii="Arial" w:hAnsi="Arial" w:cs="Arial"/>
+          <w:b/>
+        </w:rPr>
+        <w:t xml:space="preserve"> </w:t>
+      </w:r>
+      <w:proofErr w:type="spellStart"/>
+      <w:r>
+        <w:rPr>
+          <w:rFonts w:ascii="Arial" w:hAnsi="Arial" w:cs="Arial"/>
+          <w:b/>
+        </w:rPr>
+        <w:t>chấm</w:t>
+      </w:r>
+      <w:proofErr w:type="spellEnd"/>
+      <w:r>
+        <w:rPr>
+          <w:rFonts w:ascii="Arial" w:hAnsi="Arial" w:cs="Arial"/>
+          <w:b/>
+        </w:rPr>
+        <w:t xml:space="preserve"> </w:t>
+      </w:r>
+      <w:proofErr w:type="spellStart"/>
+      <w:r>
+        <w:rPr>
+          <w:rFonts w:ascii="Arial" w:hAnsi="Arial" w:cs="Arial"/>
+          <w:b/>
+        </w:rPr>
+        <w:t>công</w:t>
+      </w:r>
+      <w:proofErr w:type="spellEnd"/>
+    </w:p>
+    <w:p>
+      <w:pPr>
+        <w:pStyle w:val="ListParagraph"/>
+        <w:numPr>
+          <w:ilvl w:val="1"/>
+          <w:numId w:val="3"/>
+        </w:numPr>
+        <w:rPr>
+          <w:rFonts w:ascii="Arial" w:hAnsi="Arial" w:cs="Arial"/>
+          <w:b/>
+        </w:rPr>
+      </w:pPr>
+      <w:proofErr w:type="spellStart"/>
+      <w:r>
+        <w:rPr>
+          <w:rFonts w:ascii="Arial" w:hAnsi="Arial" w:cs="Arial"/>
+          <w:b/>
+        </w:rPr>
+        <w:t>Đồng</w:t>
+      </w:r>
+      <w:proofErr w:type="spellEnd"/>
+      <w:r>
+        <w:rPr>
+          <w:rFonts w:ascii="Arial" w:hAnsi="Arial" w:cs="Arial"/>
+          <w:b/>
+        </w:rPr>
+        <w:t xml:space="preserve"> </w:t>
+      </w:r>
+      <w:proofErr w:type="spellStart"/>
+      <w:r>
+        <w:rPr>
+          <w:rFonts w:ascii="Arial" w:hAnsi="Arial" w:cs="Arial"/>
+          <w:b/>
+        </w:rPr>
+        <w:t>bộ</w:t>
+      </w:r>
+      <w:proofErr w:type="spellEnd"/>
+      <w:r>
+        <w:rPr>
+          <w:rFonts w:ascii="Arial" w:hAnsi="Arial" w:cs="Arial"/>
+          <w:b/>
+        </w:rPr>
+        <w:t xml:space="preserve"> </w:t>
+      </w:r>
+      <w:proofErr w:type="spellStart"/>
+      <w:r>
+        <w:rPr>
+          <w:rFonts w:ascii="Arial" w:hAnsi="Arial" w:cs="Arial"/>
+          <w:b/>
+        </w:rPr>
+        <w:t>dữ</w:t>
+      </w:r>
+      <w:proofErr w:type="spellEnd"/>
+      <w:r>
+        <w:rPr>
+          <w:rFonts w:ascii="Arial" w:hAnsi="Arial" w:cs="Arial"/>
+          <w:b/>
+        </w:rPr>
+        <w:t xml:space="preserve"> </w:t>
+      </w:r>
+      <w:proofErr w:type="spellStart"/>
+      <w:r>
+        <w:rPr>
+          <w:rFonts w:ascii="Arial" w:hAnsi="Arial" w:cs="Arial"/>
+          <w:b/>
+        </w:rPr>
+        <w:t>liệu</w:t>
+      </w:r>
+      <w:proofErr w:type="spellEnd"/>
+      <w:r>
+        <w:rPr>
+          <w:rFonts w:ascii="Arial" w:hAnsi="Arial" w:cs="Arial"/>
+          <w:b/>
+        </w:rPr>
+        <w:t xml:space="preserve"> </w:t>
+      </w:r>
+      <w:proofErr w:type="spellStart"/>
+      <w:r>
+        <w:rPr>
+          <w:rFonts w:ascii="Arial" w:hAnsi="Arial" w:cs="Arial"/>
+          <w:b/>
+        </w:rPr>
+        <w:t>chấm</w:t>
+      </w:r>
+      <w:proofErr w:type="spellEnd"/>
+      <w:r>
+        <w:rPr>
+          <w:rFonts w:ascii="Arial" w:hAnsi="Arial" w:cs="Arial"/>
+          <w:b/>
+        </w:rPr>
+        <w:t xml:space="preserve"> </w:t>
+      </w:r>
+      <w:proofErr w:type="spellStart"/>
+      <w:r>
+        <w:rPr>
+          <w:rFonts w:ascii="Arial" w:hAnsi="Arial" w:cs="Arial"/>
+          <w:b/>
+        </w:rPr>
+        <w:t>công</w:t>
+      </w:r>
+      <w:proofErr w:type="spellEnd"/>
+    </w:p>
+    <w:p>
+      <w:pPr>
+        <w:pStyle w:val="ListParagraph"/>
+        <w:numPr>
+          <w:ilvl w:val="1"/>
+          <w:numId w:val="3"/>
+        </w:numPr>
+        <w:rPr>
+          <w:rFonts w:ascii="Arial" w:hAnsi="Arial" w:cs="Arial"/>
+          <w:b/>
+        </w:rPr>
+      </w:pPr>
+      <w:proofErr w:type="spellStart"/>
+      <w:r>
+        <w:rPr>
+          <w:rFonts w:ascii="Arial" w:hAnsi="Arial" w:cs="Arial"/>
+          <w:b/>
+        </w:rPr>
+        <w:t>Đăng</w:t>
+      </w:r>
+      <w:proofErr w:type="spellEnd"/>
+      <w:r>
+        <w:rPr>
+          <w:rFonts w:ascii="Arial" w:hAnsi="Arial" w:cs="Arial"/>
+          <w:b/>
+        </w:rPr>
+        <w:t xml:space="preserve"> </w:t>
+      </w:r>
+      <w:proofErr w:type="spellStart"/>
+      <w:r>
+        <w:rPr>
+          <w:rFonts w:ascii="Arial" w:hAnsi="Arial" w:cs="Arial"/>
+          <w:b/>
+        </w:rPr>
+        <w:t>ký</w:t>
+      </w:r>
+      <w:proofErr w:type="spellEnd"/>
+      <w:r>
+        <w:rPr>
+          <w:rFonts w:ascii="Arial" w:hAnsi="Arial" w:cs="Arial"/>
+          <w:b/>
+        </w:rPr>
+        <w:t xml:space="preserve"> </w:t>
+      </w:r>
+      <w:proofErr w:type="spellStart"/>
+      <w:r>
+        <w:rPr>
+          <w:rFonts w:ascii="Arial" w:hAnsi="Arial" w:cs="Arial"/>
+          <w:b/>
+        </w:rPr>
+        <w:t>đầu</w:t>
+      </w:r>
+      <w:proofErr w:type="spellEnd"/>
+      <w:r>
+        <w:rPr>
+          <w:rFonts w:ascii="Arial" w:hAnsi="Arial" w:cs="Arial"/>
+          <w:b/>
+        </w:rPr>
+        <w:t xml:space="preserve"> </w:t>
+      </w:r>
+      <w:proofErr w:type="spellStart"/>
+      <w:r>
+        <w:rPr>
+          <w:rFonts w:ascii="Arial" w:hAnsi="Arial" w:cs="Arial"/>
+          <w:b/>
+        </w:rPr>
+        <w:t>đọc</w:t>
+      </w:r>
+      <w:proofErr w:type="spellEnd"/>
+      <w:r>
+        <w:rPr>
+          <w:rFonts w:ascii="Arial" w:hAnsi="Arial" w:cs="Arial"/>
+          <w:b/>
+        </w:rPr>
+        <w:t xml:space="preserve"> </w:t>
+      </w:r>
+      <w:proofErr w:type="spellStart"/>
+      <w:r>
+        <w:rPr>
+          <w:rFonts w:ascii="Arial" w:hAnsi="Arial" w:cs="Arial"/>
+          <w:b/>
+        </w:rPr>
+        <w:t>vân</w:t>
+      </w:r>
+      <w:proofErr w:type="spellEnd"/>
+      <w:r>
+        <w:rPr>
+          <w:rFonts w:ascii="Arial" w:hAnsi="Arial" w:cs="Arial"/>
+          <w:b/>
+        </w:rPr>
+        <w:t xml:space="preserve"> </w:t>
+      </w:r>
+      <w:proofErr w:type="spellStart"/>
+      <w:r>
+        <w:rPr>
+          <w:rFonts w:ascii="Arial" w:hAnsi="Arial" w:cs="Arial"/>
+          <w:b/>
+        </w:rPr>
+        <w:t>tay</w:t>
+      </w:r>
+      <w:proofErr w:type="spellEnd"/>
+    </w:p>
+    <w:p>
+      <w:pPr>
+        <w:pStyle w:val="ListParagraph"/>
+        <w:numPr>
+          <w:ilvl w:val="1"/>
+          <w:numId w:val="3"/>
+        </w:numPr>
+        <w:rPr>
+          <w:rFonts w:ascii="Arial" w:hAnsi="Arial" w:cs="Arial"/>
+          <w:b/>
+        </w:rPr>
+      </w:pPr>
+      <w:proofErr w:type="spellStart"/>
+      <w:r>
+        <w:rPr>
+          <w:rFonts w:ascii="Arial" w:hAnsi="Arial" w:cs="Arial"/>
+          <w:b/>
+        </w:rPr>
+        <w:t>Hoạt</w:t>
+      </w:r>
+      <w:proofErr w:type="spellEnd"/>
+      <w:r>
+        <w:rPr>
+          <w:rFonts w:ascii="Arial" w:hAnsi="Arial" w:cs="Arial"/>
+          <w:b/>
+        </w:rPr>
+        <w:t xml:space="preserve"> </w:t>
+      </w:r>
+      <w:proofErr w:type="spellStart"/>
+      <w:r>
+        <w:rPr>
+          <w:rFonts w:ascii="Arial" w:hAnsi="Arial" w:cs="Arial"/>
+          <w:b/>
+        </w:rPr>
+        <w:t>đông</w:t>
+      </w:r>
+      <w:proofErr w:type="spellEnd"/>
+      <w:r>
+        <w:rPr>
+          <w:rFonts w:ascii="Arial" w:hAnsi="Arial" w:cs="Arial"/>
+          <w:b/>
+        </w:rPr>
+        <w:t xml:space="preserve"> </w:t>
+      </w:r>
+      <w:proofErr w:type="spellStart"/>
+      <w:r>
+        <w:rPr>
+          <w:rFonts w:ascii="Arial" w:hAnsi="Arial" w:cs="Arial"/>
+          <w:b/>
+        </w:rPr>
+        <w:t>khác</w:t>
+      </w:r>
+      <w:proofErr w:type="spellEnd"/>
+    </w:p>
+    <w:p>
+      <w:pPr>
+        <w:pStyle w:val="ListParagraph"/>
+        <w:numPr>
+          <w:ilvl w:val="0"/>
+          <w:numId w:val="3"/>
+        </w:numPr>
+        <w:rPr>
+          <w:rFonts w:ascii="Arial" w:hAnsi="Arial" w:cs="Arial"/>
+          <w:b/>
+        </w:rPr>
+      </w:pPr>
+      <w:proofErr w:type="spellStart"/>
+      <w:r>
+        <w:rPr>
+          <w:rFonts w:ascii="Arial" w:hAnsi="Arial" w:cs="Arial"/>
+          <w:b/>
+        </w:rPr>
+        <w:t>Cài</w:t>
+      </w:r>
+      <w:proofErr w:type="spellEnd"/>
+      <w:r>
+        <w:rPr>
+          <w:rFonts w:ascii="Arial" w:hAnsi="Arial" w:cs="Arial"/>
+          <w:b/>
+        </w:rPr>
+        <w:t xml:space="preserve"> </w:t>
+      </w:r>
+      <w:proofErr w:type="spellStart"/>
+      <w:r>
+        <w:rPr>
+          <w:rFonts w:ascii="Arial" w:hAnsi="Arial" w:cs="Arial"/>
+          <w:b/>
+        </w:rPr>
+        <w:t>đặt</w:t>
+      </w:r>
+      <w:proofErr w:type="spellEnd"/>
+      <w:r>
+        <w:rPr>
+          <w:rFonts w:ascii="Arial" w:hAnsi="Arial" w:cs="Arial"/>
+          <w:b/>
+        </w:rPr>
+        <w:t xml:space="preserve"> </w:t>
+      </w:r>
+      <w:proofErr w:type="spellStart"/>
+      <w:r>
+        <w:rPr>
+          <w:rFonts w:ascii="Arial" w:hAnsi="Arial" w:cs="Arial"/>
+          <w:b/>
+        </w:rPr>
+        <w:t>chấm</w:t>
+      </w:r>
+      <w:proofErr w:type="spellEnd"/>
+      <w:r>
+        <w:rPr>
+          <w:rFonts w:ascii="Arial" w:hAnsi="Arial" w:cs="Arial"/>
+          <w:b/>
+        </w:rPr>
+        <w:t xml:space="preserve"> </w:t>
+      </w:r>
+      <w:proofErr w:type="spellStart"/>
+      <w:r>
+        <w:rPr>
+          <w:rFonts w:ascii="Arial" w:hAnsi="Arial" w:cs="Arial"/>
+          <w:b/>
+        </w:rPr>
+        <w:t>công</w:t>
+      </w:r>
+      <w:proofErr w:type="spellEnd"/>
+    </w:p>
+    <w:p>
+      <w:pPr>
+        <w:pStyle w:val="ListParagraph"/>
+        <w:numPr>
+          <w:ilvl w:val="1"/>
+          <w:numId w:val="3"/>
+        </w:numPr>
+        <w:rPr>
+          <w:rFonts w:ascii="Arial" w:hAnsi="Arial" w:cs="Arial"/>
+          <w:b/>
+        </w:rPr>
+      </w:pPr>
+      <w:proofErr w:type="spellStart"/>
+      <w:r>
+        <w:rPr>
+          <w:rFonts w:ascii="Arial" w:hAnsi="Arial" w:cs="Arial"/>
+          <w:b/>
+        </w:rPr>
         <w:t>Khai</w:t>
       </w:r>
       <w:proofErr w:type="spellEnd"/>
@@ -1402,6 +2098,7 @@
           <w:rFonts w:ascii="Arial" w:hAnsi="Arial" w:cs="Arial"/>
           <w:noProof/>
         </w:rPr>
+        <w:lastRenderedPageBreak/>
         <w:drawing>
           <wp:inline distT="0" distB="0" distL="0" distR="0">
             <wp:extent cx="5943600" cy="4300773"/>
@@ -1420,7 +2117,7 @@
                     </pic:cNvPicPr>
                   </pic:nvPicPr>
                   <pic:blipFill>
-                    <a:blip r:embed="rId5">
+                    <a:blip r:embed="rId6">
                       <a:extLst>
                         <a:ext uri="{28A0092B-C50C-407E-A947-70E740481C1C}">
                           <a14:useLocalDpi xmlns:a14="http://schemas.microsoft.com/office/drawing/2010/main" val="0"/>
@@ -1463,7 +2160,6 @@
           <w:rFonts w:ascii="Arial" w:hAnsi="Arial" w:cs="Arial"/>
           <w:noProof/>
         </w:rPr>
-        <w:lastRenderedPageBreak/>
         <w:drawing>
           <wp:inline distT="0" distB="0" distL="0" distR="0">
             <wp:extent cx="5943600" cy="2202292"/>
@@ -1482,7 +2178,7 @@
                     </pic:cNvPicPr>
                   </pic:nvPicPr>
                   <pic:blipFill>
-                    <a:blip r:embed="rId6" cstate="print">
+                    <a:blip r:embed="rId7" cstate="print">
                       <a:extLst>
                         <a:ext uri="{28A0092B-C50C-407E-A947-70E740481C1C}">
                           <a14:useLocalDpi xmlns:a14="http://schemas.microsoft.com/office/drawing/2010/main" val="0"/>
@@ -1525,6 +2221,7 @@
           <w:rFonts w:ascii="Arial" w:hAnsi="Arial" w:cs="Arial"/>
           <w:noProof/>
         </w:rPr>
+        <w:lastRenderedPageBreak/>
         <w:drawing>
           <wp:inline distT="0" distB="0" distL="0" distR="0">
             <wp:extent cx="5943600" cy="1948471"/>
@@ -1543,7 +2240,7 @@
                     </pic:cNvPicPr>
                   </pic:nvPicPr>
                   <pic:blipFill>
-                    <a:blip r:embed="rId7" cstate="print">
+                    <a:blip r:embed="rId8" cstate="print">
                       <a:extLst>
                         <a:ext uri="{28A0092B-C50C-407E-A947-70E740481C1C}">
                           <a14:useLocalDpi xmlns:a14="http://schemas.microsoft.com/office/drawing/2010/main" val="0"/>
@@ -1604,7 +2301,7 @@
                     </pic:cNvPicPr>
                   </pic:nvPicPr>
                   <pic:blipFill>
-                    <a:blip r:embed="rId8">
+                    <a:blip r:embed="rId9">
                       <a:extLst>
                         <a:ext uri="{28A0092B-C50C-407E-A947-70E740481C1C}">
                           <a14:useLocalDpi xmlns:a14="http://schemas.microsoft.com/office/drawing/2010/main" val="0"/>
@@ -1868,7 +2565,6 @@
           <w:rFonts w:ascii="Arial" w:hAnsi="Arial" w:cs="Arial"/>
           <w:noProof/>
         </w:rPr>
-        <w:lastRenderedPageBreak/>
         <w:drawing>
           <wp:inline distT="0" distB="0" distL="0" distR="0">
             <wp:extent cx="5271715" cy="3177221"/>
@@ -1887,7 +2583,7 @@
                     </pic:cNvPicPr>
                   </pic:nvPicPr>
                   <pic:blipFill>
-                    <a:blip r:embed="rId9" cstate="print">
+                    <a:blip r:embed="rId10" cstate="print">
                       <a:extLst>
                         <a:ext uri="{28A0092B-C50C-407E-A947-70E740481C1C}">
                           <a14:useLocalDpi xmlns:a14="http://schemas.microsoft.com/office/drawing/2010/main" val="0"/>
@@ -1931,6 +2627,7 @@
           <w:rFonts w:ascii="Arial" w:hAnsi="Arial" w:cs="Arial"/>
           <w:noProof/>
         </w:rPr>
+        <w:lastRenderedPageBreak/>
         <w:drawing>
           <wp:inline distT="0" distB="0" distL="0" distR="0">
             <wp:extent cx="5255812" cy="4180857"/>
@@ -1949,7 +2646,7 @@
                     </pic:cNvPicPr>
                   </pic:nvPicPr>
                   <pic:blipFill>
-                    <a:blip r:embed="rId10">
+                    <a:blip r:embed="rId11">
                       <a:extLst>
                         <a:ext uri="{28A0092B-C50C-407E-A947-70E740481C1C}">
                           <a14:useLocalDpi xmlns:a14="http://schemas.microsoft.com/office/drawing/2010/main" val="0"/>
@@ -1993,7 +2690,6 @@
           <w:rFonts w:ascii="Arial" w:hAnsi="Arial" w:cs="Arial"/>
           <w:noProof/>
         </w:rPr>
-        <w:lastRenderedPageBreak/>
         <w:drawing>
           <wp:inline distT="0" distB="0" distL="0" distR="0">
             <wp:extent cx="5335325" cy="3442034"/>
@@ -2012,7 +2708,7 @@
                     </pic:cNvPicPr>
                   </pic:nvPicPr>
                   <pic:blipFill>
-                    <a:blip r:embed="rId11">
+                    <a:blip r:embed="rId12">
                       <a:extLst>
                         <a:ext uri="{28A0092B-C50C-407E-A947-70E740481C1C}">
                           <a14:useLocalDpi xmlns:a14="http://schemas.microsoft.com/office/drawing/2010/main" val="0"/>
@@ -2174,6 +2870,7 @@
         <w:rPr>
           <w:rFonts w:ascii="Arial" w:hAnsi="Arial" w:cs="Arial"/>
         </w:rPr>
+        <w:lastRenderedPageBreak/>
         <w:t>Tương</w:t>
       </w:r>
       <w:proofErr w:type="spellEnd"/>
@@ -3272,7 +3969,6 @@
           <w:rFonts w:ascii="Arial" w:hAnsi="Arial" w:cs="Arial"/>
           <w:noProof/>
         </w:rPr>
-        <w:lastRenderedPageBreak/>
         <w:drawing>
           <wp:inline distT="0" distB="0" distL="0" distR="0" wp14:anchorId="2084B293" wp14:editId="1DC3839A">
             <wp:extent cx="5943600" cy="2776855"/>
@@ -3291,7 +3987,7 @@
                     </pic:cNvPicPr>
                   </pic:nvPicPr>
                   <pic:blipFill>
-                    <a:blip r:embed="rId12" cstate="print">
+                    <a:blip r:embed="rId13" cstate="print">
                       <a:extLst>
                         <a:ext uri="{28A0092B-C50C-407E-A947-70E740481C1C}">
                           <a14:useLocalDpi xmlns:a14="http://schemas.microsoft.com/office/drawing/2010/main" val="0"/>
@@ -4156,6 +4852,7 @@
           <w:b/>
           <w:noProof/>
         </w:rPr>
+        <w:lastRenderedPageBreak/>
         <w:drawing>
           <wp:inline distT="0" distB="0" distL="0" distR="0">
             <wp:extent cx="5943600" cy="2759220"/>
@@ -4174,7 +4871,7 @@
                     </pic:cNvPicPr>
                   </pic:nvPicPr>
                   <pic:blipFill>
-                    <a:blip r:embed="rId13" cstate="print">
+                    <a:blip r:embed="rId14" cstate="print">
                       <a:extLst>
                         <a:ext uri="{28A0092B-C50C-407E-A947-70E740481C1C}">
                           <a14:useLocalDpi xmlns:a14="http://schemas.microsoft.com/office/drawing/2010/main" val="0"/>
@@ -4872,7 +5569,6 @@
         <w:rPr>
           <w:rFonts w:ascii="Arial" w:hAnsi="Arial" w:cs="Arial"/>
         </w:rPr>
-        <w:lastRenderedPageBreak/>
         <w:t xml:space="preserve">5.2.1 </w:t>
       </w:r>
       <w:proofErr w:type="spellStart"/>
@@ -4931,7 +5627,7 @@
                     </pic:cNvPicPr>
                   </pic:nvPicPr>
                   <pic:blipFill>
-                    <a:blip r:embed="rId14" cstate="print">
+                    <a:blip r:embed="rId15" cstate="print">
                       <a:extLst>
                         <a:ext uri="{28A0092B-C50C-407E-A947-70E740481C1C}">
                           <a14:useLocalDpi xmlns:a14="http://schemas.microsoft.com/office/drawing/2010/main" val="0"/>
@@ -5491,6 +6187,7 @@
           <w:b/>
           <w:noProof/>
         </w:rPr>
+        <w:lastRenderedPageBreak/>
         <w:drawing>
           <wp:inline distT="0" distB="0" distL="0" distR="0">
             <wp:extent cx="5943600" cy="2766608"/>
@@ -5509,7 +6206,7 @@
                     </pic:cNvPicPr>
                   </pic:nvPicPr>
                   <pic:blipFill>
-                    <a:blip r:embed="rId15" cstate="print">
+                    <a:blip r:embed="rId16" cstate="print">
                       <a:extLst>
                         <a:ext uri="{28A0092B-C50C-407E-A947-70E740481C1C}">
                           <a14:useLocalDpi xmlns:a14="http://schemas.microsoft.com/office/drawing/2010/main" val="0"/>
@@ -5779,7 +6476,6 @@
           <w:rFonts w:ascii="Arial" w:hAnsi="Arial" w:cs="Arial"/>
           <w:noProof/>
         </w:rPr>
-        <w:lastRenderedPageBreak/>
         <w:drawing>
           <wp:inline distT="0" distB="0" distL="0" distR="0">
             <wp:extent cx="5943600" cy="2769788"/>
@@ -5793,414 +6489,6 @@
                 <pic:pic xmlns:pic="http://schemas.openxmlformats.org/drawingml/2006/picture">
                   <pic:nvPicPr>
                     <pic:cNvPr id="0" name="Picture 4" descr="C:\Users\dodan\Desktop\BS\5.1.4.jpg"/>
-                    <pic:cNvPicPr>
-                      <a:picLocks noChangeAspect="1" noChangeArrowheads="1"/>
-                    </pic:cNvPicPr>
-                  </pic:nvPicPr>
-                  <pic:blipFill>
-                    <a:blip r:embed="rId16" cstate="print">
-                      <a:extLst>
-                        <a:ext uri="{28A0092B-C50C-407E-A947-70E740481C1C}">
-                          <a14:useLocalDpi xmlns:a14="http://schemas.microsoft.com/office/drawing/2010/main" val="0"/>
-                        </a:ext>
-                      </a:extLst>
-                    </a:blip>
-                    <a:srcRect/>
-                    <a:stretch>
-                      <a:fillRect/>
-                    </a:stretch>
-                  </pic:blipFill>
-                  <pic:spPr bwMode="auto">
-                    <a:xfrm>
-                      <a:off x="0" y="0"/>
-                      <a:ext cx="5943600" cy="2769788"/>
-                    </a:xfrm>
-                    <a:prstGeom prst="rect">
-                      <a:avLst/>
-                    </a:prstGeom>
-                    <a:noFill/>
-                    <a:ln>
-                      <a:noFill/>
-                    </a:ln>
-                  </pic:spPr>
-                </pic:pic>
-              </a:graphicData>
-            </a:graphic>
-          </wp:inline>
-        </w:drawing>
-      </w:r>
-    </w:p>
-    <w:p>
-      <w:pPr>
-        <w:pStyle w:val="ListParagraph"/>
-        <w:rPr>
-          <w:rFonts w:ascii="Arial" w:hAnsi="Arial" w:cs="Arial"/>
-        </w:rPr>
-      </w:pPr>
-      <w:r>
-        <w:rPr>
-          <w:rFonts w:ascii="Arial" w:hAnsi="Arial" w:cs="Arial"/>
-        </w:rPr>
-        <w:t xml:space="preserve">5.2.4 Chi </w:t>
-      </w:r>
-      <w:proofErr w:type="spellStart"/>
-      <w:r>
-        <w:rPr>
-          <w:rFonts w:ascii="Arial" w:hAnsi="Arial" w:cs="Arial"/>
-        </w:rPr>
-        <w:t>tiết</w:t>
-      </w:r>
-      <w:proofErr w:type="spellEnd"/>
-      <w:r>
-        <w:rPr>
-          <w:rFonts w:ascii="Arial" w:hAnsi="Arial" w:cs="Arial"/>
-        </w:rPr>
-        <w:t xml:space="preserve"> 6 </w:t>
-      </w:r>
-      <w:proofErr w:type="spellStart"/>
-      <w:r>
-        <w:rPr>
-          <w:rFonts w:ascii="Arial" w:hAnsi="Arial" w:cs="Arial"/>
-        </w:rPr>
-        <w:t>cột</w:t>
-      </w:r>
-      <w:proofErr w:type="spellEnd"/>
-    </w:p>
-    <w:p>
-      <w:pPr>
-        <w:pStyle w:val="ListParagraph"/>
-        <w:rPr>
-          <w:rFonts w:ascii="Arial" w:hAnsi="Arial" w:cs="Arial"/>
-        </w:rPr>
-      </w:pPr>
-      <w:proofErr w:type="spellStart"/>
-      <w:r>
-        <w:rPr>
-          <w:rFonts w:ascii="Arial" w:hAnsi="Arial" w:cs="Arial"/>
-        </w:rPr>
-        <w:t>Liệt</w:t>
-      </w:r>
-      <w:proofErr w:type="spellEnd"/>
-      <w:r>
-        <w:rPr>
-          <w:rFonts w:ascii="Arial" w:hAnsi="Arial" w:cs="Arial"/>
-        </w:rPr>
-        <w:t xml:space="preserve"> </w:t>
-      </w:r>
-      <w:proofErr w:type="spellStart"/>
-      <w:r>
-        <w:rPr>
-          <w:rFonts w:ascii="Arial" w:hAnsi="Arial" w:cs="Arial"/>
-        </w:rPr>
-        <w:t>kê</w:t>
-      </w:r>
-      <w:proofErr w:type="spellEnd"/>
-      <w:r>
-        <w:rPr>
-          <w:rFonts w:ascii="Arial" w:hAnsi="Arial" w:cs="Arial"/>
-        </w:rPr>
-        <w:t xml:space="preserve"> 3 </w:t>
-      </w:r>
-      <w:proofErr w:type="spellStart"/>
-      <w:r>
-        <w:rPr>
-          <w:rFonts w:ascii="Arial" w:hAnsi="Arial" w:cs="Arial"/>
-        </w:rPr>
-        <w:t>cặp</w:t>
-      </w:r>
-      <w:proofErr w:type="spellEnd"/>
-      <w:r>
-        <w:rPr>
-          <w:rFonts w:ascii="Arial" w:hAnsi="Arial" w:cs="Arial"/>
-        </w:rPr>
-        <w:t xml:space="preserve"> </w:t>
-      </w:r>
-      <w:proofErr w:type="spellStart"/>
-      <w:r>
-        <w:rPr>
-          <w:rFonts w:ascii="Arial" w:hAnsi="Arial" w:cs="Arial"/>
-        </w:rPr>
-        <w:t>vào</w:t>
-      </w:r>
-      <w:proofErr w:type="spellEnd"/>
-      <w:r>
-        <w:rPr>
-          <w:rFonts w:ascii="Arial" w:hAnsi="Arial" w:cs="Arial"/>
-        </w:rPr>
-        <w:t xml:space="preserve"> </w:t>
-      </w:r>
-      <w:proofErr w:type="spellStart"/>
-      <w:r>
-        <w:rPr>
-          <w:rFonts w:ascii="Arial" w:hAnsi="Arial" w:cs="Arial"/>
-        </w:rPr>
-        <w:t>ra</w:t>
-      </w:r>
-      <w:proofErr w:type="spellEnd"/>
-      <w:r>
-        <w:rPr>
-          <w:rFonts w:ascii="Arial" w:hAnsi="Arial" w:cs="Arial"/>
-        </w:rPr>
-        <w:t xml:space="preserve"> </w:t>
-      </w:r>
-      <w:proofErr w:type="spellStart"/>
-      <w:r>
-        <w:rPr>
-          <w:rFonts w:ascii="Arial" w:hAnsi="Arial" w:cs="Arial"/>
-        </w:rPr>
-        <w:t>trong</w:t>
-      </w:r>
-      <w:proofErr w:type="spellEnd"/>
-      <w:r>
-        <w:rPr>
-          <w:rFonts w:ascii="Arial" w:hAnsi="Arial" w:cs="Arial"/>
-        </w:rPr>
-        <w:t xml:space="preserve"> </w:t>
-      </w:r>
-      <w:proofErr w:type="spellStart"/>
-      <w:r>
-        <w:rPr>
-          <w:rFonts w:ascii="Arial" w:hAnsi="Arial" w:cs="Arial"/>
-        </w:rPr>
-        <w:t>ngày</w:t>
-      </w:r>
-      <w:proofErr w:type="spellEnd"/>
-      <w:r>
-        <w:rPr>
-          <w:rFonts w:ascii="Arial" w:hAnsi="Arial" w:cs="Arial"/>
-        </w:rPr>
-        <w:t xml:space="preserve">, </w:t>
-      </w:r>
-      <w:proofErr w:type="spellStart"/>
-      <w:r>
-        <w:rPr>
-          <w:rFonts w:ascii="Arial" w:hAnsi="Arial" w:cs="Arial"/>
-        </w:rPr>
-        <w:t>nếu</w:t>
-      </w:r>
-      <w:proofErr w:type="spellEnd"/>
-      <w:r>
-        <w:rPr>
-          <w:rFonts w:ascii="Arial" w:hAnsi="Arial" w:cs="Arial"/>
-        </w:rPr>
-        <w:t xml:space="preserve"> </w:t>
-      </w:r>
-      <w:proofErr w:type="spellStart"/>
-      <w:r>
-        <w:rPr>
-          <w:rFonts w:ascii="Arial" w:hAnsi="Arial" w:cs="Arial"/>
-        </w:rPr>
-        <w:t>ra</w:t>
-      </w:r>
-      <w:proofErr w:type="spellEnd"/>
-      <w:r>
-        <w:rPr>
-          <w:rFonts w:ascii="Arial" w:hAnsi="Arial" w:cs="Arial"/>
-        </w:rPr>
-        <w:t xml:space="preserve"> </w:t>
-      </w:r>
-      <w:proofErr w:type="spellStart"/>
-      <w:r>
-        <w:rPr>
-          <w:rFonts w:ascii="Arial" w:hAnsi="Arial" w:cs="Arial"/>
-        </w:rPr>
-        <w:t>vào</w:t>
-      </w:r>
-      <w:proofErr w:type="spellEnd"/>
-      <w:r>
-        <w:rPr>
-          <w:rFonts w:ascii="Arial" w:hAnsi="Arial" w:cs="Arial"/>
-        </w:rPr>
-        <w:t xml:space="preserve"> </w:t>
-      </w:r>
-      <w:proofErr w:type="spellStart"/>
-      <w:r>
-        <w:rPr>
-          <w:rFonts w:ascii="Arial" w:hAnsi="Arial" w:cs="Arial"/>
-        </w:rPr>
-        <w:t>nhiều</w:t>
-      </w:r>
-      <w:proofErr w:type="spellEnd"/>
-      <w:r>
-        <w:rPr>
-          <w:rFonts w:ascii="Arial" w:hAnsi="Arial" w:cs="Arial"/>
-        </w:rPr>
-        <w:t xml:space="preserve"> </w:t>
-      </w:r>
-      <w:proofErr w:type="spellStart"/>
-      <w:r>
-        <w:rPr>
-          <w:rFonts w:ascii="Arial" w:hAnsi="Arial" w:cs="Arial"/>
-        </w:rPr>
-        <w:t>hơn</w:t>
-      </w:r>
-      <w:proofErr w:type="spellEnd"/>
-      <w:r>
-        <w:rPr>
-          <w:rFonts w:ascii="Arial" w:hAnsi="Arial" w:cs="Arial"/>
-        </w:rPr>
-        <w:t xml:space="preserve"> 3 </w:t>
-      </w:r>
-      <w:proofErr w:type="spellStart"/>
-      <w:r>
-        <w:rPr>
-          <w:rFonts w:ascii="Arial" w:hAnsi="Arial" w:cs="Arial"/>
-        </w:rPr>
-        <w:t>lần</w:t>
-      </w:r>
-      <w:proofErr w:type="spellEnd"/>
-      <w:r>
-        <w:rPr>
-          <w:rFonts w:ascii="Arial" w:hAnsi="Arial" w:cs="Arial"/>
-        </w:rPr>
-        <w:t xml:space="preserve"> </w:t>
-      </w:r>
-      <w:proofErr w:type="spellStart"/>
-      <w:r>
-        <w:rPr>
-          <w:rFonts w:ascii="Arial" w:hAnsi="Arial" w:cs="Arial"/>
-        </w:rPr>
-        <w:t>thì</w:t>
-      </w:r>
-      <w:proofErr w:type="spellEnd"/>
-      <w:r>
-        <w:rPr>
-          <w:rFonts w:ascii="Arial" w:hAnsi="Arial" w:cs="Arial"/>
-        </w:rPr>
-        <w:t xml:space="preserve"> </w:t>
-      </w:r>
-      <w:proofErr w:type="spellStart"/>
-      <w:r>
-        <w:rPr>
-          <w:rFonts w:ascii="Arial" w:hAnsi="Arial" w:cs="Arial"/>
-        </w:rPr>
-        <w:t>từ</w:t>
-      </w:r>
-      <w:proofErr w:type="spellEnd"/>
-      <w:r>
-        <w:rPr>
-          <w:rFonts w:ascii="Arial" w:hAnsi="Arial" w:cs="Arial"/>
-        </w:rPr>
-        <w:t xml:space="preserve"> </w:t>
-      </w:r>
-      <w:proofErr w:type="spellStart"/>
-      <w:r>
-        <w:rPr>
-          <w:rFonts w:ascii="Arial" w:hAnsi="Arial" w:cs="Arial"/>
-        </w:rPr>
-        <w:t>lần</w:t>
-      </w:r>
-      <w:proofErr w:type="spellEnd"/>
-      <w:r>
-        <w:rPr>
-          <w:rFonts w:ascii="Arial" w:hAnsi="Arial" w:cs="Arial"/>
-        </w:rPr>
-        <w:t xml:space="preserve"> </w:t>
-      </w:r>
-      <w:proofErr w:type="spellStart"/>
-      <w:r>
-        <w:rPr>
-          <w:rFonts w:ascii="Arial" w:hAnsi="Arial" w:cs="Arial"/>
-        </w:rPr>
-        <w:t>thứ</w:t>
-      </w:r>
-      <w:proofErr w:type="spellEnd"/>
-      <w:r>
-        <w:rPr>
-          <w:rFonts w:ascii="Arial" w:hAnsi="Arial" w:cs="Arial"/>
-        </w:rPr>
-        <w:t xml:space="preserve"> 4 </w:t>
-      </w:r>
-      <w:proofErr w:type="spellStart"/>
-      <w:r>
-        <w:rPr>
-          <w:rFonts w:ascii="Arial" w:hAnsi="Arial" w:cs="Arial"/>
-        </w:rPr>
-        <w:t>bỏ</w:t>
-      </w:r>
-      <w:proofErr w:type="spellEnd"/>
-      <w:r>
-        <w:rPr>
-          <w:rFonts w:ascii="Arial" w:hAnsi="Arial" w:cs="Arial"/>
-        </w:rPr>
-        <w:t xml:space="preserve"> qua </w:t>
-      </w:r>
-      <w:proofErr w:type="spellStart"/>
-      <w:r>
-        <w:rPr>
-          <w:rFonts w:ascii="Arial" w:hAnsi="Arial" w:cs="Arial"/>
-        </w:rPr>
-        <w:t>không</w:t>
-      </w:r>
-      <w:proofErr w:type="spellEnd"/>
-      <w:r>
-        <w:rPr>
-          <w:rFonts w:ascii="Arial" w:hAnsi="Arial" w:cs="Arial"/>
-        </w:rPr>
-        <w:t xml:space="preserve"> </w:t>
-      </w:r>
-      <w:proofErr w:type="spellStart"/>
-      <w:r>
-        <w:rPr>
-          <w:rFonts w:ascii="Arial" w:hAnsi="Arial" w:cs="Arial"/>
-        </w:rPr>
-        <w:t>cần</w:t>
-      </w:r>
-      <w:proofErr w:type="spellEnd"/>
-      <w:r>
-        <w:rPr>
-          <w:rFonts w:ascii="Arial" w:hAnsi="Arial" w:cs="Arial"/>
-        </w:rPr>
-        <w:t xml:space="preserve"> </w:t>
-      </w:r>
-      <w:proofErr w:type="spellStart"/>
-      <w:r>
-        <w:rPr>
-          <w:rFonts w:ascii="Arial" w:hAnsi="Arial" w:cs="Arial"/>
-        </w:rPr>
-        <w:t>hiển</w:t>
-      </w:r>
-      <w:proofErr w:type="spellEnd"/>
-      <w:r>
-        <w:rPr>
-          <w:rFonts w:ascii="Arial" w:hAnsi="Arial" w:cs="Arial"/>
-        </w:rPr>
-        <w:t xml:space="preserve"> </w:t>
-      </w:r>
-      <w:proofErr w:type="spellStart"/>
-      <w:r>
-        <w:rPr>
-          <w:rFonts w:ascii="Arial" w:hAnsi="Arial" w:cs="Arial"/>
-        </w:rPr>
-        <w:t>thị</w:t>
-      </w:r>
-      <w:proofErr w:type="spellEnd"/>
-    </w:p>
-    <w:p>
-      <w:pPr>
-        <w:pStyle w:val="ListParagraph"/>
-        <w:rPr>
-          <w:rFonts w:ascii="Arial" w:hAnsi="Arial" w:cs="Arial"/>
-        </w:rPr>
-      </w:pPr>
-      <w:r>
-        <w:rPr>
-          <w:rFonts w:ascii="Arial" w:hAnsi="Arial" w:cs="Arial"/>
-          <w:noProof/>
-        </w:rPr>
-        <w:drawing>
-          <wp:inline distT="0" distB="0" distL="0" distR="0">
-            <wp:extent cx="5943600" cy="2769788"/>
-            <wp:effectExtent l="0" t="0" r="0" b="0"/>
-            <wp:docPr id="14" name="Picture 14" descr="C:\Users\dodan\Desktop\BS\5.1.5.jpg"/>
-            <wp:cNvGraphicFramePr>
-              <a:graphicFrameLocks xmlns:a="http://schemas.openxmlformats.org/drawingml/2006/main" noChangeAspect="1"/>
-            </wp:cNvGraphicFramePr>
-            <a:graphic xmlns:a="http://schemas.openxmlformats.org/drawingml/2006/main">
-              <a:graphicData uri="http://schemas.openxmlformats.org/drawingml/2006/picture">
-                <pic:pic xmlns:pic="http://schemas.openxmlformats.org/drawingml/2006/picture">
-                  <pic:nvPicPr>
-                    <pic:cNvPr id="0" name="Picture 5" descr="C:\Users\dodan\Desktop\BS\5.1.5.jpg"/>
                     <pic:cNvPicPr>
                       <a:picLocks noChangeAspect="1" noChangeArrowheads="1"/>
                     </pic:cNvPicPr>
@@ -6241,170 +6529,346 @@
     <w:p>
       <w:pPr>
         <w:pStyle w:val="ListParagraph"/>
-        <w:numPr>
-          <w:ilvl w:val="1"/>
-          <w:numId w:val="3"/>
-        </w:numPr>
-        <w:rPr>
-          <w:rFonts w:ascii="Arial" w:hAnsi="Arial" w:cs="Arial"/>
-          <w:b/>
-        </w:rPr>
-      </w:pPr>
-      <w:proofErr w:type="spellStart"/>
-      <w:r>
-        <w:rPr>
-          <w:rFonts w:ascii="Arial" w:hAnsi="Arial" w:cs="Arial"/>
-          <w:b/>
-        </w:rPr>
-        <w:t>Chấm</w:t>
-      </w:r>
-      <w:proofErr w:type="spellEnd"/>
-      <w:r>
-        <w:rPr>
-          <w:rFonts w:ascii="Arial" w:hAnsi="Arial" w:cs="Arial"/>
-          <w:b/>
-        </w:rPr>
-        <w:t xml:space="preserve"> </w:t>
-      </w:r>
-      <w:proofErr w:type="spellStart"/>
-      <w:r>
-        <w:rPr>
-          <w:rFonts w:ascii="Arial" w:hAnsi="Arial" w:cs="Arial"/>
-          <w:b/>
-        </w:rPr>
-        <w:t>công</w:t>
-      </w:r>
-      <w:proofErr w:type="spellEnd"/>
-      <w:r>
-        <w:rPr>
-          <w:rFonts w:ascii="Arial" w:hAnsi="Arial" w:cs="Arial"/>
-          <w:b/>
-        </w:rPr>
-        <w:t xml:space="preserve"> </w:t>
-      </w:r>
-      <w:proofErr w:type="spellStart"/>
-      <w:r>
-        <w:rPr>
-          <w:rFonts w:ascii="Arial" w:hAnsi="Arial" w:cs="Arial"/>
-          <w:b/>
-        </w:rPr>
-        <w:t>không</w:t>
-      </w:r>
-      <w:proofErr w:type="spellEnd"/>
-      <w:r>
-        <w:rPr>
-          <w:rFonts w:ascii="Arial" w:hAnsi="Arial" w:cs="Arial"/>
-          <w:b/>
-        </w:rPr>
-        <w:t xml:space="preserve"> </w:t>
-      </w:r>
-      <w:proofErr w:type="spellStart"/>
-      <w:r>
-        <w:rPr>
-          <w:rFonts w:ascii="Arial" w:hAnsi="Arial" w:cs="Arial"/>
-          <w:b/>
-        </w:rPr>
-        <w:t>theo</w:t>
-      </w:r>
-      <w:proofErr w:type="spellEnd"/>
-      <w:r>
-        <w:rPr>
-          <w:rFonts w:ascii="Arial" w:hAnsi="Arial" w:cs="Arial"/>
-          <w:b/>
-        </w:rPr>
-        <w:t xml:space="preserve"> ca</w:t>
-      </w:r>
-      <w:r>
-        <w:rPr>
-          <w:rFonts w:ascii="Arial" w:hAnsi="Arial" w:cs="Arial"/>
-          <w:b/>
-        </w:rPr>
-        <w:t xml:space="preserve"> (</w:t>
-      </w:r>
-      <w:proofErr w:type="spellStart"/>
-      <w:r>
-        <w:rPr>
-          <w:rFonts w:ascii="Arial" w:hAnsi="Arial" w:cs="Arial"/>
-          <w:b/>
-        </w:rPr>
-        <w:t>Bỏ</w:t>
-      </w:r>
-      <w:proofErr w:type="spellEnd"/>
-      <w:r>
-        <w:rPr>
-          <w:rFonts w:ascii="Arial" w:hAnsi="Arial" w:cs="Arial"/>
-          <w:b/>
-        </w:rPr>
-        <w:t>)</w:t>
-      </w:r>
+        <w:rPr>
+          <w:rFonts w:ascii="Arial" w:hAnsi="Arial" w:cs="Arial"/>
+        </w:rPr>
+      </w:pPr>
+      <w:r>
+        <w:rPr>
+          <w:rFonts w:ascii="Arial" w:hAnsi="Arial" w:cs="Arial"/>
+        </w:rPr>
+        <w:t xml:space="preserve">5.2.4 Chi </w:t>
+      </w:r>
+      <w:proofErr w:type="spellStart"/>
+      <w:r>
+        <w:rPr>
+          <w:rFonts w:ascii="Arial" w:hAnsi="Arial" w:cs="Arial"/>
+        </w:rPr>
+        <w:t>tiết</w:t>
+      </w:r>
+      <w:proofErr w:type="spellEnd"/>
+      <w:r>
+        <w:rPr>
+          <w:rFonts w:ascii="Arial" w:hAnsi="Arial" w:cs="Arial"/>
+        </w:rPr>
+        <w:t xml:space="preserve"> 6 </w:t>
+      </w:r>
+      <w:proofErr w:type="spellStart"/>
+      <w:r>
+        <w:rPr>
+          <w:rFonts w:ascii="Arial" w:hAnsi="Arial" w:cs="Arial"/>
+        </w:rPr>
+        <w:t>cột</w:t>
+      </w:r>
+      <w:proofErr w:type="spellEnd"/>
     </w:p>
     <w:p>
       <w:pPr>
         <w:pStyle w:val="ListParagraph"/>
-        <w:numPr>
-          <w:ilvl w:val="1"/>
-          <w:numId w:val="3"/>
-        </w:numPr>
-        <w:rPr>
-          <w:rFonts w:ascii="Arial" w:hAnsi="Arial" w:cs="Arial"/>
-          <w:b/>
-        </w:rPr>
-      </w:pPr>
-      <w:proofErr w:type="spellStart"/>
-      <w:r>
-        <w:rPr>
-          <w:rFonts w:ascii="Arial" w:hAnsi="Arial" w:cs="Arial"/>
-          <w:b/>
-        </w:rPr>
-        <w:t>Xem</w:t>
-      </w:r>
-      <w:proofErr w:type="spellEnd"/>
-      <w:r>
-        <w:rPr>
-          <w:rFonts w:ascii="Arial" w:hAnsi="Arial" w:cs="Arial"/>
-          <w:b/>
-        </w:rPr>
-        <w:t xml:space="preserve"> </w:t>
-      </w:r>
-      <w:proofErr w:type="spellStart"/>
-      <w:r>
-        <w:rPr>
-          <w:rFonts w:ascii="Arial" w:hAnsi="Arial" w:cs="Arial"/>
-          <w:b/>
-        </w:rPr>
-        <w:t>hình</w:t>
-      </w:r>
-      <w:proofErr w:type="spellEnd"/>
-      <w:r>
-        <w:rPr>
-          <w:rFonts w:ascii="Arial" w:hAnsi="Arial" w:cs="Arial"/>
-          <w:b/>
-        </w:rPr>
-        <w:t xml:space="preserve"> </w:t>
-      </w:r>
-      <w:proofErr w:type="spellStart"/>
-      <w:r>
-        <w:rPr>
-          <w:rFonts w:ascii="Arial" w:hAnsi="Arial" w:cs="Arial"/>
-          <w:b/>
-        </w:rPr>
-        <w:t>chấm</w:t>
-      </w:r>
-      <w:proofErr w:type="spellEnd"/>
-      <w:r>
-        <w:rPr>
-          <w:rFonts w:ascii="Arial" w:hAnsi="Arial" w:cs="Arial"/>
-          <w:b/>
-        </w:rPr>
-        <w:t xml:space="preserve"> </w:t>
-      </w:r>
-      <w:proofErr w:type="spellStart"/>
-      <w:r>
-        <w:rPr>
-          <w:rFonts w:ascii="Arial" w:hAnsi="Arial" w:cs="Arial"/>
-          <w:b/>
-        </w:rPr>
-        <w:t>công</w:t>
+        <w:rPr>
+          <w:rFonts w:ascii="Arial" w:hAnsi="Arial" w:cs="Arial"/>
+        </w:rPr>
+      </w:pPr>
+      <w:proofErr w:type="spellStart"/>
+      <w:r>
+        <w:rPr>
+          <w:rFonts w:ascii="Arial" w:hAnsi="Arial" w:cs="Arial"/>
+        </w:rPr>
+        <w:t>Liệt</w:t>
+      </w:r>
+      <w:proofErr w:type="spellEnd"/>
+      <w:r>
+        <w:rPr>
+          <w:rFonts w:ascii="Arial" w:hAnsi="Arial" w:cs="Arial"/>
+        </w:rPr>
+        <w:t xml:space="preserve"> </w:t>
+      </w:r>
+      <w:proofErr w:type="spellStart"/>
+      <w:r>
+        <w:rPr>
+          <w:rFonts w:ascii="Arial" w:hAnsi="Arial" w:cs="Arial"/>
+        </w:rPr>
+        <w:t>kê</w:t>
+      </w:r>
+      <w:proofErr w:type="spellEnd"/>
+      <w:r>
+        <w:rPr>
+          <w:rFonts w:ascii="Arial" w:hAnsi="Arial" w:cs="Arial"/>
+        </w:rPr>
+        <w:t xml:space="preserve"> 3 </w:t>
+      </w:r>
+      <w:proofErr w:type="spellStart"/>
+      <w:r>
+        <w:rPr>
+          <w:rFonts w:ascii="Arial" w:hAnsi="Arial" w:cs="Arial"/>
+        </w:rPr>
+        <w:t>cặp</w:t>
+      </w:r>
+      <w:proofErr w:type="spellEnd"/>
+      <w:r>
+        <w:rPr>
+          <w:rFonts w:ascii="Arial" w:hAnsi="Arial" w:cs="Arial"/>
+        </w:rPr>
+        <w:t xml:space="preserve"> </w:t>
+      </w:r>
+      <w:proofErr w:type="spellStart"/>
+      <w:r>
+        <w:rPr>
+          <w:rFonts w:ascii="Arial" w:hAnsi="Arial" w:cs="Arial"/>
+        </w:rPr>
+        <w:t>vào</w:t>
+      </w:r>
+      <w:proofErr w:type="spellEnd"/>
+      <w:r>
+        <w:rPr>
+          <w:rFonts w:ascii="Arial" w:hAnsi="Arial" w:cs="Arial"/>
+        </w:rPr>
+        <w:t xml:space="preserve"> </w:t>
+      </w:r>
+      <w:proofErr w:type="spellStart"/>
+      <w:r>
+        <w:rPr>
+          <w:rFonts w:ascii="Arial" w:hAnsi="Arial" w:cs="Arial"/>
+        </w:rPr>
+        <w:t>ra</w:t>
+      </w:r>
+      <w:proofErr w:type="spellEnd"/>
+      <w:r>
+        <w:rPr>
+          <w:rFonts w:ascii="Arial" w:hAnsi="Arial" w:cs="Arial"/>
+        </w:rPr>
+        <w:t xml:space="preserve"> </w:t>
+      </w:r>
+      <w:proofErr w:type="spellStart"/>
+      <w:r>
+        <w:rPr>
+          <w:rFonts w:ascii="Arial" w:hAnsi="Arial" w:cs="Arial"/>
+        </w:rPr>
+        <w:t>trong</w:t>
+      </w:r>
+      <w:proofErr w:type="spellEnd"/>
+      <w:r>
+        <w:rPr>
+          <w:rFonts w:ascii="Arial" w:hAnsi="Arial" w:cs="Arial"/>
+        </w:rPr>
+        <w:t xml:space="preserve"> </w:t>
+      </w:r>
+      <w:proofErr w:type="spellStart"/>
+      <w:r>
+        <w:rPr>
+          <w:rFonts w:ascii="Arial" w:hAnsi="Arial" w:cs="Arial"/>
+        </w:rPr>
+        <w:t>ngày</w:t>
+      </w:r>
+      <w:proofErr w:type="spellEnd"/>
+      <w:r>
+        <w:rPr>
+          <w:rFonts w:ascii="Arial" w:hAnsi="Arial" w:cs="Arial"/>
+        </w:rPr>
+        <w:t xml:space="preserve">, </w:t>
+      </w:r>
+      <w:proofErr w:type="spellStart"/>
+      <w:r>
+        <w:rPr>
+          <w:rFonts w:ascii="Arial" w:hAnsi="Arial" w:cs="Arial"/>
+        </w:rPr>
+        <w:t>nếu</w:t>
+      </w:r>
+      <w:proofErr w:type="spellEnd"/>
+      <w:r>
+        <w:rPr>
+          <w:rFonts w:ascii="Arial" w:hAnsi="Arial" w:cs="Arial"/>
+        </w:rPr>
+        <w:t xml:space="preserve"> </w:t>
+      </w:r>
+      <w:proofErr w:type="spellStart"/>
+      <w:r>
+        <w:rPr>
+          <w:rFonts w:ascii="Arial" w:hAnsi="Arial" w:cs="Arial"/>
+        </w:rPr>
+        <w:t>ra</w:t>
+      </w:r>
+      <w:proofErr w:type="spellEnd"/>
+      <w:r>
+        <w:rPr>
+          <w:rFonts w:ascii="Arial" w:hAnsi="Arial" w:cs="Arial"/>
+        </w:rPr>
+        <w:t xml:space="preserve"> </w:t>
+      </w:r>
+      <w:proofErr w:type="spellStart"/>
+      <w:r>
+        <w:rPr>
+          <w:rFonts w:ascii="Arial" w:hAnsi="Arial" w:cs="Arial"/>
+        </w:rPr>
+        <w:t>vào</w:t>
+      </w:r>
+      <w:proofErr w:type="spellEnd"/>
+      <w:r>
+        <w:rPr>
+          <w:rFonts w:ascii="Arial" w:hAnsi="Arial" w:cs="Arial"/>
+        </w:rPr>
+        <w:t xml:space="preserve"> </w:t>
+      </w:r>
+      <w:proofErr w:type="spellStart"/>
+      <w:r>
+        <w:rPr>
+          <w:rFonts w:ascii="Arial" w:hAnsi="Arial" w:cs="Arial"/>
+        </w:rPr>
+        <w:t>nhiều</w:t>
+      </w:r>
+      <w:proofErr w:type="spellEnd"/>
+      <w:r>
+        <w:rPr>
+          <w:rFonts w:ascii="Arial" w:hAnsi="Arial" w:cs="Arial"/>
+        </w:rPr>
+        <w:t xml:space="preserve"> </w:t>
+      </w:r>
+      <w:proofErr w:type="spellStart"/>
+      <w:r>
+        <w:rPr>
+          <w:rFonts w:ascii="Arial" w:hAnsi="Arial" w:cs="Arial"/>
+        </w:rPr>
+        <w:t>hơn</w:t>
+      </w:r>
+      <w:proofErr w:type="spellEnd"/>
+      <w:r>
+        <w:rPr>
+          <w:rFonts w:ascii="Arial" w:hAnsi="Arial" w:cs="Arial"/>
+        </w:rPr>
+        <w:t xml:space="preserve"> 3 </w:t>
+      </w:r>
+      <w:proofErr w:type="spellStart"/>
+      <w:r>
+        <w:rPr>
+          <w:rFonts w:ascii="Arial" w:hAnsi="Arial" w:cs="Arial"/>
+        </w:rPr>
+        <w:t>lần</w:t>
+      </w:r>
+      <w:proofErr w:type="spellEnd"/>
+      <w:r>
+        <w:rPr>
+          <w:rFonts w:ascii="Arial" w:hAnsi="Arial" w:cs="Arial"/>
+        </w:rPr>
+        <w:t xml:space="preserve"> </w:t>
+      </w:r>
+      <w:proofErr w:type="spellStart"/>
+      <w:r>
+        <w:rPr>
+          <w:rFonts w:ascii="Arial" w:hAnsi="Arial" w:cs="Arial"/>
+        </w:rPr>
+        <w:t>thì</w:t>
+      </w:r>
+      <w:proofErr w:type="spellEnd"/>
+      <w:r>
+        <w:rPr>
+          <w:rFonts w:ascii="Arial" w:hAnsi="Arial" w:cs="Arial"/>
+        </w:rPr>
+        <w:t xml:space="preserve"> </w:t>
+      </w:r>
+      <w:proofErr w:type="spellStart"/>
+      <w:r>
+        <w:rPr>
+          <w:rFonts w:ascii="Arial" w:hAnsi="Arial" w:cs="Arial"/>
+        </w:rPr>
+        <w:t>từ</w:t>
+      </w:r>
+      <w:proofErr w:type="spellEnd"/>
+      <w:r>
+        <w:rPr>
+          <w:rFonts w:ascii="Arial" w:hAnsi="Arial" w:cs="Arial"/>
+        </w:rPr>
+        <w:t xml:space="preserve"> </w:t>
+      </w:r>
+      <w:proofErr w:type="spellStart"/>
+      <w:r>
+        <w:rPr>
+          <w:rFonts w:ascii="Arial" w:hAnsi="Arial" w:cs="Arial"/>
+        </w:rPr>
+        <w:t>lần</w:t>
+      </w:r>
+      <w:proofErr w:type="spellEnd"/>
+      <w:r>
+        <w:rPr>
+          <w:rFonts w:ascii="Arial" w:hAnsi="Arial" w:cs="Arial"/>
+        </w:rPr>
+        <w:t xml:space="preserve"> </w:t>
+      </w:r>
+      <w:proofErr w:type="spellStart"/>
+      <w:r>
+        <w:rPr>
+          <w:rFonts w:ascii="Arial" w:hAnsi="Arial" w:cs="Arial"/>
+        </w:rPr>
+        <w:t>thứ</w:t>
+      </w:r>
+      <w:proofErr w:type="spellEnd"/>
+      <w:r>
+        <w:rPr>
+          <w:rFonts w:ascii="Arial" w:hAnsi="Arial" w:cs="Arial"/>
+        </w:rPr>
+        <w:t xml:space="preserve"> 4 </w:t>
+      </w:r>
+      <w:proofErr w:type="spellStart"/>
+      <w:r>
+        <w:rPr>
+          <w:rFonts w:ascii="Arial" w:hAnsi="Arial" w:cs="Arial"/>
+        </w:rPr>
+        <w:t>bỏ</w:t>
+      </w:r>
+      <w:proofErr w:type="spellEnd"/>
+      <w:r>
+        <w:rPr>
+          <w:rFonts w:ascii="Arial" w:hAnsi="Arial" w:cs="Arial"/>
+        </w:rPr>
+        <w:t xml:space="preserve"> qua </w:t>
+      </w:r>
+      <w:proofErr w:type="spellStart"/>
+      <w:r>
+        <w:rPr>
+          <w:rFonts w:ascii="Arial" w:hAnsi="Arial" w:cs="Arial"/>
+        </w:rPr>
+        <w:t>không</w:t>
+      </w:r>
+      <w:proofErr w:type="spellEnd"/>
+      <w:r>
+        <w:rPr>
+          <w:rFonts w:ascii="Arial" w:hAnsi="Arial" w:cs="Arial"/>
+        </w:rPr>
+        <w:t xml:space="preserve"> </w:t>
+      </w:r>
+      <w:proofErr w:type="spellStart"/>
+      <w:r>
+        <w:rPr>
+          <w:rFonts w:ascii="Arial" w:hAnsi="Arial" w:cs="Arial"/>
+        </w:rPr>
+        <w:t>cần</w:t>
+      </w:r>
+      <w:proofErr w:type="spellEnd"/>
+      <w:r>
+        <w:rPr>
+          <w:rFonts w:ascii="Arial" w:hAnsi="Arial" w:cs="Arial"/>
+        </w:rPr>
+        <w:t xml:space="preserve"> </w:t>
+      </w:r>
+      <w:proofErr w:type="spellStart"/>
+      <w:r>
+        <w:rPr>
+          <w:rFonts w:ascii="Arial" w:hAnsi="Arial" w:cs="Arial"/>
+        </w:rPr>
+        <w:t>hiển</w:t>
+      </w:r>
+      <w:proofErr w:type="spellEnd"/>
+      <w:r>
+        <w:rPr>
+          <w:rFonts w:ascii="Arial" w:hAnsi="Arial" w:cs="Arial"/>
+        </w:rPr>
+        <w:t xml:space="preserve"> </w:t>
+      </w:r>
+      <w:proofErr w:type="spellStart"/>
+      <w:r>
+        <w:rPr>
+          <w:rFonts w:ascii="Arial" w:hAnsi="Arial" w:cs="Arial"/>
+        </w:rPr>
+        <w:t>thị</w:t>
       </w:r>
       <w:proofErr w:type="spellEnd"/>
     </w:p>
@@ -6413,13 +6877,11 @@
         <w:pStyle w:val="ListParagraph"/>
         <w:rPr>
           <w:rFonts w:ascii="Arial" w:hAnsi="Arial" w:cs="Arial"/>
-          <w:b/>
-        </w:rPr>
-      </w:pPr>
-      <w:r>
-        <w:rPr>
-          <w:rFonts w:ascii="Arial" w:hAnsi="Arial" w:cs="Arial"/>
-          <w:b/>
+        </w:rPr>
+      </w:pPr>
+      <w:r>
+        <w:rPr>
+          <w:rFonts w:ascii="Arial" w:hAnsi="Arial" w:cs="Arial"/>
           <w:noProof/>
         </w:rPr>
         <w:lastRenderedPageBreak/>
@@ -6427,7 +6889,7 @@
           <wp:inline distT="0" distB="0" distL="0" distR="0">
             <wp:extent cx="5943600" cy="2769788"/>
             <wp:effectExtent l="0" t="0" r="0" b="0"/>
-            <wp:docPr id="16" name="Picture 16" descr="C:\Users\dodan\Desktop\BS\5.4.1.jpg"/>
+            <wp:docPr id="14" name="Picture 14" descr="C:\Users\dodan\Desktop\BS\5.1.5.jpg"/>
             <wp:cNvGraphicFramePr>
               <a:graphicFrameLocks xmlns:a="http://schemas.openxmlformats.org/drawingml/2006/main" noChangeAspect="1"/>
             </wp:cNvGraphicFramePr>
@@ -6435,7 +6897,7 @@
               <a:graphicData uri="http://schemas.openxmlformats.org/drawingml/2006/picture">
                 <pic:pic xmlns:pic="http://schemas.openxmlformats.org/drawingml/2006/picture">
                   <pic:nvPicPr>
-                    <pic:cNvPr id="0" name="Picture 7" descr="C:\Users\dodan\Desktop\BS\5.4.1.jpg"/>
+                    <pic:cNvPr id="0" name="Picture 5" descr="C:\Users\dodan\Desktop\BS\5.1.5.jpg"/>
                     <pic:cNvPicPr>
                       <a:picLocks noChangeAspect="1" noChangeArrowheads="1"/>
                     </pic:cNvPicPr>
@@ -6491,6 +6953,240 @@
           <w:rFonts w:ascii="Arial" w:hAnsi="Arial" w:cs="Arial"/>
           <w:b/>
         </w:rPr>
+        <w:t>Chấm</w:t>
+      </w:r>
+      <w:proofErr w:type="spellEnd"/>
+      <w:r>
+        <w:rPr>
+          <w:rFonts w:ascii="Arial" w:hAnsi="Arial" w:cs="Arial"/>
+          <w:b/>
+        </w:rPr>
+        <w:t xml:space="preserve"> </w:t>
+      </w:r>
+      <w:proofErr w:type="spellStart"/>
+      <w:r>
+        <w:rPr>
+          <w:rFonts w:ascii="Arial" w:hAnsi="Arial" w:cs="Arial"/>
+          <w:b/>
+        </w:rPr>
+        <w:t>công</w:t>
+      </w:r>
+      <w:proofErr w:type="spellEnd"/>
+      <w:r>
+        <w:rPr>
+          <w:rFonts w:ascii="Arial" w:hAnsi="Arial" w:cs="Arial"/>
+          <w:b/>
+        </w:rPr>
+        <w:t xml:space="preserve"> </w:t>
+      </w:r>
+      <w:proofErr w:type="spellStart"/>
+      <w:r>
+        <w:rPr>
+          <w:rFonts w:ascii="Arial" w:hAnsi="Arial" w:cs="Arial"/>
+          <w:b/>
+        </w:rPr>
+        <w:t>không</w:t>
+      </w:r>
+      <w:proofErr w:type="spellEnd"/>
+      <w:r>
+        <w:rPr>
+          <w:rFonts w:ascii="Arial" w:hAnsi="Arial" w:cs="Arial"/>
+          <w:b/>
+        </w:rPr>
+        <w:t xml:space="preserve"> </w:t>
+      </w:r>
+      <w:proofErr w:type="spellStart"/>
+      <w:r>
+        <w:rPr>
+          <w:rFonts w:ascii="Arial" w:hAnsi="Arial" w:cs="Arial"/>
+          <w:b/>
+        </w:rPr>
+        <w:t>theo</w:t>
+      </w:r>
+      <w:proofErr w:type="spellEnd"/>
+      <w:r>
+        <w:rPr>
+          <w:rFonts w:ascii="Arial" w:hAnsi="Arial" w:cs="Arial"/>
+          <w:b/>
+        </w:rPr>
+        <w:t xml:space="preserve"> ca</w:t>
+      </w:r>
+      <w:r>
+        <w:rPr>
+          <w:rFonts w:ascii="Arial" w:hAnsi="Arial" w:cs="Arial"/>
+          <w:b/>
+        </w:rPr>
+        <w:t xml:space="preserve"> (</w:t>
+      </w:r>
+      <w:proofErr w:type="spellStart"/>
+      <w:r>
+        <w:rPr>
+          <w:rFonts w:ascii="Arial" w:hAnsi="Arial" w:cs="Arial"/>
+          <w:b/>
+        </w:rPr>
+        <w:t>Bỏ</w:t>
+      </w:r>
+      <w:proofErr w:type="spellEnd"/>
+      <w:r>
+        <w:rPr>
+          <w:rFonts w:ascii="Arial" w:hAnsi="Arial" w:cs="Arial"/>
+          <w:b/>
+        </w:rPr>
+        <w:t>)</w:t>
+      </w:r>
+    </w:p>
+    <w:p>
+      <w:pPr>
+        <w:pStyle w:val="ListParagraph"/>
+        <w:numPr>
+          <w:ilvl w:val="1"/>
+          <w:numId w:val="3"/>
+        </w:numPr>
+        <w:rPr>
+          <w:rFonts w:ascii="Arial" w:hAnsi="Arial" w:cs="Arial"/>
+          <w:b/>
+        </w:rPr>
+      </w:pPr>
+      <w:proofErr w:type="spellStart"/>
+      <w:r>
+        <w:rPr>
+          <w:rFonts w:ascii="Arial" w:hAnsi="Arial" w:cs="Arial"/>
+          <w:b/>
+        </w:rPr>
+        <w:t>Xem</w:t>
+      </w:r>
+      <w:proofErr w:type="spellEnd"/>
+      <w:r>
+        <w:rPr>
+          <w:rFonts w:ascii="Arial" w:hAnsi="Arial" w:cs="Arial"/>
+          <w:b/>
+        </w:rPr>
+        <w:t xml:space="preserve"> </w:t>
+      </w:r>
+      <w:proofErr w:type="spellStart"/>
+      <w:r>
+        <w:rPr>
+          <w:rFonts w:ascii="Arial" w:hAnsi="Arial" w:cs="Arial"/>
+          <w:b/>
+        </w:rPr>
+        <w:t>hình</w:t>
+      </w:r>
+      <w:proofErr w:type="spellEnd"/>
+      <w:r>
+        <w:rPr>
+          <w:rFonts w:ascii="Arial" w:hAnsi="Arial" w:cs="Arial"/>
+          <w:b/>
+        </w:rPr>
+        <w:t xml:space="preserve"> </w:t>
+      </w:r>
+      <w:proofErr w:type="spellStart"/>
+      <w:r>
+        <w:rPr>
+          <w:rFonts w:ascii="Arial" w:hAnsi="Arial" w:cs="Arial"/>
+          <w:b/>
+        </w:rPr>
+        <w:t>chấm</w:t>
+      </w:r>
+      <w:proofErr w:type="spellEnd"/>
+      <w:r>
+        <w:rPr>
+          <w:rFonts w:ascii="Arial" w:hAnsi="Arial" w:cs="Arial"/>
+          <w:b/>
+        </w:rPr>
+        <w:t xml:space="preserve"> </w:t>
+      </w:r>
+      <w:proofErr w:type="spellStart"/>
+      <w:r>
+        <w:rPr>
+          <w:rFonts w:ascii="Arial" w:hAnsi="Arial" w:cs="Arial"/>
+          <w:b/>
+        </w:rPr>
+        <w:t>công</w:t>
+      </w:r>
+      <w:proofErr w:type="spellEnd"/>
+    </w:p>
+    <w:p>
+      <w:pPr>
+        <w:pStyle w:val="ListParagraph"/>
+        <w:rPr>
+          <w:rFonts w:ascii="Arial" w:hAnsi="Arial" w:cs="Arial"/>
+          <w:b/>
+        </w:rPr>
+      </w:pPr>
+      <w:r>
+        <w:rPr>
+          <w:rFonts w:ascii="Arial" w:hAnsi="Arial" w:cs="Arial"/>
+          <w:b/>
+          <w:noProof/>
+        </w:rPr>
+        <w:drawing>
+          <wp:inline distT="0" distB="0" distL="0" distR="0">
+            <wp:extent cx="5943600" cy="2769788"/>
+            <wp:effectExtent l="0" t="0" r="0" b="0"/>
+            <wp:docPr id="16" name="Picture 16" descr="C:\Users\dodan\Desktop\BS\5.4.1.jpg"/>
+            <wp:cNvGraphicFramePr>
+              <a:graphicFrameLocks xmlns:a="http://schemas.openxmlformats.org/drawingml/2006/main" noChangeAspect="1"/>
+            </wp:cNvGraphicFramePr>
+            <a:graphic xmlns:a="http://schemas.openxmlformats.org/drawingml/2006/main">
+              <a:graphicData uri="http://schemas.openxmlformats.org/drawingml/2006/picture">
+                <pic:pic xmlns:pic="http://schemas.openxmlformats.org/drawingml/2006/picture">
+                  <pic:nvPicPr>
+                    <pic:cNvPr id="0" name="Picture 7" descr="C:\Users\dodan\Desktop\BS\5.4.1.jpg"/>
+                    <pic:cNvPicPr>
+                      <a:picLocks noChangeAspect="1" noChangeArrowheads="1"/>
+                    </pic:cNvPicPr>
+                  </pic:nvPicPr>
+                  <pic:blipFill>
+                    <a:blip r:embed="rId19" cstate="print">
+                      <a:extLst>
+                        <a:ext uri="{28A0092B-C50C-407E-A947-70E740481C1C}">
+                          <a14:useLocalDpi xmlns:a14="http://schemas.microsoft.com/office/drawing/2010/main" val="0"/>
+                        </a:ext>
+                      </a:extLst>
+                    </a:blip>
+                    <a:srcRect/>
+                    <a:stretch>
+                      <a:fillRect/>
+                    </a:stretch>
+                  </pic:blipFill>
+                  <pic:spPr bwMode="auto">
+                    <a:xfrm>
+                      <a:off x="0" y="0"/>
+                      <a:ext cx="5943600" cy="2769788"/>
+                    </a:xfrm>
+                    <a:prstGeom prst="rect">
+                      <a:avLst/>
+                    </a:prstGeom>
+                    <a:noFill/>
+                    <a:ln>
+                      <a:noFill/>
+                    </a:ln>
+                  </pic:spPr>
+                </pic:pic>
+              </a:graphicData>
+            </a:graphic>
+          </wp:inline>
+        </w:drawing>
+      </w:r>
+    </w:p>
+    <w:p>
+      <w:pPr>
+        <w:pStyle w:val="ListParagraph"/>
+        <w:numPr>
+          <w:ilvl w:val="1"/>
+          <w:numId w:val="3"/>
+        </w:numPr>
+        <w:rPr>
+          <w:rFonts w:ascii="Arial" w:hAnsi="Arial" w:cs="Arial"/>
+          <w:b/>
+        </w:rPr>
+      </w:pPr>
+      <w:proofErr w:type="spellStart"/>
+      <w:r>
+        <w:rPr>
+          <w:rFonts w:ascii="Arial" w:hAnsi="Arial" w:cs="Arial"/>
+          <w:b/>
+        </w:rPr>
         <w:t>Điểm</w:t>
       </w:r>
       <w:proofErr w:type="spellEnd"/>
@@ -8106,6 +8802,7 @@
           <w:rFonts w:ascii="Arial" w:hAnsi="Arial" w:cs="Arial"/>
           <w:b/>
         </w:rPr>
+        <w:lastRenderedPageBreak/>
         <w:t xml:space="preserve">Update </w:t>
       </w:r>
       <w:proofErr w:type="spellStart"/>
@@ -8613,8 +9310,6 @@
         </w:rPr>
         <w:t>About</w:t>
       </w:r>
-      <w:bookmarkStart w:id="0" w:name="_GoBack"/>
-      <w:bookmarkEnd w:id="0"/>
     </w:p>
     <w:p>
       <w:pPr>

</xml_diff>

<commit_message>
Update tài liệu thêm form khai báo máy chủ rabbit MQ
</commit_message>
<xml_diff>
--- a/Document/Mô tả chức năng.docx
+++ b/Document/Mô tả chức năng.docx
@@ -652,14 +652,11 @@
     <w:p>
       <w:pPr>
         <w:pStyle w:val="ListParagraph"/>
-        <w:ind w:left="0"/>
-        <w:jc w:val="center"/>
-        <w:rPr>
-          <w:rFonts w:ascii="Arial" w:hAnsi="Arial" w:cs="Arial"/>
-          <w:b/>
-        </w:rPr>
-      </w:pPr>
-      <w:bookmarkStart w:id="0" w:name="_GoBack"/>
+        <w:rPr>
+          <w:rFonts w:ascii="Arial" w:hAnsi="Arial" w:cs="Arial"/>
+          <w:b/>
+        </w:rPr>
+      </w:pPr>
       <w:r>
         <w:rPr>
           <w:rFonts w:ascii="Arial" w:hAnsi="Arial" w:cs="Arial"/>
@@ -667,8 +664,8 @@
           <w:noProof/>
         </w:rPr>
         <w:drawing>
-          <wp:inline distT="0" distB="0" distL="0" distR="0">
-            <wp:extent cx="5943600" cy="2690928"/>
+          <wp:inline distT="0" distB="0" distL="0" distR="0" wp14:anchorId="6D93D284" wp14:editId="5B0014B4">
+            <wp:extent cx="5943600" cy="2690495"/>
             <wp:effectExtent l="0" t="0" r="0" b="0"/>
             <wp:docPr id="15" name="Picture 15" descr="C:\Users\dodan\Desktop\BS\3.1.1.jpg"/>
             <wp:cNvGraphicFramePr>
@@ -699,7 +696,7 @@
                   <pic:spPr bwMode="auto">
                     <a:xfrm>
                       <a:off x="0" y="0"/>
-                      <a:ext cx="5943600" cy="2690928"/>
+                      <a:ext cx="5943600" cy="2690495"/>
                     </a:xfrm>
                     <a:prstGeom prst="rect">
                       <a:avLst/>
@@ -715,7 +712,6 @@
           </wp:inline>
         </w:drawing>
       </w:r>
-      <w:bookmarkEnd w:id="0"/>
     </w:p>
     <w:p>
       <w:pPr>
@@ -729,127 +725,71 @@
           <w:b/>
         </w:rPr>
       </w:pPr>
-      <w:proofErr w:type="spellStart"/>
-      <w:r>
-        <w:rPr>
-          <w:rFonts w:ascii="Arial" w:hAnsi="Arial" w:cs="Arial"/>
-          <w:b/>
-        </w:rPr>
-        <w:t>Tải</w:t>
-      </w:r>
-      <w:proofErr w:type="spellEnd"/>
-      <w:r>
-        <w:rPr>
-          <w:rFonts w:ascii="Arial" w:hAnsi="Arial" w:cs="Arial"/>
-          <w:b/>
-        </w:rPr>
-        <w:t xml:space="preserve"> </w:t>
-      </w:r>
-      <w:proofErr w:type="spellStart"/>
-      <w:r>
-        <w:rPr>
-          <w:rFonts w:ascii="Arial" w:hAnsi="Arial" w:cs="Arial"/>
-          <w:b/>
-        </w:rPr>
-        <w:t>dữ</w:t>
-      </w:r>
-      <w:proofErr w:type="spellEnd"/>
-      <w:r>
-        <w:rPr>
-          <w:rFonts w:ascii="Arial" w:hAnsi="Arial" w:cs="Arial"/>
-          <w:b/>
-        </w:rPr>
-        <w:t xml:space="preserve"> </w:t>
-      </w:r>
-      <w:proofErr w:type="spellStart"/>
-      <w:r>
-        <w:rPr>
-          <w:rFonts w:ascii="Arial" w:hAnsi="Arial" w:cs="Arial"/>
-          <w:b/>
-        </w:rPr>
-        <w:t>liệu</w:t>
-      </w:r>
-      <w:proofErr w:type="spellEnd"/>
-      <w:r>
-        <w:rPr>
-          <w:rFonts w:ascii="Arial" w:hAnsi="Arial" w:cs="Arial"/>
-          <w:b/>
-        </w:rPr>
-        <w:t xml:space="preserve"> </w:t>
-      </w:r>
-      <w:proofErr w:type="spellStart"/>
-      <w:r>
-        <w:rPr>
-          <w:rFonts w:ascii="Arial" w:hAnsi="Arial" w:cs="Arial"/>
-          <w:b/>
-        </w:rPr>
-        <w:t>nhân</w:t>
-      </w:r>
-      <w:proofErr w:type="spellEnd"/>
-      <w:r>
-        <w:rPr>
-          <w:rFonts w:ascii="Arial" w:hAnsi="Arial" w:cs="Arial"/>
-          <w:b/>
-        </w:rPr>
-        <w:t xml:space="preserve"> </w:t>
-      </w:r>
-      <w:proofErr w:type="spellStart"/>
-      <w:r>
-        <w:rPr>
-          <w:rFonts w:ascii="Arial" w:hAnsi="Arial" w:cs="Arial"/>
-          <w:b/>
-        </w:rPr>
-        <w:t>viên</w:t>
-      </w:r>
-      <w:proofErr w:type="spellEnd"/>
-      <w:r>
-        <w:rPr>
-          <w:rFonts w:ascii="Arial" w:hAnsi="Arial" w:cs="Arial"/>
-          <w:b/>
-        </w:rPr>
-        <w:t xml:space="preserve"> </w:t>
-      </w:r>
-      <w:proofErr w:type="spellStart"/>
-      <w:r>
-        <w:rPr>
-          <w:rFonts w:ascii="Arial" w:hAnsi="Arial" w:cs="Arial"/>
-          <w:b/>
-        </w:rPr>
-        <w:t>về</w:t>
-      </w:r>
-      <w:proofErr w:type="spellEnd"/>
-      <w:r>
-        <w:rPr>
-          <w:rFonts w:ascii="Arial" w:hAnsi="Arial" w:cs="Arial"/>
-          <w:b/>
-        </w:rPr>
-        <w:t xml:space="preserve"> </w:t>
-      </w:r>
-      <w:proofErr w:type="spellStart"/>
-      <w:r>
-        <w:rPr>
-          <w:rFonts w:ascii="Arial" w:hAnsi="Arial" w:cs="Arial"/>
-          <w:b/>
-        </w:rPr>
-        <w:t>máy</w:t>
-      </w:r>
-      <w:proofErr w:type="spellEnd"/>
-      <w:r>
-        <w:rPr>
-          <w:rFonts w:ascii="Arial" w:hAnsi="Arial" w:cs="Arial"/>
-          <w:b/>
-        </w:rPr>
-        <w:t xml:space="preserve"> </w:t>
-      </w:r>
-      <w:proofErr w:type="spellStart"/>
-      <w:r>
-        <w:rPr>
-          <w:rFonts w:ascii="Arial" w:hAnsi="Arial" w:cs="Arial"/>
-          <w:b/>
-        </w:rPr>
-        <w:t>tính</w:t>
-      </w:r>
-      <w:proofErr w:type="spellEnd"/>
+    </w:p>
+    <w:p>
+      <w:pPr>
+        <w:pStyle w:val="ListParagraph"/>
+        <w:jc w:val="center"/>
+        <w:rPr>
+          <w:rFonts w:ascii="Arial" w:hAnsi="Arial" w:cs="Arial"/>
+          <w:b/>
+        </w:rPr>
+      </w:pPr>
+      <w:r>
+        <w:rPr>
+          <w:rFonts w:ascii="Arial" w:hAnsi="Arial" w:cs="Arial"/>
+          <w:b/>
+          <w:noProof/>
+        </w:rPr>
+        <w:drawing>
+          <wp:inline distT="0" distB="0" distL="0" distR="0">
+            <wp:extent cx="5943600" cy="2467172"/>
+            <wp:effectExtent l="0" t="0" r="0" b="9525"/>
+            <wp:docPr id="12" name="Picture 12" descr="C:\Users\dodan\Desktop\BS\3.2.1.jpg"/>
+            <wp:cNvGraphicFramePr>
+              <a:graphicFrameLocks xmlns:a="http://schemas.openxmlformats.org/drawingml/2006/main" noChangeAspect="1"/>
+            </wp:cNvGraphicFramePr>
+            <a:graphic xmlns:a="http://schemas.openxmlformats.org/drawingml/2006/main">
+              <a:graphicData uri="http://schemas.openxmlformats.org/drawingml/2006/picture">
+                <pic:pic xmlns:pic="http://schemas.openxmlformats.org/drawingml/2006/picture">
+                  <pic:nvPicPr>
+                    <pic:cNvPr id="0" name="Picture 1" descr="C:\Users\dodan\Desktop\BS\3.2.1.jpg"/>
+                    <pic:cNvPicPr>
+                      <a:picLocks noChangeAspect="1" noChangeArrowheads="1"/>
+                    </pic:cNvPicPr>
+                  </pic:nvPicPr>
+                  <pic:blipFill>
+                    <a:blip r:embed="rId6">
+                      <a:extLst>
+                        <a:ext uri="{28A0092B-C50C-407E-A947-70E740481C1C}">
+                          <a14:useLocalDpi xmlns:a14="http://schemas.microsoft.com/office/drawing/2010/main" val="0"/>
+                        </a:ext>
+                      </a:extLst>
+                    </a:blip>
+                    <a:srcRect/>
+                    <a:stretch>
+                      <a:fillRect/>
+                    </a:stretch>
+                  </pic:blipFill>
+                  <pic:spPr bwMode="auto">
+                    <a:xfrm>
+                      <a:off x="0" y="0"/>
+                      <a:ext cx="5943600" cy="2467172"/>
+                    </a:xfrm>
+                    <a:prstGeom prst="rect">
+                      <a:avLst/>
+                    </a:prstGeom>
+                    <a:noFill/>
+                    <a:ln>
+                      <a:noFill/>
+                    </a:ln>
+                  </pic:spPr>
+                </pic:pic>
+              </a:graphicData>
+            </a:graphic>
+          </wp:inline>
+        </w:drawing>
+      </w:r>
     </w:p>
     <w:p>
       <w:pPr>
@@ -949,7 +889,7 @@
           <w:rFonts w:ascii="Arial" w:hAnsi="Arial" w:cs="Arial"/>
           <w:b/>
         </w:rPr>
-        <w:t>lên</w:t>
+        <w:t>về</w:t>
       </w:r>
       <w:proofErr w:type="spellEnd"/>
       <w:r>
@@ -981,24 +921,10 @@
           <w:rFonts w:ascii="Arial" w:hAnsi="Arial" w:cs="Arial"/>
           <w:b/>
         </w:rPr>
-        <w:t>chấm</w:t>
-      </w:r>
-      <w:proofErr w:type="spellEnd"/>
-      <w:r>
-        <w:rPr>
-          <w:rFonts w:ascii="Arial" w:hAnsi="Arial" w:cs="Arial"/>
-          <w:b/>
-        </w:rPr>
-        <w:t xml:space="preserve"> </w:t>
-      </w:r>
-      <w:proofErr w:type="spellStart"/>
-      <w:r>
-        <w:rPr>
-          <w:rFonts w:ascii="Arial" w:hAnsi="Arial" w:cs="Arial"/>
-          <w:b/>
-        </w:rPr>
-        <w:t>công</w:t>
-      </w:r>
+        <w:t>tính</w:t>
+      </w:r>
+      <w:bookmarkStart w:id="0" w:name="_GoBack"/>
+      <w:bookmarkEnd w:id="0"/>
       <w:proofErr w:type="spellEnd"/>
     </w:p>
     <w:p>
@@ -1019,23 +945,8 @@
           <w:rFonts w:ascii="Arial" w:hAnsi="Arial" w:cs="Arial"/>
           <w:b/>
         </w:rPr>
-        <w:t>Đồng</w:t>
-      </w:r>
-      <w:proofErr w:type="spellEnd"/>
-      <w:r>
-        <w:rPr>
-          <w:rFonts w:ascii="Arial" w:hAnsi="Arial" w:cs="Arial"/>
-          <w:b/>
-        </w:rPr>
-        <w:t xml:space="preserve"> </w:t>
-      </w:r>
-      <w:proofErr w:type="spellStart"/>
-      <w:r>
-        <w:rPr>
-          <w:rFonts w:ascii="Arial" w:hAnsi="Arial" w:cs="Arial"/>
-          <w:b/>
-        </w:rPr>
-        <w:t>bộ</w:t>
+        <w:lastRenderedPageBreak/>
+        <w:t>Tải</w:t>
       </w:r>
       <w:proofErr w:type="spellEnd"/>
       <w:r>
@@ -1068,6 +979,70 @@
           <w:b/>
         </w:rPr>
         <w:t>liệu</w:t>
+      </w:r>
+      <w:proofErr w:type="spellEnd"/>
+      <w:r>
+        <w:rPr>
+          <w:rFonts w:ascii="Arial" w:hAnsi="Arial" w:cs="Arial"/>
+          <w:b/>
+        </w:rPr>
+        <w:t xml:space="preserve"> </w:t>
+      </w:r>
+      <w:proofErr w:type="spellStart"/>
+      <w:r>
+        <w:rPr>
+          <w:rFonts w:ascii="Arial" w:hAnsi="Arial" w:cs="Arial"/>
+          <w:b/>
+        </w:rPr>
+        <w:t>nhân</w:t>
+      </w:r>
+      <w:proofErr w:type="spellEnd"/>
+      <w:r>
+        <w:rPr>
+          <w:rFonts w:ascii="Arial" w:hAnsi="Arial" w:cs="Arial"/>
+          <w:b/>
+        </w:rPr>
+        <w:t xml:space="preserve"> </w:t>
+      </w:r>
+      <w:proofErr w:type="spellStart"/>
+      <w:r>
+        <w:rPr>
+          <w:rFonts w:ascii="Arial" w:hAnsi="Arial" w:cs="Arial"/>
+          <w:b/>
+        </w:rPr>
+        <w:t>viên</w:t>
+      </w:r>
+      <w:proofErr w:type="spellEnd"/>
+      <w:r>
+        <w:rPr>
+          <w:rFonts w:ascii="Arial" w:hAnsi="Arial" w:cs="Arial"/>
+          <w:b/>
+        </w:rPr>
+        <w:t xml:space="preserve"> </w:t>
+      </w:r>
+      <w:proofErr w:type="spellStart"/>
+      <w:r>
+        <w:rPr>
+          <w:rFonts w:ascii="Arial" w:hAnsi="Arial" w:cs="Arial"/>
+          <w:b/>
+        </w:rPr>
+        <w:t>lên</w:t>
+      </w:r>
+      <w:proofErr w:type="spellEnd"/>
+      <w:r>
+        <w:rPr>
+          <w:rFonts w:ascii="Arial" w:hAnsi="Arial" w:cs="Arial"/>
+          <w:b/>
+        </w:rPr>
+        <w:t xml:space="preserve"> </w:t>
+      </w:r>
+      <w:proofErr w:type="spellStart"/>
+      <w:r>
+        <w:rPr>
+          <w:rFonts w:ascii="Arial" w:hAnsi="Arial" w:cs="Arial"/>
+          <w:b/>
+        </w:rPr>
+        <w:t>máy</w:t>
       </w:r>
       <w:proofErr w:type="spellEnd"/>
       <w:r>
@@ -1121,87 +1096,87 @@
           <w:rFonts w:ascii="Arial" w:hAnsi="Arial" w:cs="Arial"/>
           <w:b/>
         </w:rPr>
-        <w:t>Đăng</w:t>
-      </w:r>
-      <w:proofErr w:type="spellEnd"/>
-      <w:r>
-        <w:rPr>
-          <w:rFonts w:ascii="Arial" w:hAnsi="Arial" w:cs="Arial"/>
-          <w:b/>
-        </w:rPr>
-        <w:t xml:space="preserve"> </w:t>
-      </w:r>
-      <w:proofErr w:type="spellStart"/>
-      <w:r>
-        <w:rPr>
-          <w:rFonts w:ascii="Arial" w:hAnsi="Arial" w:cs="Arial"/>
-          <w:b/>
-        </w:rPr>
-        <w:t>ký</w:t>
-      </w:r>
-      <w:proofErr w:type="spellEnd"/>
-      <w:r>
-        <w:rPr>
-          <w:rFonts w:ascii="Arial" w:hAnsi="Arial" w:cs="Arial"/>
-          <w:b/>
-        </w:rPr>
-        <w:t xml:space="preserve"> </w:t>
-      </w:r>
-      <w:proofErr w:type="spellStart"/>
-      <w:r>
-        <w:rPr>
-          <w:rFonts w:ascii="Arial" w:hAnsi="Arial" w:cs="Arial"/>
-          <w:b/>
-        </w:rPr>
-        <w:t>đầu</w:t>
-      </w:r>
-      <w:proofErr w:type="spellEnd"/>
-      <w:r>
-        <w:rPr>
-          <w:rFonts w:ascii="Arial" w:hAnsi="Arial" w:cs="Arial"/>
-          <w:b/>
-        </w:rPr>
-        <w:t xml:space="preserve"> </w:t>
-      </w:r>
-      <w:proofErr w:type="spellStart"/>
-      <w:r>
-        <w:rPr>
-          <w:rFonts w:ascii="Arial" w:hAnsi="Arial" w:cs="Arial"/>
-          <w:b/>
-        </w:rPr>
-        <w:t>đọc</w:t>
-      </w:r>
-      <w:proofErr w:type="spellEnd"/>
-      <w:r>
-        <w:rPr>
-          <w:rFonts w:ascii="Arial" w:hAnsi="Arial" w:cs="Arial"/>
-          <w:b/>
-        </w:rPr>
-        <w:t xml:space="preserve"> </w:t>
-      </w:r>
-      <w:proofErr w:type="spellStart"/>
-      <w:r>
-        <w:rPr>
-          <w:rFonts w:ascii="Arial" w:hAnsi="Arial" w:cs="Arial"/>
-          <w:b/>
-        </w:rPr>
-        <w:t>vân</w:t>
-      </w:r>
-      <w:proofErr w:type="spellEnd"/>
-      <w:r>
-        <w:rPr>
-          <w:rFonts w:ascii="Arial" w:hAnsi="Arial" w:cs="Arial"/>
-          <w:b/>
-        </w:rPr>
-        <w:t xml:space="preserve"> </w:t>
-      </w:r>
-      <w:proofErr w:type="spellStart"/>
-      <w:r>
-        <w:rPr>
-          <w:rFonts w:ascii="Arial" w:hAnsi="Arial" w:cs="Arial"/>
-          <w:b/>
-        </w:rPr>
-        <w:t>tay</w:t>
+        <w:t>Đồng</w:t>
+      </w:r>
+      <w:proofErr w:type="spellEnd"/>
+      <w:r>
+        <w:rPr>
+          <w:rFonts w:ascii="Arial" w:hAnsi="Arial" w:cs="Arial"/>
+          <w:b/>
+        </w:rPr>
+        <w:t xml:space="preserve"> </w:t>
+      </w:r>
+      <w:proofErr w:type="spellStart"/>
+      <w:r>
+        <w:rPr>
+          <w:rFonts w:ascii="Arial" w:hAnsi="Arial" w:cs="Arial"/>
+          <w:b/>
+        </w:rPr>
+        <w:t>bộ</w:t>
+      </w:r>
+      <w:proofErr w:type="spellEnd"/>
+      <w:r>
+        <w:rPr>
+          <w:rFonts w:ascii="Arial" w:hAnsi="Arial" w:cs="Arial"/>
+          <w:b/>
+        </w:rPr>
+        <w:t xml:space="preserve"> </w:t>
+      </w:r>
+      <w:proofErr w:type="spellStart"/>
+      <w:r>
+        <w:rPr>
+          <w:rFonts w:ascii="Arial" w:hAnsi="Arial" w:cs="Arial"/>
+          <w:b/>
+        </w:rPr>
+        <w:t>dữ</w:t>
+      </w:r>
+      <w:proofErr w:type="spellEnd"/>
+      <w:r>
+        <w:rPr>
+          <w:rFonts w:ascii="Arial" w:hAnsi="Arial" w:cs="Arial"/>
+          <w:b/>
+        </w:rPr>
+        <w:t xml:space="preserve"> </w:t>
+      </w:r>
+      <w:proofErr w:type="spellStart"/>
+      <w:r>
+        <w:rPr>
+          <w:rFonts w:ascii="Arial" w:hAnsi="Arial" w:cs="Arial"/>
+          <w:b/>
+        </w:rPr>
+        <w:t>liệu</w:t>
+      </w:r>
+      <w:proofErr w:type="spellEnd"/>
+      <w:r>
+        <w:rPr>
+          <w:rFonts w:ascii="Arial" w:hAnsi="Arial" w:cs="Arial"/>
+          <w:b/>
+        </w:rPr>
+        <w:t xml:space="preserve"> </w:t>
+      </w:r>
+      <w:proofErr w:type="spellStart"/>
+      <w:r>
+        <w:rPr>
+          <w:rFonts w:ascii="Arial" w:hAnsi="Arial" w:cs="Arial"/>
+          <w:b/>
+        </w:rPr>
+        <w:t>chấm</w:t>
+      </w:r>
+      <w:proofErr w:type="spellEnd"/>
+      <w:r>
+        <w:rPr>
+          <w:rFonts w:ascii="Arial" w:hAnsi="Arial" w:cs="Arial"/>
+          <w:b/>
+        </w:rPr>
+        <w:t xml:space="preserve"> </w:t>
+      </w:r>
+      <w:proofErr w:type="spellStart"/>
+      <w:r>
+        <w:rPr>
+          <w:rFonts w:ascii="Arial" w:hAnsi="Arial" w:cs="Arial"/>
+          <w:b/>
+        </w:rPr>
+        <w:t>công</w:t>
       </w:r>
       <w:proofErr w:type="spellEnd"/>
     </w:p>
@@ -1223,6 +1198,108 @@
           <w:rFonts w:ascii="Arial" w:hAnsi="Arial" w:cs="Arial"/>
           <w:b/>
         </w:rPr>
+        <w:t>Đăng</w:t>
+      </w:r>
+      <w:proofErr w:type="spellEnd"/>
+      <w:r>
+        <w:rPr>
+          <w:rFonts w:ascii="Arial" w:hAnsi="Arial" w:cs="Arial"/>
+          <w:b/>
+        </w:rPr>
+        <w:t xml:space="preserve"> </w:t>
+      </w:r>
+      <w:proofErr w:type="spellStart"/>
+      <w:r>
+        <w:rPr>
+          <w:rFonts w:ascii="Arial" w:hAnsi="Arial" w:cs="Arial"/>
+          <w:b/>
+        </w:rPr>
+        <w:t>ký</w:t>
+      </w:r>
+      <w:proofErr w:type="spellEnd"/>
+      <w:r>
+        <w:rPr>
+          <w:rFonts w:ascii="Arial" w:hAnsi="Arial" w:cs="Arial"/>
+          <w:b/>
+        </w:rPr>
+        <w:t xml:space="preserve"> </w:t>
+      </w:r>
+      <w:proofErr w:type="spellStart"/>
+      <w:r>
+        <w:rPr>
+          <w:rFonts w:ascii="Arial" w:hAnsi="Arial" w:cs="Arial"/>
+          <w:b/>
+        </w:rPr>
+        <w:t>đầu</w:t>
+      </w:r>
+      <w:proofErr w:type="spellEnd"/>
+      <w:r>
+        <w:rPr>
+          <w:rFonts w:ascii="Arial" w:hAnsi="Arial" w:cs="Arial"/>
+          <w:b/>
+        </w:rPr>
+        <w:t xml:space="preserve"> </w:t>
+      </w:r>
+      <w:proofErr w:type="spellStart"/>
+      <w:r>
+        <w:rPr>
+          <w:rFonts w:ascii="Arial" w:hAnsi="Arial" w:cs="Arial"/>
+          <w:b/>
+        </w:rPr>
+        <w:t>đọc</w:t>
+      </w:r>
+      <w:proofErr w:type="spellEnd"/>
+      <w:r>
+        <w:rPr>
+          <w:rFonts w:ascii="Arial" w:hAnsi="Arial" w:cs="Arial"/>
+          <w:b/>
+        </w:rPr>
+        <w:t xml:space="preserve"> </w:t>
+      </w:r>
+      <w:proofErr w:type="spellStart"/>
+      <w:r>
+        <w:rPr>
+          <w:rFonts w:ascii="Arial" w:hAnsi="Arial" w:cs="Arial"/>
+          <w:b/>
+        </w:rPr>
+        <w:t>vân</w:t>
+      </w:r>
+      <w:proofErr w:type="spellEnd"/>
+      <w:r>
+        <w:rPr>
+          <w:rFonts w:ascii="Arial" w:hAnsi="Arial" w:cs="Arial"/>
+          <w:b/>
+        </w:rPr>
+        <w:t xml:space="preserve"> </w:t>
+      </w:r>
+      <w:proofErr w:type="spellStart"/>
+      <w:r>
+        <w:rPr>
+          <w:rFonts w:ascii="Arial" w:hAnsi="Arial" w:cs="Arial"/>
+          <w:b/>
+        </w:rPr>
+        <w:t>tay</w:t>
+      </w:r>
+      <w:proofErr w:type="spellEnd"/>
+    </w:p>
+    <w:p>
+      <w:pPr>
+        <w:pStyle w:val="ListParagraph"/>
+        <w:numPr>
+          <w:ilvl w:val="1"/>
+          <w:numId w:val="3"/>
+        </w:numPr>
+        <w:rPr>
+          <w:rFonts w:ascii="Arial" w:hAnsi="Arial" w:cs="Arial"/>
+          <w:b/>
+        </w:rPr>
+      </w:pPr>
+      <w:proofErr w:type="spellStart"/>
+      <w:r>
+        <w:rPr>
+          <w:rFonts w:ascii="Arial" w:hAnsi="Arial" w:cs="Arial"/>
+          <w:b/>
+        </w:rPr>
         <w:t>Hoạt</w:t>
       </w:r>
       <w:proofErr w:type="spellEnd"/>
@@ -2098,7 +2175,6 @@
           <w:rFonts w:ascii="Arial" w:hAnsi="Arial" w:cs="Arial"/>
           <w:noProof/>
         </w:rPr>
-        <w:lastRenderedPageBreak/>
         <w:drawing>
           <wp:inline distT="0" distB="0" distL="0" distR="0">
             <wp:extent cx="5943600" cy="4300773"/>
@@ -2117,7 +2193,7 @@
                     </pic:cNvPicPr>
                   </pic:nvPicPr>
                   <pic:blipFill>
-                    <a:blip r:embed="rId6">
+                    <a:blip r:embed="rId7">
                       <a:extLst>
                         <a:ext uri="{28A0092B-C50C-407E-A947-70E740481C1C}">
                           <a14:useLocalDpi xmlns:a14="http://schemas.microsoft.com/office/drawing/2010/main" val="0"/>
@@ -2160,6 +2236,7 @@
           <w:rFonts w:ascii="Arial" w:hAnsi="Arial" w:cs="Arial"/>
           <w:noProof/>
         </w:rPr>
+        <w:lastRenderedPageBreak/>
         <w:drawing>
           <wp:inline distT="0" distB="0" distL="0" distR="0">
             <wp:extent cx="5943600" cy="2202292"/>
@@ -2178,7 +2255,7 @@
                     </pic:cNvPicPr>
                   </pic:nvPicPr>
                   <pic:blipFill>
-                    <a:blip r:embed="rId7" cstate="print">
+                    <a:blip r:embed="rId8" cstate="print">
                       <a:extLst>
                         <a:ext uri="{28A0092B-C50C-407E-A947-70E740481C1C}">
                           <a14:useLocalDpi xmlns:a14="http://schemas.microsoft.com/office/drawing/2010/main" val="0"/>
@@ -2221,7 +2298,6 @@
           <w:rFonts w:ascii="Arial" w:hAnsi="Arial" w:cs="Arial"/>
           <w:noProof/>
         </w:rPr>
-        <w:lastRenderedPageBreak/>
         <w:drawing>
           <wp:inline distT="0" distB="0" distL="0" distR="0">
             <wp:extent cx="5943600" cy="1948471"/>
@@ -2240,7 +2316,7 @@
                     </pic:cNvPicPr>
                   </pic:nvPicPr>
                   <pic:blipFill>
-                    <a:blip r:embed="rId8" cstate="print">
+                    <a:blip r:embed="rId9" cstate="print">
                       <a:extLst>
                         <a:ext uri="{28A0092B-C50C-407E-A947-70E740481C1C}">
                           <a14:useLocalDpi xmlns:a14="http://schemas.microsoft.com/office/drawing/2010/main" val="0"/>
@@ -2301,7 +2377,7 @@
                     </pic:cNvPicPr>
                   </pic:nvPicPr>
                   <pic:blipFill>
-                    <a:blip r:embed="rId9">
+                    <a:blip r:embed="rId10">
                       <a:extLst>
                         <a:ext uri="{28A0092B-C50C-407E-A947-70E740481C1C}">
                           <a14:useLocalDpi xmlns:a14="http://schemas.microsoft.com/office/drawing/2010/main" val="0"/>
@@ -2565,6 +2641,7 @@
           <w:rFonts w:ascii="Arial" w:hAnsi="Arial" w:cs="Arial"/>
           <w:noProof/>
         </w:rPr>
+        <w:lastRenderedPageBreak/>
         <w:drawing>
           <wp:inline distT="0" distB="0" distL="0" distR="0">
             <wp:extent cx="5271715" cy="3177221"/>
@@ -2583,7 +2660,7 @@
                     </pic:cNvPicPr>
                   </pic:nvPicPr>
                   <pic:blipFill>
-                    <a:blip r:embed="rId10" cstate="print">
+                    <a:blip r:embed="rId11" cstate="print">
                       <a:extLst>
                         <a:ext uri="{28A0092B-C50C-407E-A947-70E740481C1C}">
                           <a14:useLocalDpi xmlns:a14="http://schemas.microsoft.com/office/drawing/2010/main" val="0"/>
@@ -2627,7 +2704,6 @@
           <w:rFonts w:ascii="Arial" w:hAnsi="Arial" w:cs="Arial"/>
           <w:noProof/>
         </w:rPr>
-        <w:lastRenderedPageBreak/>
         <w:drawing>
           <wp:inline distT="0" distB="0" distL="0" distR="0">
             <wp:extent cx="5255812" cy="4180857"/>
@@ -2646,7 +2722,7 @@
                     </pic:cNvPicPr>
                   </pic:nvPicPr>
                   <pic:blipFill>
-                    <a:blip r:embed="rId11">
+                    <a:blip r:embed="rId12">
                       <a:extLst>
                         <a:ext uri="{28A0092B-C50C-407E-A947-70E740481C1C}">
                           <a14:useLocalDpi xmlns:a14="http://schemas.microsoft.com/office/drawing/2010/main" val="0"/>
@@ -2690,6 +2766,7 @@
           <w:rFonts w:ascii="Arial" w:hAnsi="Arial" w:cs="Arial"/>
           <w:noProof/>
         </w:rPr>
+        <w:lastRenderedPageBreak/>
         <w:drawing>
           <wp:inline distT="0" distB="0" distL="0" distR="0">
             <wp:extent cx="5335325" cy="3442034"/>
@@ -2708,7 +2785,7 @@
                     </pic:cNvPicPr>
                   </pic:nvPicPr>
                   <pic:blipFill>
-                    <a:blip r:embed="rId12">
+                    <a:blip r:embed="rId13">
                       <a:extLst>
                         <a:ext uri="{28A0092B-C50C-407E-A947-70E740481C1C}">
                           <a14:useLocalDpi xmlns:a14="http://schemas.microsoft.com/office/drawing/2010/main" val="0"/>
@@ -2870,7 +2947,6 @@
         <w:rPr>
           <w:rFonts w:ascii="Arial" w:hAnsi="Arial" w:cs="Arial"/>
         </w:rPr>
-        <w:lastRenderedPageBreak/>
         <w:t>Tương</w:t>
       </w:r>
       <w:proofErr w:type="spellEnd"/>
@@ -3969,6 +4045,7 @@
           <w:rFonts w:ascii="Arial" w:hAnsi="Arial" w:cs="Arial"/>
           <w:noProof/>
         </w:rPr>
+        <w:lastRenderedPageBreak/>
         <w:drawing>
           <wp:inline distT="0" distB="0" distL="0" distR="0" wp14:anchorId="2084B293" wp14:editId="1DC3839A">
             <wp:extent cx="5943600" cy="2776855"/>
@@ -3987,7 +4064,7 @@
                     </pic:cNvPicPr>
                   </pic:nvPicPr>
                   <pic:blipFill>
-                    <a:blip r:embed="rId13" cstate="print">
+                    <a:blip r:embed="rId14" cstate="print">
                       <a:extLst>
                         <a:ext uri="{28A0092B-C50C-407E-A947-70E740481C1C}">
                           <a14:useLocalDpi xmlns:a14="http://schemas.microsoft.com/office/drawing/2010/main" val="0"/>
@@ -4852,7 +4929,6 @@
           <w:b/>
           <w:noProof/>
         </w:rPr>
-        <w:lastRenderedPageBreak/>
         <w:drawing>
           <wp:inline distT="0" distB="0" distL="0" distR="0">
             <wp:extent cx="5943600" cy="2759220"/>
@@ -4871,7 +4947,7 @@
                     </pic:cNvPicPr>
                   </pic:nvPicPr>
                   <pic:blipFill>
-                    <a:blip r:embed="rId14" cstate="print">
+                    <a:blip r:embed="rId15" cstate="print">
                       <a:extLst>
                         <a:ext uri="{28A0092B-C50C-407E-A947-70E740481C1C}">
                           <a14:useLocalDpi xmlns:a14="http://schemas.microsoft.com/office/drawing/2010/main" val="0"/>
@@ -5569,6 +5645,7 @@
         <w:rPr>
           <w:rFonts w:ascii="Arial" w:hAnsi="Arial" w:cs="Arial"/>
         </w:rPr>
+        <w:lastRenderedPageBreak/>
         <w:t xml:space="preserve">5.2.1 </w:t>
       </w:r>
       <w:proofErr w:type="spellStart"/>
@@ -5627,7 +5704,7 @@
                     </pic:cNvPicPr>
                   </pic:nvPicPr>
                   <pic:blipFill>
-                    <a:blip r:embed="rId15" cstate="print">
+                    <a:blip r:embed="rId16" cstate="print">
                       <a:extLst>
                         <a:ext uri="{28A0092B-C50C-407E-A947-70E740481C1C}">
                           <a14:useLocalDpi xmlns:a14="http://schemas.microsoft.com/office/drawing/2010/main" val="0"/>
@@ -6187,7 +6264,6 @@
           <w:b/>
           <w:noProof/>
         </w:rPr>
-        <w:lastRenderedPageBreak/>
         <w:drawing>
           <wp:inline distT="0" distB="0" distL="0" distR="0">
             <wp:extent cx="5943600" cy="2766608"/>
@@ -6206,7 +6282,7 @@
                     </pic:cNvPicPr>
                   </pic:nvPicPr>
                   <pic:blipFill>
-                    <a:blip r:embed="rId16" cstate="print">
+                    <a:blip r:embed="rId17" cstate="print">
                       <a:extLst>
                         <a:ext uri="{28A0092B-C50C-407E-A947-70E740481C1C}">
                           <a14:useLocalDpi xmlns:a14="http://schemas.microsoft.com/office/drawing/2010/main" val="0"/>
@@ -6476,6 +6552,7 @@
           <w:rFonts w:ascii="Arial" w:hAnsi="Arial" w:cs="Arial"/>
           <w:noProof/>
         </w:rPr>
+        <w:lastRenderedPageBreak/>
         <w:drawing>
           <wp:inline distT="0" distB="0" distL="0" distR="0">
             <wp:extent cx="5943600" cy="2769788"/>
@@ -6489,415 +6566,6 @@
                 <pic:pic xmlns:pic="http://schemas.openxmlformats.org/drawingml/2006/picture">
                   <pic:nvPicPr>
                     <pic:cNvPr id="0" name="Picture 4" descr="C:\Users\dodan\Desktop\BS\5.1.4.jpg"/>
-                    <pic:cNvPicPr>
-                      <a:picLocks noChangeAspect="1" noChangeArrowheads="1"/>
-                    </pic:cNvPicPr>
-                  </pic:nvPicPr>
-                  <pic:blipFill>
-                    <a:blip r:embed="rId17" cstate="print">
-                      <a:extLst>
-                        <a:ext uri="{28A0092B-C50C-407E-A947-70E740481C1C}">
-                          <a14:useLocalDpi xmlns:a14="http://schemas.microsoft.com/office/drawing/2010/main" val="0"/>
-                        </a:ext>
-                      </a:extLst>
-                    </a:blip>
-                    <a:srcRect/>
-                    <a:stretch>
-                      <a:fillRect/>
-                    </a:stretch>
-                  </pic:blipFill>
-                  <pic:spPr bwMode="auto">
-                    <a:xfrm>
-                      <a:off x="0" y="0"/>
-                      <a:ext cx="5943600" cy="2769788"/>
-                    </a:xfrm>
-                    <a:prstGeom prst="rect">
-                      <a:avLst/>
-                    </a:prstGeom>
-                    <a:noFill/>
-                    <a:ln>
-                      <a:noFill/>
-                    </a:ln>
-                  </pic:spPr>
-                </pic:pic>
-              </a:graphicData>
-            </a:graphic>
-          </wp:inline>
-        </w:drawing>
-      </w:r>
-    </w:p>
-    <w:p>
-      <w:pPr>
-        <w:pStyle w:val="ListParagraph"/>
-        <w:rPr>
-          <w:rFonts w:ascii="Arial" w:hAnsi="Arial" w:cs="Arial"/>
-        </w:rPr>
-      </w:pPr>
-      <w:r>
-        <w:rPr>
-          <w:rFonts w:ascii="Arial" w:hAnsi="Arial" w:cs="Arial"/>
-        </w:rPr>
-        <w:t xml:space="preserve">5.2.4 Chi </w:t>
-      </w:r>
-      <w:proofErr w:type="spellStart"/>
-      <w:r>
-        <w:rPr>
-          <w:rFonts w:ascii="Arial" w:hAnsi="Arial" w:cs="Arial"/>
-        </w:rPr>
-        <w:t>tiết</w:t>
-      </w:r>
-      <w:proofErr w:type="spellEnd"/>
-      <w:r>
-        <w:rPr>
-          <w:rFonts w:ascii="Arial" w:hAnsi="Arial" w:cs="Arial"/>
-        </w:rPr>
-        <w:t xml:space="preserve"> 6 </w:t>
-      </w:r>
-      <w:proofErr w:type="spellStart"/>
-      <w:r>
-        <w:rPr>
-          <w:rFonts w:ascii="Arial" w:hAnsi="Arial" w:cs="Arial"/>
-        </w:rPr>
-        <w:t>cột</w:t>
-      </w:r>
-      <w:proofErr w:type="spellEnd"/>
-    </w:p>
-    <w:p>
-      <w:pPr>
-        <w:pStyle w:val="ListParagraph"/>
-        <w:rPr>
-          <w:rFonts w:ascii="Arial" w:hAnsi="Arial" w:cs="Arial"/>
-        </w:rPr>
-      </w:pPr>
-      <w:proofErr w:type="spellStart"/>
-      <w:r>
-        <w:rPr>
-          <w:rFonts w:ascii="Arial" w:hAnsi="Arial" w:cs="Arial"/>
-        </w:rPr>
-        <w:t>Liệt</w:t>
-      </w:r>
-      <w:proofErr w:type="spellEnd"/>
-      <w:r>
-        <w:rPr>
-          <w:rFonts w:ascii="Arial" w:hAnsi="Arial" w:cs="Arial"/>
-        </w:rPr>
-        <w:t xml:space="preserve"> </w:t>
-      </w:r>
-      <w:proofErr w:type="spellStart"/>
-      <w:r>
-        <w:rPr>
-          <w:rFonts w:ascii="Arial" w:hAnsi="Arial" w:cs="Arial"/>
-        </w:rPr>
-        <w:t>kê</w:t>
-      </w:r>
-      <w:proofErr w:type="spellEnd"/>
-      <w:r>
-        <w:rPr>
-          <w:rFonts w:ascii="Arial" w:hAnsi="Arial" w:cs="Arial"/>
-        </w:rPr>
-        <w:t xml:space="preserve"> 3 </w:t>
-      </w:r>
-      <w:proofErr w:type="spellStart"/>
-      <w:r>
-        <w:rPr>
-          <w:rFonts w:ascii="Arial" w:hAnsi="Arial" w:cs="Arial"/>
-        </w:rPr>
-        <w:t>cặp</w:t>
-      </w:r>
-      <w:proofErr w:type="spellEnd"/>
-      <w:r>
-        <w:rPr>
-          <w:rFonts w:ascii="Arial" w:hAnsi="Arial" w:cs="Arial"/>
-        </w:rPr>
-        <w:t xml:space="preserve"> </w:t>
-      </w:r>
-      <w:proofErr w:type="spellStart"/>
-      <w:r>
-        <w:rPr>
-          <w:rFonts w:ascii="Arial" w:hAnsi="Arial" w:cs="Arial"/>
-        </w:rPr>
-        <w:t>vào</w:t>
-      </w:r>
-      <w:proofErr w:type="spellEnd"/>
-      <w:r>
-        <w:rPr>
-          <w:rFonts w:ascii="Arial" w:hAnsi="Arial" w:cs="Arial"/>
-        </w:rPr>
-        <w:t xml:space="preserve"> </w:t>
-      </w:r>
-      <w:proofErr w:type="spellStart"/>
-      <w:r>
-        <w:rPr>
-          <w:rFonts w:ascii="Arial" w:hAnsi="Arial" w:cs="Arial"/>
-        </w:rPr>
-        <w:t>ra</w:t>
-      </w:r>
-      <w:proofErr w:type="spellEnd"/>
-      <w:r>
-        <w:rPr>
-          <w:rFonts w:ascii="Arial" w:hAnsi="Arial" w:cs="Arial"/>
-        </w:rPr>
-        <w:t xml:space="preserve"> </w:t>
-      </w:r>
-      <w:proofErr w:type="spellStart"/>
-      <w:r>
-        <w:rPr>
-          <w:rFonts w:ascii="Arial" w:hAnsi="Arial" w:cs="Arial"/>
-        </w:rPr>
-        <w:t>trong</w:t>
-      </w:r>
-      <w:proofErr w:type="spellEnd"/>
-      <w:r>
-        <w:rPr>
-          <w:rFonts w:ascii="Arial" w:hAnsi="Arial" w:cs="Arial"/>
-        </w:rPr>
-        <w:t xml:space="preserve"> </w:t>
-      </w:r>
-      <w:proofErr w:type="spellStart"/>
-      <w:r>
-        <w:rPr>
-          <w:rFonts w:ascii="Arial" w:hAnsi="Arial" w:cs="Arial"/>
-        </w:rPr>
-        <w:t>ngày</w:t>
-      </w:r>
-      <w:proofErr w:type="spellEnd"/>
-      <w:r>
-        <w:rPr>
-          <w:rFonts w:ascii="Arial" w:hAnsi="Arial" w:cs="Arial"/>
-        </w:rPr>
-        <w:t xml:space="preserve">, </w:t>
-      </w:r>
-      <w:proofErr w:type="spellStart"/>
-      <w:r>
-        <w:rPr>
-          <w:rFonts w:ascii="Arial" w:hAnsi="Arial" w:cs="Arial"/>
-        </w:rPr>
-        <w:t>nếu</w:t>
-      </w:r>
-      <w:proofErr w:type="spellEnd"/>
-      <w:r>
-        <w:rPr>
-          <w:rFonts w:ascii="Arial" w:hAnsi="Arial" w:cs="Arial"/>
-        </w:rPr>
-        <w:t xml:space="preserve"> </w:t>
-      </w:r>
-      <w:proofErr w:type="spellStart"/>
-      <w:r>
-        <w:rPr>
-          <w:rFonts w:ascii="Arial" w:hAnsi="Arial" w:cs="Arial"/>
-        </w:rPr>
-        <w:t>ra</w:t>
-      </w:r>
-      <w:proofErr w:type="spellEnd"/>
-      <w:r>
-        <w:rPr>
-          <w:rFonts w:ascii="Arial" w:hAnsi="Arial" w:cs="Arial"/>
-        </w:rPr>
-        <w:t xml:space="preserve"> </w:t>
-      </w:r>
-      <w:proofErr w:type="spellStart"/>
-      <w:r>
-        <w:rPr>
-          <w:rFonts w:ascii="Arial" w:hAnsi="Arial" w:cs="Arial"/>
-        </w:rPr>
-        <w:t>vào</w:t>
-      </w:r>
-      <w:proofErr w:type="spellEnd"/>
-      <w:r>
-        <w:rPr>
-          <w:rFonts w:ascii="Arial" w:hAnsi="Arial" w:cs="Arial"/>
-        </w:rPr>
-        <w:t xml:space="preserve"> </w:t>
-      </w:r>
-      <w:proofErr w:type="spellStart"/>
-      <w:r>
-        <w:rPr>
-          <w:rFonts w:ascii="Arial" w:hAnsi="Arial" w:cs="Arial"/>
-        </w:rPr>
-        <w:t>nhiều</w:t>
-      </w:r>
-      <w:proofErr w:type="spellEnd"/>
-      <w:r>
-        <w:rPr>
-          <w:rFonts w:ascii="Arial" w:hAnsi="Arial" w:cs="Arial"/>
-        </w:rPr>
-        <w:t xml:space="preserve"> </w:t>
-      </w:r>
-      <w:proofErr w:type="spellStart"/>
-      <w:r>
-        <w:rPr>
-          <w:rFonts w:ascii="Arial" w:hAnsi="Arial" w:cs="Arial"/>
-        </w:rPr>
-        <w:t>hơn</w:t>
-      </w:r>
-      <w:proofErr w:type="spellEnd"/>
-      <w:r>
-        <w:rPr>
-          <w:rFonts w:ascii="Arial" w:hAnsi="Arial" w:cs="Arial"/>
-        </w:rPr>
-        <w:t xml:space="preserve"> 3 </w:t>
-      </w:r>
-      <w:proofErr w:type="spellStart"/>
-      <w:r>
-        <w:rPr>
-          <w:rFonts w:ascii="Arial" w:hAnsi="Arial" w:cs="Arial"/>
-        </w:rPr>
-        <w:t>lần</w:t>
-      </w:r>
-      <w:proofErr w:type="spellEnd"/>
-      <w:r>
-        <w:rPr>
-          <w:rFonts w:ascii="Arial" w:hAnsi="Arial" w:cs="Arial"/>
-        </w:rPr>
-        <w:t xml:space="preserve"> </w:t>
-      </w:r>
-      <w:proofErr w:type="spellStart"/>
-      <w:r>
-        <w:rPr>
-          <w:rFonts w:ascii="Arial" w:hAnsi="Arial" w:cs="Arial"/>
-        </w:rPr>
-        <w:t>thì</w:t>
-      </w:r>
-      <w:proofErr w:type="spellEnd"/>
-      <w:r>
-        <w:rPr>
-          <w:rFonts w:ascii="Arial" w:hAnsi="Arial" w:cs="Arial"/>
-        </w:rPr>
-        <w:t xml:space="preserve"> </w:t>
-      </w:r>
-      <w:proofErr w:type="spellStart"/>
-      <w:r>
-        <w:rPr>
-          <w:rFonts w:ascii="Arial" w:hAnsi="Arial" w:cs="Arial"/>
-        </w:rPr>
-        <w:t>từ</w:t>
-      </w:r>
-      <w:proofErr w:type="spellEnd"/>
-      <w:r>
-        <w:rPr>
-          <w:rFonts w:ascii="Arial" w:hAnsi="Arial" w:cs="Arial"/>
-        </w:rPr>
-        <w:t xml:space="preserve"> </w:t>
-      </w:r>
-      <w:proofErr w:type="spellStart"/>
-      <w:r>
-        <w:rPr>
-          <w:rFonts w:ascii="Arial" w:hAnsi="Arial" w:cs="Arial"/>
-        </w:rPr>
-        <w:t>lần</w:t>
-      </w:r>
-      <w:proofErr w:type="spellEnd"/>
-      <w:r>
-        <w:rPr>
-          <w:rFonts w:ascii="Arial" w:hAnsi="Arial" w:cs="Arial"/>
-        </w:rPr>
-        <w:t xml:space="preserve"> </w:t>
-      </w:r>
-      <w:proofErr w:type="spellStart"/>
-      <w:r>
-        <w:rPr>
-          <w:rFonts w:ascii="Arial" w:hAnsi="Arial" w:cs="Arial"/>
-        </w:rPr>
-        <w:t>thứ</w:t>
-      </w:r>
-      <w:proofErr w:type="spellEnd"/>
-      <w:r>
-        <w:rPr>
-          <w:rFonts w:ascii="Arial" w:hAnsi="Arial" w:cs="Arial"/>
-        </w:rPr>
-        <w:t xml:space="preserve"> 4 </w:t>
-      </w:r>
-      <w:proofErr w:type="spellStart"/>
-      <w:r>
-        <w:rPr>
-          <w:rFonts w:ascii="Arial" w:hAnsi="Arial" w:cs="Arial"/>
-        </w:rPr>
-        <w:t>bỏ</w:t>
-      </w:r>
-      <w:proofErr w:type="spellEnd"/>
-      <w:r>
-        <w:rPr>
-          <w:rFonts w:ascii="Arial" w:hAnsi="Arial" w:cs="Arial"/>
-        </w:rPr>
-        <w:t xml:space="preserve"> qua </w:t>
-      </w:r>
-      <w:proofErr w:type="spellStart"/>
-      <w:r>
-        <w:rPr>
-          <w:rFonts w:ascii="Arial" w:hAnsi="Arial" w:cs="Arial"/>
-        </w:rPr>
-        <w:t>không</w:t>
-      </w:r>
-      <w:proofErr w:type="spellEnd"/>
-      <w:r>
-        <w:rPr>
-          <w:rFonts w:ascii="Arial" w:hAnsi="Arial" w:cs="Arial"/>
-        </w:rPr>
-        <w:t xml:space="preserve"> </w:t>
-      </w:r>
-      <w:proofErr w:type="spellStart"/>
-      <w:r>
-        <w:rPr>
-          <w:rFonts w:ascii="Arial" w:hAnsi="Arial" w:cs="Arial"/>
-        </w:rPr>
-        <w:t>cần</w:t>
-      </w:r>
-      <w:proofErr w:type="spellEnd"/>
-      <w:r>
-        <w:rPr>
-          <w:rFonts w:ascii="Arial" w:hAnsi="Arial" w:cs="Arial"/>
-        </w:rPr>
-        <w:t xml:space="preserve"> </w:t>
-      </w:r>
-      <w:proofErr w:type="spellStart"/>
-      <w:r>
-        <w:rPr>
-          <w:rFonts w:ascii="Arial" w:hAnsi="Arial" w:cs="Arial"/>
-        </w:rPr>
-        <w:t>hiển</w:t>
-      </w:r>
-      <w:proofErr w:type="spellEnd"/>
-      <w:r>
-        <w:rPr>
-          <w:rFonts w:ascii="Arial" w:hAnsi="Arial" w:cs="Arial"/>
-        </w:rPr>
-        <w:t xml:space="preserve"> </w:t>
-      </w:r>
-      <w:proofErr w:type="spellStart"/>
-      <w:r>
-        <w:rPr>
-          <w:rFonts w:ascii="Arial" w:hAnsi="Arial" w:cs="Arial"/>
-        </w:rPr>
-        <w:t>thị</w:t>
-      </w:r>
-      <w:proofErr w:type="spellEnd"/>
-    </w:p>
-    <w:p>
-      <w:pPr>
-        <w:pStyle w:val="ListParagraph"/>
-        <w:rPr>
-          <w:rFonts w:ascii="Arial" w:hAnsi="Arial" w:cs="Arial"/>
-        </w:rPr>
-      </w:pPr>
-      <w:r>
-        <w:rPr>
-          <w:rFonts w:ascii="Arial" w:hAnsi="Arial" w:cs="Arial"/>
-          <w:noProof/>
-        </w:rPr>
-        <w:lastRenderedPageBreak/>
-        <w:drawing>
-          <wp:inline distT="0" distB="0" distL="0" distR="0">
-            <wp:extent cx="5943600" cy="2769788"/>
-            <wp:effectExtent l="0" t="0" r="0" b="0"/>
-            <wp:docPr id="14" name="Picture 14" descr="C:\Users\dodan\Desktop\BS\5.1.5.jpg"/>
-            <wp:cNvGraphicFramePr>
-              <a:graphicFrameLocks xmlns:a="http://schemas.openxmlformats.org/drawingml/2006/main" noChangeAspect="1"/>
-            </wp:cNvGraphicFramePr>
-            <a:graphic xmlns:a="http://schemas.openxmlformats.org/drawingml/2006/main">
-              <a:graphicData uri="http://schemas.openxmlformats.org/drawingml/2006/picture">
-                <pic:pic xmlns:pic="http://schemas.openxmlformats.org/drawingml/2006/picture">
-                  <pic:nvPicPr>
-                    <pic:cNvPr id="0" name="Picture 5" descr="C:\Users\dodan\Desktop\BS\5.1.5.jpg"/>
                     <pic:cNvPicPr>
                       <a:picLocks noChangeAspect="1" noChangeArrowheads="1"/>
                     </pic:cNvPicPr>
@@ -6938,170 +6606,346 @@
     <w:p>
       <w:pPr>
         <w:pStyle w:val="ListParagraph"/>
-        <w:numPr>
-          <w:ilvl w:val="1"/>
-          <w:numId w:val="3"/>
-        </w:numPr>
-        <w:rPr>
-          <w:rFonts w:ascii="Arial" w:hAnsi="Arial" w:cs="Arial"/>
-          <w:b/>
-        </w:rPr>
-      </w:pPr>
-      <w:proofErr w:type="spellStart"/>
-      <w:r>
-        <w:rPr>
-          <w:rFonts w:ascii="Arial" w:hAnsi="Arial" w:cs="Arial"/>
-          <w:b/>
-        </w:rPr>
-        <w:t>Chấm</w:t>
-      </w:r>
-      <w:proofErr w:type="spellEnd"/>
-      <w:r>
-        <w:rPr>
-          <w:rFonts w:ascii="Arial" w:hAnsi="Arial" w:cs="Arial"/>
-          <w:b/>
-        </w:rPr>
-        <w:t xml:space="preserve"> </w:t>
-      </w:r>
-      <w:proofErr w:type="spellStart"/>
-      <w:r>
-        <w:rPr>
-          <w:rFonts w:ascii="Arial" w:hAnsi="Arial" w:cs="Arial"/>
-          <w:b/>
-        </w:rPr>
-        <w:t>công</w:t>
-      </w:r>
-      <w:proofErr w:type="spellEnd"/>
-      <w:r>
-        <w:rPr>
-          <w:rFonts w:ascii="Arial" w:hAnsi="Arial" w:cs="Arial"/>
-          <w:b/>
-        </w:rPr>
-        <w:t xml:space="preserve"> </w:t>
-      </w:r>
-      <w:proofErr w:type="spellStart"/>
-      <w:r>
-        <w:rPr>
-          <w:rFonts w:ascii="Arial" w:hAnsi="Arial" w:cs="Arial"/>
-          <w:b/>
-        </w:rPr>
-        <w:t>không</w:t>
-      </w:r>
-      <w:proofErr w:type="spellEnd"/>
-      <w:r>
-        <w:rPr>
-          <w:rFonts w:ascii="Arial" w:hAnsi="Arial" w:cs="Arial"/>
-          <w:b/>
-        </w:rPr>
-        <w:t xml:space="preserve"> </w:t>
-      </w:r>
-      <w:proofErr w:type="spellStart"/>
-      <w:r>
-        <w:rPr>
-          <w:rFonts w:ascii="Arial" w:hAnsi="Arial" w:cs="Arial"/>
-          <w:b/>
-        </w:rPr>
-        <w:t>theo</w:t>
-      </w:r>
-      <w:proofErr w:type="spellEnd"/>
-      <w:r>
-        <w:rPr>
-          <w:rFonts w:ascii="Arial" w:hAnsi="Arial" w:cs="Arial"/>
-          <w:b/>
-        </w:rPr>
-        <w:t xml:space="preserve"> ca</w:t>
-      </w:r>
-      <w:r>
-        <w:rPr>
-          <w:rFonts w:ascii="Arial" w:hAnsi="Arial" w:cs="Arial"/>
-          <w:b/>
-        </w:rPr>
-        <w:t xml:space="preserve"> (</w:t>
-      </w:r>
-      <w:proofErr w:type="spellStart"/>
-      <w:r>
-        <w:rPr>
-          <w:rFonts w:ascii="Arial" w:hAnsi="Arial" w:cs="Arial"/>
-          <w:b/>
-        </w:rPr>
-        <w:t>Bỏ</w:t>
-      </w:r>
-      <w:proofErr w:type="spellEnd"/>
-      <w:r>
-        <w:rPr>
-          <w:rFonts w:ascii="Arial" w:hAnsi="Arial" w:cs="Arial"/>
-          <w:b/>
-        </w:rPr>
-        <w:t>)</w:t>
-      </w:r>
+        <w:rPr>
+          <w:rFonts w:ascii="Arial" w:hAnsi="Arial" w:cs="Arial"/>
+        </w:rPr>
+      </w:pPr>
+      <w:r>
+        <w:rPr>
+          <w:rFonts w:ascii="Arial" w:hAnsi="Arial" w:cs="Arial"/>
+        </w:rPr>
+        <w:t xml:space="preserve">5.2.4 Chi </w:t>
+      </w:r>
+      <w:proofErr w:type="spellStart"/>
+      <w:r>
+        <w:rPr>
+          <w:rFonts w:ascii="Arial" w:hAnsi="Arial" w:cs="Arial"/>
+        </w:rPr>
+        <w:t>tiết</w:t>
+      </w:r>
+      <w:proofErr w:type="spellEnd"/>
+      <w:r>
+        <w:rPr>
+          <w:rFonts w:ascii="Arial" w:hAnsi="Arial" w:cs="Arial"/>
+        </w:rPr>
+        <w:t xml:space="preserve"> 6 </w:t>
+      </w:r>
+      <w:proofErr w:type="spellStart"/>
+      <w:r>
+        <w:rPr>
+          <w:rFonts w:ascii="Arial" w:hAnsi="Arial" w:cs="Arial"/>
+        </w:rPr>
+        <w:t>cột</w:t>
+      </w:r>
+      <w:proofErr w:type="spellEnd"/>
     </w:p>
     <w:p>
       <w:pPr>
         <w:pStyle w:val="ListParagraph"/>
-        <w:numPr>
-          <w:ilvl w:val="1"/>
-          <w:numId w:val="3"/>
-        </w:numPr>
-        <w:rPr>
-          <w:rFonts w:ascii="Arial" w:hAnsi="Arial" w:cs="Arial"/>
-          <w:b/>
-        </w:rPr>
-      </w:pPr>
-      <w:proofErr w:type="spellStart"/>
-      <w:r>
-        <w:rPr>
-          <w:rFonts w:ascii="Arial" w:hAnsi="Arial" w:cs="Arial"/>
-          <w:b/>
-        </w:rPr>
-        <w:t>Xem</w:t>
-      </w:r>
-      <w:proofErr w:type="spellEnd"/>
-      <w:r>
-        <w:rPr>
-          <w:rFonts w:ascii="Arial" w:hAnsi="Arial" w:cs="Arial"/>
-          <w:b/>
-        </w:rPr>
-        <w:t xml:space="preserve"> </w:t>
-      </w:r>
-      <w:proofErr w:type="spellStart"/>
-      <w:r>
-        <w:rPr>
-          <w:rFonts w:ascii="Arial" w:hAnsi="Arial" w:cs="Arial"/>
-          <w:b/>
-        </w:rPr>
-        <w:t>hình</w:t>
-      </w:r>
-      <w:proofErr w:type="spellEnd"/>
-      <w:r>
-        <w:rPr>
-          <w:rFonts w:ascii="Arial" w:hAnsi="Arial" w:cs="Arial"/>
-          <w:b/>
-        </w:rPr>
-        <w:t xml:space="preserve"> </w:t>
-      </w:r>
-      <w:proofErr w:type="spellStart"/>
-      <w:r>
-        <w:rPr>
-          <w:rFonts w:ascii="Arial" w:hAnsi="Arial" w:cs="Arial"/>
-          <w:b/>
-        </w:rPr>
-        <w:t>chấm</w:t>
-      </w:r>
-      <w:proofErr w:type="spellEnd"/>
-      <w:r>
-        <w:rPr>
-          <w:rFonts w:ascii="Arial" w:hAnsi="Arial" w:cs="Arial"/>
-          <w:b/>
-        </w:rPr>
-        <w:t xml:space="preserve"> </w:t>
-      </w:r>
-      <w:proofErr w:type="spellStart"/>
-      <w:r>
-        <w:rPr>
-          <w:rFonts w:ascii="Arial" w:hAnsi="Arial" w:cs="Arial"/>
-          <w:b/>
-        </w:rPr>
-        <w:t>công</w:t>
+        <w:rPr>
+          <w:rFonts w:ascii="Arial" w:hAnsi="Arial" w:cs="Arial"/>
+        </w:rPr>
+      </w:pPr>
+      <w:proofErr w:type="spellStart"/>
+      <w:r>
+        <w:rPr>
+          <w:rFonts w:ascii="Arial" w:hAnsi="Arial" w:cs="Arial"/>
+        </w:rPr>
+        <w:t>Liệt</w:t>
+      </w:r>
+      <w:proofErr w:type="spellEnd"/>
+      <w:r>
+        <w:rPr>
+          <w:rFonts w:ascii="Arial" w:hAnsi="Arial" w:cs="Arial"/>
+        </w:rPr>
+        <w:t xml:space="preserve"> </w:t>
+      </w:r>
+      <w:proofErr w:type="spellStart"/>
+      <w:r>
+        <w:rPr>
+          <w:rFonts w:ascii="Arial" w:hAnsi="Arial" w:cs="Arial"/>
+        </w:rPr>
+        <w:t>kê</w:t>
+      </w:r>
+      <w:proofErr w:type="spellEnd"/>
+      <w:r>
+        <w:rPr>
+          <w:rFonts w:ascii="Arial" w:hAnsi="Arial" w:cs="Arial"/>
+        </w:rPr>
+        <w:t xml:space="preserve"> 3 </w:t>
+      </w:r>
+      <w:proofErr w:type="spellStart"/>
+      <w:r>
+        <w:rPr>
+          <w:rFonts w:ascii="Arial" w:hAnsi="Arial" w:cs="Arial"/>
+        </w:rPr>
+        <w:t>cặp</w:t>
+      </w:r>
+      <w:proofErr w:type="spellEnd"/>
+      <w:r>
+        <w:rPr>
+          <w:rFonts w:ascii="Arial" w:hAnsi="Arial" w:cs="Arial"/>
+        </w:rPr>
+        <w:t xml:space="preserve"> </w:t>
+      </w:r>
+      <w:proofErr w:type="spellStart"/>
+      <w:r>
+        <w:rPr>
+          <w:rFonts w:ascii="Arial" w:hAnsi="Arial" w:cs="Arial"/>
+        </w:rPr>
+        <w:t>vào</w:t>
+      </w:r>
+      <w:proofErr w:type="spellEnd"/>
+      <w:r>
+        <w:rPr>
+          <w:rFonts w:ascii="Arial" w:hAnsi="Arial" w:cs="Arial"/>
+        </w:rPr>
+        <w:t xml:space="preserve"> </w:t>
+      </w:r>
+      <w:proofErr w:type="spellStart"/>
+      <w:r>
+        <w:rPr>
+          <w:rFonts w:ascii="Arial" w:hAnsi="Arial" w:cs="Arial"/>
+        </w:rPr>
+        <w:t>ra</w:t>
+      </w:r>
+      <w:proofErr w:type="spellEnd"/>
+      <w:r>
+        <w:rPr>
+          <w:rFonts w:ascii="Arial" w:hAnsi="Arial" w:cs="Arial"/>
+        </w:rPr>
+        <w:t xml:space="preserve"> </w:t>
+      </w:r>
+      <w:proofErr w:type="spellStart"/>
+      <w:r>
+        <w:rPr>
+          <w:rFonts w:ascii="Arial" w:hAnsi="Arial" w:cs="Arial"/>
+        </w:rPr>
+        <w:t>trong</w:t>
+      </w:r>
+      <w:proofErr w:type="spellEnd"/>
+      <w:r>
+        <w:rPr>
+          <w:rFonts w:ascii="Arial" w:hAnsi="Arial" w:cs="Arial"/>
+        </w:rPr>
+        <w:t xml:space="preserve"> </w:t>
+      </w:r>
+      <w:proofErr w:type="spellStart"/>
+      <w:r>
+        <w:rPr>
+          <w:rFonts w:ascii="Arial" w:hAnsi="Arial" w:cs="Arial"/>
+        </w:rPr>
+        <w:t>ngày</w:t>
+      </w:r>
+      <w:proofErr w:type="spellEnd"/>
+      <w:r>
+        <w:rPr>
+          <w:rFonts w:ascii="Arial" w:hAnsi="Arial" w:cs="Arial"/>
+        </w:rPr>
+        <w:t xml:space="preserve">, </w:t>
+      </w:r>
+      <w:proofErr w:type="spellStart"/>
+      <w:r>
+        <w:rPr>
+          <w:rFonts w:ascii="Arial" w:hAnsi="Arial" w:cs="Arial"/>
+        </w:rPr>
+        <w:t>nếu</w:t>
+      </w:r>
+      <w:proofErr w:type="spellEnd"/>
+      <w:r>
+        <w:rPr>
+          <w:rFonts w:ascii="Arial" w:hAnsi="Arial" w:cs="Arial"/>
+        </w:rPr>
+        <w:t xml:space="preserve"> </w:t>
+      </w:r>
+      <w:proofErr w:type="spellStart"/>
+      <w:r>
+        <w:rPr>
+          <w:rFonts w:ascii="Arial" w:hAnsi="Arial" w:cs="Arial"/>
+        </w:rPr>
+        <w:t>ra</w:t>
+      </w:r>
+      <w:proofErr w:type="spellEnd"/>
+      <w:r>
+        <w:rPr>
+          <w:rFonts w:ascii="Arial" w:hAnsi="Arial" w:cs="Arial"/>
+        </w:rPr>
+        <w:t xml:space="preserve"> </w:t>
+      </w:r>
+      <w:proofErr w:type="spellStart"/>
+      <w:r>
+        <w:rPr>
+          <w:rFonts w:ascii="Arial" w:hAnsi="Arial" w:cs="Arial"/>
+        </w:rPr>
+        <w:t>vào</w:t>
+      </w:r>
+      <w:proofErr w:type="spellEnd"/>
+      <w:r>
+        <w:rPr>
+          <w:rFonts w:ascii="Arial" w:hAnsi="Arial" w:cs="Arial"/>
+        </w:rPr>
+        <w:t xml:space="preserve"> </w:t>
+      </w:r>
+      <w:proofErr w:type="spellStart"/>
+      <w:r>
+        <w:rPr>
+          <w:rFonts w:ascii="Arial" w:hAnsi="Arial" w:cs="Arial"/>
+        </w:rPr>
+        <w:t>nhiều</w:t>
+      </w:r>
+      <w:proofErr w:type="spellEnd"/>
+      <w:r>
+        <w:rPr>
+          <w:rFonts w:ascii="Arial" w:hAnsi="Arial" w:cs="Arial"/>
+        </w:rPr>
+        <w:t xml:space="preserve"> </w:t>
+      </w:r>
+      <w:proofErr w:type="spellStart"/>
+      <w:r>
+        <w:rPr>
+          <w:rFonts w:ascii="Arial" w:hAnsi="Arial" w:cs="Arial"/>
+        </w:rPr>
+        <w:t>hơn</w:t>
+      </w:r>
+      <w:proofErr w:type="spellEnd"/>
+      <w:r>
+        <w:rPr>
+          <w:rFonts w:ascii="Arial" w:hAnsi="Arial" w:cs="Arial"/>
+        </w:rPr>
+        <w:t xml:space="preserve"> 3 </w:t>
+      </w:r>
+      <w:proofErr w:type="spellStart"/>
+      <w:r>
+        <w:rPr>
+          <w:rFonts w:ascii="Arial" w:hAnsi="Arial" w:cs="Arial"/>
+        </w:rPr>
+        <w:t>lần</w:t>
+      </w:r>
+      <w:proofErr w:type="spellEnd"/>
+      <w:r>
+        <w:rPr>
+          <w:rFonts w:ascii="Arial" w:hAnsi="Arial" w:cs="Arial"/>
+        </w:rPr>
+        <w:t xml:space="preserve"> </w:t>
+      </w:r>
+      <w:proofErr w:type="spellStart"/>
+      <w:r>
+        <w:rPr>
+          <w:rFonts w:ascii="Arial" w:hAnsi="Arial" w:cs="Arial"/>
+        </w:rPr>
+        <w:t>thì</w:t>
+      </w:r>
+      <w:proofErr w:type="spellEnd"/>
+      <w:r>
+        <w:rPr>
+          <w:rFonts w:ascii="Arial" w:hAnsi="Arial" w:cs="Arial"/>
+        </w:rPr>
+        <w:t xml:space="preserve"> </w:t>
+      </w:r>
+      <w:proofErr w:type="spellStart"/>
+      <w:r>
+        <w:rPr>
+          <w:rFonts w:ascii="Arial" w:hAnsi="Arial" w:cs="Arial"/>
+        </w:rPr>
+        <w:t>từ</w:t>
+      </w:r>
+      <w:proofErr w:type="spellEnd"/>
+      <w:r>
+        <w:rPr>
+          <w:rFonts w:ascii="Arial" w:hAnsi="Arial" w:cs="Arial"/>
+        </w:rPr>
+        <w:t xml:space="preserve"> </w:t>
+      </w:r>
+      <w:proofErr w:type="spellStart"/>
+      <w:r>
+        <w:rPr>
+          <w:rFonts w:ascii="Arial" w:hAnsi="Arial" w:cs="Arial"/>
+        </w:rPr>
+        <w:t>lần</w:t>
+      </w:r>
+      <w:proofErr w:type="spellEnd"/>
+      <w:r>
+        <w:rPr>
+          <w:rFonts w:ascii="Arial" w:hAnsi="Arial" w:cs="Arial"/>
+        </w:rPr>
+        <w:t xml:space="preserve"> </w:t>
+      </w:r>
+      <w:proofErr w:type="spellStart"/>
+      <w:r>
+        <w:rPr>
+          <w:rFonts w:ascii="Arial" w:hAnsi="Arial" w:cs="Arial"/>
+        </w:rPr>
+        <w:t>thứ</w:t>
+      </w:r>
+      <w:proofErr w:type="spellEnd"/>
+      <w:r>
+        <w:rPr>
+          <w:rFonts w:ascii="Arial" w:hAnsi="Arial" w:cs="Arial"/>
+        </w:rPr>
+        <w:t xml:space="preserve"> 4 </w:t>
+      </w:r>
+      <w:proofErr w:type="spellStart"/>
+      <w:r>
+        <w:rPr>
+          <w:rFonts w:ascii="Arial" w:hAnsi="Arial" w:cs="Arial"/>
+        </w:rPr>
+        <w:t>bỏ</w:t>
+      </w:r>
+      <w:proofErr w:type="spellEnd"/>
+      <w:r>
+        <w:rPr>
+          <w:rFonts w:ascii="Arial" w:hAnsi="Arial" w:cs="Arial"/>
+        </w:rPr>
+        <w:t xml:space="preserve"> qua </w:t>
+      </w:r>
+      <w:proofErr w:type="spellStart"/>
+      <w:r>
+        <w:rPr>
+          <w:rFonts w:ascii="Arial" w:hAnsi="Arial" w:cs="Arial"/>
+        </w:rPr>
+        <w:t>không</w:t>
+      </w:r>
+      <w:proofErr w:type="spellEnd"/>
+      <w:r>
+        <w:rPr>
+          <w:rFonts w:ascii="Arial" w:hAnsi="Arial" w:cs="Arial"/>
+        </w:rPr>
+        <w:t xml:space="preserve"> </w:t>
+      </w:r>
+      <w:proofErr w:type="spellStart"/>
+      <w:r>
+        <w:rPr>
+          <w:rFonts w:ascii="Arial" w:hAnsi="Arial" w:cs="Arial"/>
+        </w:rPr>
+        <w:t>cần</w:t>
+      </w:r>
+      <w:proofErr w:type="spellEnd"/>
+      <w:r>
+        <w:rPr>
+          <w:rFonts w:ascii="Arial" w:hAnsi="Arial" w:cs="Arial"/>
+        </w:rPr>
+        <w:t xml:space="preserve"> </w:t>
+      </w:r>
+      <w:proofErr w:type="spellStart"/>
+      <w:r>
+        <w:rPr>
+          <w:rFonts w:ascii="Arial" w:hAnsi="Arial" w:cs="Arial"/>
+        </w:rPr>
+        <w:t>hiển</w:t>
+      </w:r>
+      <w:proofErr w:type="spellEnd"/>
+      <w:r>
+        <w:rPr>
+          <w:rFonts w:ascii="Arial" w:hAnsi="Arial" w:cs="Arial"/>
+        </w:rPr>
+        <w:t xml:space="preserve"> </w:t>
+      </w:r>
+      <w:proofErr w:type="spellStart"/>
+      <w:r>
+        <w:rPr>
+          <w:rFonts w:ascii="Arial" w:hAnsi="Arial" w:cs="Arial"/>
+        </w:rPr>
+        <w:t>thị</w:t>
       </w:r>
       <w:proofErr w:type="spellEnd"/>
     </w:p>
@@ -7110,20 +6954,18 @@
         <w:pStyle w:val="ListParagraph"/>
         <w:rPr>
           <w:rFonts w:ascii="Arial" w:hAnsi="Arial" w:cs="Arial"/>
-          <w:b/>
-        </w:rPr>
-      </w:pPr>
-      <w:r>
-        <w:rPr>
-          <w:rFonts w:ascii="Arial" w:hAnsi="Arial" w:cs="Arial"/>
-          <w:b/>
+        </w:rPr>
+      </w:pPr>
+      <w:r>
+        <w:rPr>
+          <w:rFonts w:ascii="Arial" w:hAnsi="Arial" w:cs="Arial"/>
           <w:noProof/>
         </w:rPr>
         <w:drawing>
           <wp:inline distT="0" distB="0" distL="0" distR="0">
             <wp:extent cx="5943600" cy="2769788"/>
             <wp:effectExtent l="0" t="0" r="0" b="0"/>
-            <wp:docPr id="16" name="Picture 16" descr="C:\Users\dodan\Desktop\BS\5.4.1.jpg"/>
+            <wp:docPr id="14" name="Picture 14" descr="C:\Users\dodan\Desktop\BS\5.1.5.jpg"/>
             <wp:cNvGraphicFramePr>
               <a:graphicFrameLocks xmlns:a="http://schemas.openxmlformats.org/drawingml/2006/main" noChangeAspect="1"/>
             </wp:cNvGraphicFramePr>
@@ -7131,7 +6973,7 @@
               <a:graphicData uri="http://schemas.openxmlformats.org/drawingml/2006/picture">
                 <pic:pic xmlns:pic="http://schemas.openxmlformats.org/drawingml/2006/picture">
                   <pic:nvPicPr>
-                    <pic:cNvPr id="0" name="Picture 7" descr="C:\Users\dodan\Desktop\BS\5.4.1.jpg"/>
+                    <pic:cNvPr id="0" name="Picture 5" descr="C:\Users\dodan\Desktop\BS\5.1.5.jpg"/>
                     <pic:cNvPicPr>
                       <a:picLocks noChangeAspect="1" noChangeArrowheads="1"/>
                     </pic:cNvPicPr>
@@ -7187,6 +7029,241 @@
           <w:rFonts w:ascii="Arial" w:hAnsi="Arial" w:cs="Arial"/>
           <w:b/>
         </w:rPr>
+        <w:t>Chấm</w:t>
+      </w:r>
+      <w:proofErr w:type="spellEnd"/>
+      <w:r>
+        <w:rPr>
+          <w:rFonts w:ascii="Arial" w:hAnsi="Arial" w:cs="Arial"/>
+          <w:b/>
+        </w:rPr>
+        <w:t xml:space="preserve"> </w:t>
+      </w:r>
+      <w:proofErr w:type="spellStart"/>
+      <w:r>
+        <w:rPr>
+          <w:rFonts w:ascii="Arial" w:hAnsi="Arial" w:cs="Arial"/>
+          <w:b/>
+        </w:rPr>
+        <w:t>công</w:t>
+      </w:r>
+      <w:proofErr w:type="spellEnd"/>
+      <w:r>
+        <w:rPr>
+          <w:rFonts w:ascii="Arial" w:hAnsi="Arial" w:cs="Arial"/>
+          <w:b/>
+        </w:rPr>
+        <w:t xml:space="preserve"> </w:t>
+      </w:r>
+      <w:proofErr w:type="spellStart"/>
+      <w:r>
+        <w:rPr>
+          <w:rFonts w:ascii="Arial" w:hAnsi="Arial" w:cs="Arial"/>
+          <w:b/>
+        </w:rPr>
+        <w:t>không</w:t>
+      </w:r>
+      <w:proofErr w:type="spellEnd"/>
+      <w:r>
+        <w:rPr>
+          <w:rFonts w:ascii="Arial" w:hAnsi="Arial" w:cs="Arial"/>
+          <w:b/>
+        </w:rPr>
+        <w:t xml:space="preserve"> </w:t>
+      </w:r>
+      <w:proofErr w:type="spellStart"/>
+      <w:r>
+        <w:rPr>
+          <w:rFonts w:ascii="Arial" w:hAnsi="Arial" w:cs="Arial"/>
+          <w:b/>
+        </w:rPr>
+        <w:t>theo</w:t>
+      </w:r>
+      <w:proofErr w:type="spellEnd"/>
+      <w:r>
+        <w:rPr>
+          <w:rFonts w:ascii="Arial" w:hAnsi="Arial" w:cs="Arial"/>
+          <w:b/>
+        </w:rPr>
+        <w:t xml:space="preserve"> ca</w:t>
+      </w:r>
+      <w:r>
+        <w:rPr>
+          <w:rFonts w:ascii="Arial" w:hAnsi="Arial" w:cs="Arial"/>
+          <w:b/>
+        </w:rPr>
+        <w:t xml:space="preserve"> (</w:t>
+      </w:r>
+      <w:proofErr w:type="spellStart"/>
+      <w:r>
+        <w:rPr>
+          <w:rFonts w:ascii="Arial" w:hAnsi="Arial" w:cs="Arial"/>
+          <w:b/>
+        </w:rPr>
+        <w:t>Bỏ</w:t>
+      </w:r>
+      <w:proofErr w:type="spellEnd"/>
+      <w:r>
+        <w:rPr>
+          <w:rFonts w:ascii="Arial" w:hAnsi="Arial" w:cs="Arial"/>
+          <w:b/>
+        </w:rPr>
+        <w:t>)</w:t>
+      </w:r>
+    </w:p>
+    <w:p>
+      <w:pPr>
+        <w:pStyle w:val="ListParagraph"/>
+        <w:numPr>
+          <w:ilvl w:val="1"/>
+          <w:numId w:val="3"/>
+        </w:numPr>
+        <w:rPr>
+          <w:rFonts w:ascii="Arial" w:hAnsi="Arial" w:cs="Arial"/>
+          <w:b/>
+        </w:rPr>
+      </w:pPr>
+      <w:proofErr w:type="spellStart"/>
+      <w:r>
+        <w:rPr>
+          <w:rFonts w:ascii="Arial" w:hAnsi="Arial" w:cs="Arial"/>
+          <w:b/>
+        </w:rPr>
+        <w:t>Xem</w:t>
+      </w:r>
+      <w:proofErr w:type="spellEnd"/>
+      <w:r>
+        <w:rPr>
+          <w:rFonts w:ascii="Arial" w:hAnsi="Arial" w:cs="Arial"/>
+          <w:b/>
+        </w:rPr>
+        <w:t xml:space="preserve"> </w:t>
+      </w:r>
+      <w:proofErr w:type="spellStart"/>
+      <w:r>
+        <w:rPr>
+          <w:rFonts w:ascii="Arial" w:hAnsi="Arial" w:cs="Arial"/>
+          <w:b/>
+        </w:rPr>
+        <w:t>hình</w:t>
+      </w:r>
+      <w:proofErr w:type="spellEnd"/>
+      <w:r>
+        <w:rPr>
+          <w:rFonts w:ascii="Arial" w:hAnsi="Arial" w:cs="Arial"/>
+          <w:b/>
+        </w:rPr>
+        <w:t xml:space="preserve"> </w:t>
+      </w:r>
+      <w:proofErr w:type="spellStart"/>
+      <w:r>
+        <w:rPr>
+          <w:rFonts w:ascii="Arial" w:hAnsi="Arial" w:cs="Arial"/>
+          <w:b/>
+        </w:rPr>
+        <w:t>chấm</w:t>
+      </w:r>
+      <w:proofErr w:type="spellEnd"/>
+      <w:r>
+        <w:rPr>
+          <w:rFonts w:ascii="Arial" w:hAnsi="Arial" w:cs="Arial"/>
+          <w:b/>
+        </w:rPr>
+        <w:t xml:space="preserve"> </w:t>
+      </w:r>
+      <w:proofErr w:type="spellStart"/>
+      <w:r>
+        <w:rPr>
+          <w:rFonts w:ascii="Arial" w:hAnsi="Arial" w:cs="Arial"/>
+          <w:b/>
+        </w:rPr>
+        <w:t>công</w:t>
+      </w:r>
+      <w:proofErr w:type="spellEnd"/>
+    </w:p>
+    <w:p>
+      <w:pPr>
+        <w:pStyle w:val="ListParagraph"/>
+        <w:rPr>
+          <w:rFonts w:ascii="Arial" w:hAnsi="Arial" w:cs="Arial"/>
+          <w:b/>
+        </w:rPr>
+      </w:pPr>
+      <w:r>
+        <w:rPr>
+          <w:rFonts w:ascii="Arial" w:hAnsi="Arial" w:cs="Arial"/>
+          <w:b/>
+          <w:noProof/>
+        </w:rPr>
+        <w:lastRenderedPageBreak/>
+        <w:drawing>
+          <wp:inline distT="0" distB="0" distL="0" distR="0">
+            <wp:extent cx="5943600" cy="2769788"/>
+            <wp:effectExtent l="0" t="0" r="0" b="0"/>
+            <wp:docPr id="16" name="Picture 16" descr="C:\Users\dodan\Desktop\BS\5.4.1.jpg"/>
+            <wp:cNvGraphicFramePr>
+              <a:graphicFrameLocks xmlns:a="http://schemas.openxmlformats.org/drawingml/2006/main" noChangeAspect="1"/>
+            </wp:cNvGraphicFramePr>
+            <a:graphic xmlns:a="http://schemas.openxmlformats.org/drawingml/2006/main">
+              <a:graphicData uri="http://schemas.openxmlformats.org/drawingml/2006/picture">
+                <pic:pic xmlns:pic="http://schemas.openxmlformats.org/drawingml/2006/picture">
+                  <pic:nvPicPr>
+                    <pic:cNvPr id="0" name="Picture 7" descr="C:\Users\dodan\Desktop\BS\5.4.1.jpg"/>
+                    <pic:cNvPicPr>
+                      <a:picLocks noChangeAspect="1" noChangeArrowheads="1"/>
+                    </pic:cNvPicPr>
+                  </pic:nvPicPr>
+                  <pic:blipFill>
+                    <a:blip r:embed="rId20" cstate="print">
+                      <a:extLst>
+                        <a:ext uri="{28A0092B-C50C-407E-A947-70E740481C1C}">
+                          <a14:useLocalDpi xmlns:a14="http://schemas.microsoft.com/office/drawing/2010/main" val="0"/>
+                        </a:ext>
+                      </a:extLst>
+                    </a:blip>
+                    <a:srcRect/>
+                    <a:stretch>
+                      <a:fillRect/>
+                    </a:stretch>
+                  </pic:blipFill>
+                  <pic:spPr bwMode="auto">
+                    <a:xfrm>
+                      <a:off x="0" y="0"/>
+                      <a:ext cx="5943600" cy="2769788"/>
+                    </a:xfrm>
+                    <a:prstGeom prst="rect">
+                      <a:avLst/>
+                    </a:prstGeom>
+                    <a:noFill/>
+                    <a:ln>
+                      <a:noFill/>
+                    </a:ln>
+                  </pic:spPr>
+                </pic:pic>
+              </a:graphicData>
+            </a:graphic>
+          </wp:inline>
+        </w:drawing>
+      </w:r>
+    </w:p>
+    <w:p>
+      <w:pPr>
+        <w:pStyle w:val="ListParagraph"/>
+        <w:numPr>
+          <w:ilvl w:val="1"/>
+          <w:numId w:val="3"/>
+        </w:numPr>
+        <w:rPr>
+          <w:rFonts w:ascii="Arial" w:hAnsi="Arial" w:cs="Arial"/>
+          <w:b/>
+        </w:rPr>
+      </w:pPr>
+      <w:proofErr w:type="spellStart"/>
+      <w:r>
+        <w:rPr>
+          <w:rFonts w:ascii="Arial" w:hAnsi="Arial" w:cs="Arial"/>
+          <w:b/>
+        </w:rPr>
         <w:t>Điểm</w:t>
       </w:r>
       <w:proofErr w:type="spellEnd"/>
@@ -8802,7 +8879,6 @@
           <w:rFonts w:ascii="Arial" w:hAnsi="Arial" w:cs="Arial"/>
           <w:b/>
         </w:rPr>
-        <w:lastRenderedPageBreak/>
         <w:t xml:space="preserve">Update </w:t>
       </w:r>
       <w:proofErr w:type="spellStart"/>

</xml_diff>